<commit_message>
Update Room Monitor Check in
</commit_message>
<xml_diff>
--- a/Documents/Database/Data Dictionary.docx
+++ b/Documents/Database/Data Dictionary.docx
@@ -873,9 +873,11 @@
             <w:pPr>
               <w:cnfStyle w:val="000000100000" w:firstRow="0" w:lastRow="0" w:firstColumn="0" w:lastColumn="0" w:oddVBand="0" w:evenVBand="0" w:oddHBand="1" w:evenHBand="0" w:firstRowFirstColumn="0" w:firstRowLastColumn="0" w:lastRowFirstColumn="0" w:lastRowLastColumn="0"/>
             </w:pPr>
+            <w:proofErr w:type="spellStart"/>
             <w:r>
               <w:t>Status_type</w:t>
             </w:r>
+            <w:proofErr w:type="spellEnd"/>
           </w:p>
         </w:tc>
         <w:tc>
@@ -971,7 +973,15 @@
               <w:cnfStyle w:val="000000000000" w:firstRow="0" w:lastRow="0" w:firstColumn="0" w:lastColumn="0" w:oddVBand="0" w:evenVBand="0" w:oddHBand="0" w:evenHBand="0" w:firstRowFirstColumn="0" w:firstRowLastColumn="0" w:lastRowFirstColumn="0" w:lastRowLastColumn="0"/>
             </w:pPr>
             <w:r>
-              <w:t>Ex. Active , Inactive</w:t>
+              <w:t xml:space="preserve">Ex. </w:t>
+            </w:r>
+            <w:proofErr w:type="gramStart"/>
+            <w:r>
+              <w:t>Active ,</w:t>
+            </w:r>
+            <w:proofErr w:type="gramEnd"/>
+            <w:r>
+              <w:t xml:space="preserve"> Inactive</w:t>
             </w:r>
           </w:p>
         </w:tc>
@@ -995,9 +1005,11 @@
             <w:pPr>
               <w:cnfStyle w:val="000000100000" w:firstRow="0" w:lastRow="0" w:firstColumn="0" w:lastColumn="0" w:oddVBand="0" w:evenVBand="0" w:oddHBand="1" w:evenHBand="0" w:firstRowFirstColumn="0" w:firstRowLastColumn="0" w:lastRowFirstColumn="0" w:lastRowLastColumn="0"/>
             </w:pPr>
+            <w:proofErr w:type="spellStart"/>
             <w:r>
               <w:t>Seq_num</w:t>
             </w:r>
+            <w:proofErr w:type="spellEnd"/>
           </w:p>
         </w:tc>
         <w:tc>
@@ -1322,9 +1334,11 @@
             <w:pPr>
               <w:cnfStyle w:val="000000100000" w:firstRow="0" w:lastRow="0" w:firstColumn="0" w:lastColumn="0" w:oddVBand="0" w:evenVBand="0" w:oddHBand="1" w:evenHBand="0" w:firstRowFirstColumn="0" w:firstRowLastColumn="0" w:lastRowFirstColumn="0" w:lastRowLastColumn="0"/>
             </w:pPr>
+            <w:proofErr w:type="spellStart"/>
             <w:r>
               <w:t>Arrival_date</w:t>
             </w:r>
+            <w:proofErr w:type="spellEnd"/>
           </w:p>
         </w:tc>
         <w:tc>
@@ -1345,9 +1359,11 @@
             <w:pPr>
               <w:cnfStyle w:val="000000100000" w:firstRow="0" w:lastRow="0" w:firstColumn="0" w:lastColumn="0" w:oddVBand="0" w:evenVBand="0" w:oddHBand="1" w:evenHBand="0" w:firstRowFirstColumn="0" w:firstRowLastColumn="0" w:lastRowFirstColumn="0" w:lastRowLastColumn="0"/>
             </w:pPr>
+            <w:proofErr w:type="spellStart"/>
             <w:r>
               <w:t>Datetime</w:t>
             </w:r>
+            <w:proofErr w:type="spellEnd"/>
           </w:p>
         </w:tc>
         <w:tc>
@@ -1377,9 +1393,11 @@
             <w:pPr>
               <w:cnfStyle w:val="000000000000" w:firstRow="0" w:lastRow="0" w:firstColumn="0" w:lastColumn="0" w:oddVBand="0" w:evenVBand="0" w:oddHBand="0" w:evenHBand="0" w:firstRowFirstColumn="0" w:firstRowLastColumn="0" w:lastRowFirstColumn="0" w:lastRowLastColumn="0"/>
             </w:pPr>
+            <w:proofErr w:type="spellStart"/>
             <w:r>
               <w:t>No_person</w:t>
             </w:r>
+            <w:proofErr w:type="spellEnd"/>
           </w:p>
         </w:tc>
         <w:tc>
@@ -1403,9 +1421,11 @@
             <w:pPr>
               <w:cnfStyle w:val="000000000000" w:firstRow="0" w:lastRow="0" w:firstColumn="0" w:lastColumn="0" w:oddVBand="0" w:evenVBand="0" w:oddHBand="0" w:evenHBand="0" w:firstRowFirstColumn="0" w:firstRowLastColumn="0" w:lastRowFirstColumn="0" w:lastRowLastColumn="0"/>
             </w:pPr>
+            <w:proofErr w:type="spellStart"/>
             <w:r>
               <w:t>Int</w:t>
             </w:r>
+            <w:proofErr w:type="spellEnd"/>
           </w:p>
         </w:tc>
         <w:tc>
@@ -1464,9 +1484,11 @@
             <w:pPr>
               <w:cnfStyle w:val="000000100000" w:firstRow="0" w:lastRow="0" w:firstColumn="0" w:lastColumn="0" w:oddVBand="0" w:evenVBand="0" w:oddHBand="1" w:evenHBand="0" w:firstRowFirstColumn="0" w:firstRowLastColumn="0" w:lastRowFirstColumn="0" w:lastRowLastColumn="0"/>
             </w:pPr>
+            <w:proofErr w:type="spellStart"/>
             <w:r>
               <w:t>Int</w:t>
             </w:r>
+            <w:proofErr w:type="spellEnd"/>
           </w:p>
         </w:tc>
         <w:tc>
@@ -1522,9 +1544,11 @@
             <w:pPr>
               <w:cnfStyle w:val="000000000000" w:firstRow="0" w:lastRow="0" w:firstColumn="0" w:lastColumn="0" w:oddVBand="0" w:evenVBand="0" w:oddHBand="0" w:evenHBand="0" w:firstRowFirstColumn="0" w:firstRowLastColumn="0" w:lastRowFirstColumn="0" w:lastRowLastColumn="0"/>
             </w:pPr>
+            <w:proofErr w:type="spellStart"/>
             <w:r>
               <w:t>Int</w:t>
             </w:r>
+            <w:proofErr w:type="spellEnd"/>
           </w:p>
         </w:tc>
         <w:tc>
@@ -1583,9 +1607,11 @@
             <w:pPr>
               <w:cnfStyle w:val="000000100000" w:firstRow="0" w:lastRow="0" w:firstColumn="0" w:lastColumn="0" w:oddVBand="0" w:evenVBand="0" w:oddHBand="1" w:evenHBand="0" w:firstRowFirstColumn="0" w:firstRowLastColumn="0" w:lastRowFirstColumn="0" w:lastRowLastColumn="0"/>
             </w:pPr>
+            <w:proofErr w:type="spellStart"/>
             <w:r>
               <w:t>Int</w:t>
             </w:r>
+            <w:proofErr w:type="spellEnd"/>
           </w:p>
         </w:tc>
         <w:tc>
@@ -1615,9 +1641,11 @@
             <w:pPr>
               <w:cnfStyle w:val="000000000000" w:firstRow="0" w:lastRow="0" w:firstColumn="0" w:lastColumn="0" w:oddVBand="0" w:evenVBand="0" w:oddHBand="0" w:evenHBand="0" w:firstRowFirstColumn="0" w:firstRowLastColumn="0" w:lastRowFirstColumn="0" w:lastRowLastColumn="0"/>
             </w:pPr>
+            <w:proofErr w:type="spellStart"/>
             <w:r>
               <w:t>Femail</w:t>
             </w:r>
+            <w:proofErr w:type="spellEnd"/>
           </w:p>
         </w:tc>
         <w:tc>
@@ -1641,9 +1669,11 @@
             <w:pPr>
               <w:cnfStyle w:val="000000000000" w:firstRow="0" w:lastRow="0" w:firstColumn="0" w:lastColumn="0" w:oddVBand="0" w:evenVBand="0" w:oddHBand="0" w:evenHBand="0" w:firstRowFirstColumn="0" w:firstRowLastColumn="0" w:lastRowFirstColumn="0" w:lastRowLastColumn="0"/>
             </w:pPr>
+            <w:proofErr w:type="spellStart"/>
             <w:r>
               <w:t>Int</w:t>
             </w:r>
+            <w:proofErr w:type="spellEnd"/>
           </w:p>
         </w:tc>
         <w:tc>
@@ -1676,9 +1706,11 @@
             <w:pPr>
               <w:cnfStyle w:val="000000100000" w:firstRow="0" w:lastRow="0" w:firstColumn="0" w:lastColumn="0" w:oddVBand="0" w:evenVBand="0" w:oddHBand="1" w:evenHBand="0" w:firstRowFirstColumn="0" w:firstRowLastColumn="0" w:lastRowFirstColumn="0" w:lastRowLastColumn="0"/>
             </w:pPr>
+            <w:proofErr w:type="spellStart"/>
             <w:r>
               <w:t>No_days</w:t>
             </w:r>
+            <w:proofErr w:type="spellEnd"/>
           </w:p>
         </w:tc>
         <w:tc>
@@ -1702,9 +1734,11 @@
             <w:pPr>
               <w:cnfStyle w:val="000000100000" w:firstRow="0" w:lastRow="0" w:firstColumn="0" w:lastColumn="0" w:oddVBand="0" w:evenVBand="0" w:oddHBand="1" w:evenHBand="0" w:firstRowFirstColumn="0" w:firstRowLastColumn="0" w:lastRowFirstColumn="0" w:lastRowLastColumn="0"/>
             </w:pPr>
+            <w:proofErr w:type="spellStart"/>
             <w:r>
               <w:t>Int</w:t>
             </w:r>
+            <w:proofErr w:type="spellEnd"/>
           </w:p>
         </w:tc>
         <w:tc>
@@ -1716,7 +1750,15 @@
               <w:cnfStyle w:val="000000100000" w:firstRow="0" w:lastRow="0" w:firstColumn="0" w:lastColumn="0" w:oddVBand="0" w:evenVBand="0" w:oddHBand="1" w:evenHBand="0" w:firstRowFirstColumn="0" w:firstRowLastColumn="0" w:lastRowFirstColumn="0" w:lastRowLastColumn="0"/>
             </w:pPr>
             <w:r>
-              <w:t>Number of days customer stay in hotel</w:t>
+              <w:t xml:space="preserve">Number of </w:t>
+            </w:r>
+            <w:proofErr w:type="gramStart"/>
+            <w:r>
+              <w:t>days</w:t>
+            </w:r>
+            <w:proofErr w:type="gramEnd"/>
+            <w:r>
+              <w:t xml:space="preserve"> customer stay in hotel</w:t>
             </w:r>
           </w:p>
         </w:tc>
@@ -1798,9 +1840,11 @@
             <w:pPr>
               <w:cnfStyle w:val="000000100000" w:firstRow="0" w:lastRow="0" w:firstColumn="0" w:lastColumn="0" w:oddVBand="0" w:evenVBand="0" w:oddHBand="1" w:evenHBand="0" w:firstRowFirstColumn="0" w:firstRowLastColumn="0" w:lastRowFirstColumn="0" w:lastRowLastColumn="0"/>
             </w:pPr>
+            <w:proofErr w:type="spellStart"/>
             <w:r>
               <w:t>No_room</w:t>
             </w:r>
+            <w:proofErr w:type="spellEnd"/>
           </w:p>
         </w:tc>
         <w:tc>
@@ -1824,9 +1868,11 @@
             <w:pPr>
               <w:cnfStyle w:val="000000100000" w:firstRow="0" w:lastRow="0" w:firstColumn="0" w:lastColumn="0" w:oddVBand="0" w:evenVBand="0" w:oddHBand="1" w:evenHBand="0" w:firstRowFirstColumn="0" w:firstRowLastColumn="0" w:lastRowFirstColumn="0" w:lastRowLastColumn="0"/>
             </w:pPr>
+            <w:proofErr w:type="spellStart"/>
             <w:r>
               <w:t>Int</w:t>
             </w:r>
+            <w:proofErr w:type="spellEnd"/>
           </w:p>
         </w:tc>
         <w:tc>
@@ -1859,9 +1905,11 @@
             <w:pPr>
               <w:cnfStyle w:val="000000000000" w:firstRow="0" w:lastRow="0" w:firstColumn="0" w:lastColumn="0" w:oddVBand="0" w:evenVBand="0" w:oddHBand="0" w:evenHBand="0" w:firstRowFirstColumn="0" w:firstRowLastColumn="0" w:lastRowFirstColumn="0" w:lastRowLastColumn="0"/>
             </w:pPr>
+            <w:proofErr w:type="spellStart"/>
             <w:r>
               <w:t>Extra_person</w:t>
             </w:r>
+            <w:proofErr w:type="spellEnd"/>
           </w:p>
         </w:tc>
         <w:tc>
@@ -1882,9 +1930,11 @@
             <w:pPr>
               <w:cnfStyle w:val="000000000000" w:firstRow="0" w:lastRow="0" w:firstColumn="0" w:lastColumn="0" w:oddVBand="0" w:evenVBand="0" w:oddHBand="0" w:evenHBand="0" w:firstRowFirstColumn="0" w:firstRowLastColumn="0" w:lastRowFirstColumn="0" w:lastRowLastColumn="0"/>
             </w:pPr>
+            <w:proofErr w:type="spellStart"/>
             <w:r>
               <w:t>Int</w:t>
             </w:r>
+            <w:proofErr w:type="spellEnd"/>
           </w:p>
         </w:tc>
         <w:tc>
@@ -1978,9 +2028,11 @@
             <w:pPr>
               <w:cnfStyle w:val="000000000000" w:firstRow="0" w:lastRow="0" w:firstColumn="0" w:lastColumn="0" w:oddVBand="0" w:evenVBand="0" w:oddHBand="0" w:evenHBand="0" w:firstRowFirstColumn="0" w:firstRowLastColumn="0" w:lastRowFirstColumn="0" w:lastRowLastColumn="0"/>
             </w:pPr>
+            <w:proofErr w:type="spellStart"/>
             <w:r>
               <w:t>Check_in_time</w:t>
             </w:r>
+            <w:proofErr w:type="spellEnd"/>
           </w:p>
         </w:tc>
         <w:tc>
@@ -2001,9 +2053,11 @@
             <w:pPr>
               <w:cnfStyle w:val="000000000000" w:firstRow="0" w:lastRow="0" w:firstColumn="0" w:lastColumn="0" w:oddVBand="0" w:evenVBand="0" w:oddHBand="0" w:evenHBand="0" w:firstRowFirstColumn="0" w:firstRowLastColumn="0" w:lastRowFirstColumn="0" w:lastRowLastColumn="0"/>
             </w:pPr>
+            <w:proofErr w:type="spellStart"/>
             <w:r>
               <w:t>Datetime</w:t>
             </w:r>
+            <w:proofErr w:type="spellEnd"/>
           </w:p>
         </w:tc>
         <w:tc>
@@ -2036,9 +2090,11 @@
             <w:pPr>
               <w:cnfStyle w:val="000000100000" w:firstRow="0" w:lastRow="0" w:firstColumn="0" w:lastColumn="0" w:oddVBand="0" w:evenVBand="0" w:oddHBand="1" w:evenHBand="0" w:firstRowFirstColumn="0" w:firstRowLastColumn="0" w:lastRowFirstColumn="0" w:lastRowLastColumn="0"/>
             </w:pPr>
+            <w:proofErr w:type="spellStart"/>
             <w:r>
               <w:t>Customer_name</w:t>
             </w:r>
+            <w:proofErr w:type="spellEnd"/>
           </w:p>
         </w:tc>
         <w:tc>
@@ -2091,9 +2147,11 @@
             <w:pPr>
               <w:cnfStyle w:val="000000000000" w:firstRow="0" w:lastRow="0" w:firstColumn="0" w:lastColumn="0" w:oddVBand="0" w:evenVBand="0" w:oddHBand="0" w:evenHBand="0" w:firstRowFirstColumn="0" w:firstRowLastColumn="0" w:lastRowFirstColumn="0" w:lastRowLastColumn="0"/>
             </w:pPr>
+            <w:proofErr w:type="spellStart"/>
             <w:r>
               <w:t>National_id</w:t>
             </w:r>
+            <w:proofErr w:type="spellEnd"/>
           </w:p>
         </w:tc>
         <w:tc>
@@ -2114,9 +2172,11 @@
             <w:pPr>
               <w:cnfStyle w:val="000000000000" w:firstRow="0" w:lastRow="0" w:firstColumn="0" w:lastColumn="0" w:oddVBand="0" w:evenVBand="0" w:oddHBand="0" w:evenHBand="0" w:firstRowFirstColumn="0" w:firstRowLastColumn="0" w:lastRowFirstColumn="0" w:lastRowLastColumn="0"/>
             </w:pPr>
+            <w:proofErr w:type="spellStart"/>
             <w:r>
               <w:t>Int</w:t>
             </w:r>
+            <w:proofErr w:type="spellEnd"/>
           </w:p>
         </w:tc>
         <w:tc>
@@ -2152,9 +2212,11 @@
             <w:pPr>
               <w:cnfStyle w:val="000000100000" w:firstRow="0" w:lastRow="0" w:firstColumn="0" w:lastColumn="0" w:oddVBand="0" w:evenVBand="0" w:oddHBand="1" w:evenHBand="0" w:firstRowFirstColumn="0" w:firstRowLastColumn="0" w:lastRowFirstColumn="0" w:lastRowLastColumn="0"/>
             </w:pPr>
+            <w:proofErr w:type="spellStart"/>
             <w:r>
               <w:t>Dob</w:t>
             </w:r>
+            <w:proofErr w:type="spellEnd"/>
           </w:p>
         </w:tc>
         <w:tc>
@@ -2188,8 +2250,13 @@
             <w:pPr>
               <w:cnfStyle w:val="000000100000" w:firstRow="0" w:lastRow="0" w:firstColumn="0" w:lastColumn="0" w:oddVBand="0" w:evenVBand="0" w:oddHBand="1" w:evenHBand="0" w:firstRowFirstColumn="0" w:firstRowLastColumn="0" w:lastRowFirstColumn="0" w:lastRowLastColumn="0"/>
             </w:pPr>
-            <w:r>
-              <w:t xml:space="preserve">Dob of customer </w:t>
+            <w:proofErr w:type="spellStart"/>
+            <w:r>
+              <w:t>Dob</w:t>
+            </w:r>
+            <w:proofErr w:type="spellEnd"/>
+            <w:r>
+              <w:t xml:space="preserve"> of customer </w:t>
             </w:r>
           </w:p>
         </w:tc>
@@ -2390,9 +2457,11 @@
             <w:pPr>
               <w:cnfStyle w:val="000000100000" w:firstRow="0" w:lastRow="0" w:firstColumn="0" w:lastColumn="0" w:oddVBand="0" w:evenVBand="0" w:oddHBand="1" w:evenHBand="0" w:firstRowFirstColumn="0" w:firstRowLastColumn="0" w:lastRowFirstColumn="0" w:lastRowLastColumn="0"/>
             </w:pPr>
+            <w:proofErr w:type="spellStart"/>
             <w:r>
               <w:t>Discount_percentage</w:t>
             </w:r>
+            <w:proofErr w:type="spellEnd"/>
           </w:p>
         </w:tc>
         <w:tc>
@@ -2509,9 +2578,11 @@
             <w:pPr>
               <w:cnfStyle w:val="000000100000" w:firstRow="0" w:lastRow="0" w:firstColumn="0" w:lastColumn="0" w:oddVBand="0" w:evenVBand="0" w:oddHBand="1" w:evenHBand="0" w:firstRowFirstColumn="0" w:firstRowLastColumn="0" w:lastRowFirstColumn="0" w:lastRowLastColumn="0"/>
             </w:pPr>
+            <w:proofErr w:type="spellStart"/>
             <w:r>
               <w:t>Hourly_check_in</w:t>
             </w:r>
+            <w:proofErr w:type="spellEnd"/>
           </w:p>
         </w:tc>
         <w:tc>
@@ -2532,9 +2603,11 @@
             <w:pPr>
               <w:cnfStyle w:val="000000100000" w:firstRow="0" w:lastRow="0" w:firstColumn="0" w:lastColumn="0" w:oddVBand="0" w:evenVBand="0" w:oddHBand="1" w:evenHBand="0" w:firstRowFirstColumn="0" w:firstRowLastColumn="0" w:lastRowFirstColumn="0" w:lastRowLastColumn="0"/>
             </w:pPr>
+            <w:proofErr w:type="spellStart"/>
             <w:r>
               <w:t>Datetime</w:t>
             </w:r>
+            <w:proofErr w:type="spellEnd"/>
           </w:p>
         </w:tc>
         <w:tc>
@@ -2567,9 +2640,11 @@
             <w:pPr>
               <w:cnfStyle w:val="000000000000" w:firstRow="0" w:lastRow="0" w:firstColumn="0" w:lastColumn="0" w:oddVBand="0" w:evenVBand="0" w:oddHBand="0" w:evenHBand="0" w:firstRowFirstColumn="0" w:firstRowLastColumn="0" w:lastRowFirstColumn="0" w:lastRowLastColumn="0"/>
             </w:pPr>
+            <w:proofErr w:type="spellStart"/>
             <w:r>
               <w:t>Monthly_check_in</w:t>
             </w:r>
+            <w:proofErr w:type="spellEnd"/>
           </w:p>
         </w:tc>
         <w:tc>
@@ -2590,9 +2665,11 @@
             <w:pPr>
               <w:cnfStyle w:val="000000000000" w:firstRow="0" w:lastRow="0" w:firstColumn="0" w:lastColumn="0" w:oddVBand="0" w:evenVBand="0" w:oddHBand="0" w:evenHBand="0" w:firstRowFirstColumn="0" w:firstRowLastColumn="0" w:lastRowFirstColumn="0" w:lastRowLastColumn="0"/>
             </w:pPr>
+            <w:proofErr w:type="spellStart"/>
             <w:r>
               <w:t>Datetime</w:t>
             </w:r>
+            <w:proofErr w:type="spellEnd"/>
           </w:p>
         </w:tc>
         <w:tc>
@@ -2628,9 +2705,11 @@
             <w:pPr>
               <w:cnfStyle w:val="000000100000" w:firstRow="0" w:lastRow="0" w:firstColumn="0" w:lastColumn="0" w:oddVBand="0" w:evenVBand="0" w:oddHBand="1" w:evenHBand="0" w:firstRowFirstColumn="0" w:firstRowLastColumn="0" w:lastRowFirstColumn="0" w:lastRowLastColumn="0"/>
             </w:pPr>
+            <w:proofErr w:type="spellStart"/>
             <w:r>
               <w:t>Estimated_check_out</w:t>
             </w:r>
+            <w:proofErr w:type="spellEnd"/>
           </w:p>
         </w:tc>
         <w:tc>
@@ -2651,9 +2730,11 @@
             <w:pPr>
               <w:cnfStyle w:val="000000100000" w:firstRow="0" w:lastRow="0" w:firstColumn="0" w:lastColumn="0" w:oddVBand="0" w:evenVBand="0" w:oddHBand="1" w:evenHBand="0" w:firstRowFirstColumn="0" w:firstRowLastColumn="0" w:lastRowFirstColumn="0" w:lastRowLastColumn="0"/>
             </w:pPr>
+            <w:proofErr w:type="spellStart"/>
             <w:r>
               <w:t>Datetime</w:t>
             </w:r>
+            <w:proofErr w:type="spellEnd"/>
           </w:p>
         </w:tc>
         <w:tc>
@@ -2683,9 +2764,11 @@
             <w:pPr>
               <w:cnfStyle w:val="000000000000" w:firstRow="0" w:lastRow="0" w:firstColumn="0" w:lastColumn="0" w:oddVBand="0" w:evenVBand="0" w:oddHBand="0" w:evenHBand="0" w:firstRowFirstColumn="0" w:firstRowLastColumn="0" w:lastRowFirstColumn="0" w:lastRowLastColumn="0"/>
             </w:pPr>
+            <w:proofErr w:type="spellStart"/>
             <w:r>
               <w:t>Status_code</w:t>
             </w:r>
+            <w:proofErr w:type="spellEnd"/>
           </w:p>
         </w:tc>
         <w:tc>
@@ -2706,9 +2789,11 @@
             <w:pPr>
               <w:cnfStyle w:val="000000000000" w:firstRow="0" w:lastRow="0" w:firstColumn="0" w:lastColumn="0" w:oddVBand="0" w:evenVBand="0" w:oddHBand="0" w:evenHBand="0" w:firstRowFirstColumn="0" w:firstRowLastColumn="0" w:lastRowFirstColumn="0" w:lastRowLastColumn="0"/>
             </w:pPr>
+            <w:proofErr w:type="spellStart"/>
             <w:r>
               <w:t>Int</w:t>
             </w:r>
+            <w:proofErr w:type="spellEnd"/>
           </w:p>
         </w:tc>
         <w:tc>
@@ -2741,9 +2826,11 @@
             <w:pPr>
               <w:cnfStyle w:val="000000100000" w:firstRow="0" w:lastRow="0" w:firstColumn="0" w:lastColumn="0" w:oddVBand="0" w:evenVBand="0" w:oddHBand="1" w:evenHBand="0" w:firstRowFirstColumn="0" w:firstRowLastColumn="0" w:lastRowFirstColumn="0" w:lastRowLastColumn="0"/>
             </w:pPr>
+            <w:proofErr w:type="spellStart"/>
             <w:r>
               <w:t>Created_by</w:t>
             </w:r>
+            <w:proofErr w:type="spellEnd"/>
           </w:p>
         </w:tc>
         <w:tc>
@@ -2799,9 +2886,11 @@
             <w:pPr>
               <w:cnfStyle w:val="000000000000" w:firstRow="0" w:lastRow="0" w:firstColumn="0" w:lastColumn="0" w:oddVBand="0" w:evenVBand="0" w:oddHBand="0" w:evenHBand="0" w:firstRowFirstColumn="0" w:firstRowLastColumn="0" w:lastRowFirstColumn="0" w:lastRowLastColumn="0"/>
             </w:pPr>
+            <w:proofErr w:type="spellStart"/>
             <w:r>
               <w:t>Edited_by</w:t>
             </w:r>
+            <w:proofErr w:type="spellEnd"/>
           </w:p>
         </w:tc>
         <w:tc>
@@ -2934,8 +3023,8 @@
         <w:tblLook w:val="04A0" w:firstRow="1" w:lastRow="0" w:firstColumn="1" w:lastColumn="0" w:noHBand="0" w:noVBand="1"/>
       </w:tblPr>
       <w:tblGrid>
-        <w:gridCol w:w="606"/>
-        <w:gridCol w:w="2109"/>
+        <w:gridCol w:w="535"/>
+        <w:gridCol w:w="2180"/>
         <w:gridCol w:w="1910"/>
         <w:gridCol w:w="1435"/>
         <w:gridCol w:w="3290"/>
@@ -2947,7 +3036,7 @@
         <w:tc>
           <w:tcPr>
             <w:cnfStyle w:val="001000000000" w:firstRow="0" w:lastRow="0" w:firstColumn="1" w:lastColumn="0" w:oddVBand="0" w:evenVBand="0" w:oddHBand="0" w:evenHBand="0" w:firstRowFirstColumn="0" w:firstRowLastColumn="0" w:lastRowFirstColumn="0" w:lastRowLastColumn="0"/>
-            <w:tcW w:w="625" w:type="dxa"/>
+            <w:tcW w:w="535" w:type="dxa"/>
           </w:tcPr>
           <w:p>
             <w:r>
@@ -2957,7 +3046,7 @@
         </w:tc>
         <w:tc>
           <w:tcPr>
-            <w:tcW w:w="1350" w:type="dxa"/>
+            <w:tcW w:w="2180" w:type="dxa"/>
           </w:tcPr>
           <w:p>
             <w:pPr>
@@ -2970,7 +3059,7 @@
         </w:tc>
         <w:tc>
           <w:tcPr>
-            <w:tcW w:w="2070" w:type="dxa"/>
+            <w:tcW w:w="1910" w:type="dxa"/>
           </w:tcPr>
           <w:p>
             <w:pPr>
@@ -2983,7 +3072,7 @@
         </w:tc>
         <w:tc>
           <w:tcPr>
-            <w:tcW w:w="1530" w:type="dxa"/>
+            <w:tcW w:w="1435" w:type="dxa"/>
           </w:tcPr>
           <w:p>
             <w:pPr>
@@ -2996,7 +3085,7 @@
         </w:tc>
         <w:tc>
           <w:tcPr>
-            <w:tcW w:w="3775" w:type="dxa"/>
+            <w:tcW w:w="3290" w:type="dxa"/>
           </w:tcPr>
           <w:p>
             <w:pPr>
@@ -3015,7 +3104,7 @@
         <w:tc>
           <w:tcPr>
             <w:cnfStyle w:val="001000000000" w:firstRow="0" w:lastRow="0" w:firstColumn="1" w:lastColumn="0" w:oddVBand="0" w:evenVBand="0" w:oddHBand="0" w:evenHBand="0" w:firstRowFirstColumn="0" w:firstRowLastColumn="0" w:lastRowFirstColumn="0" w:lastRowLastColumn="0"/>
-            <w:tcW w:w="625" w:type="dxa"/>
+            <w:tcW w:w="535" w:type="dxa"/>
           </w:tcPr>
           <w:p>
             <w:r>
@@ -3025,7 +3114,7 @@
         </w:tc>
         <w:tc>
           <w:tcPr>
-            <w:tcW w:w="1350" w:type="dxa"/>
+            <w:tcW w:w="2180" w:type="dxa"/>
           </w:tcPr>
           <w:p>
             <w:pPr>
@@ -3038,17 +3127,17 @@
         </w:tc>
         <w:tc>
           <w:tcPr>
-            <w:tcW w:w="2070" w:type="dxa"/>
-          </w:tcPr>
-          <w:p>
-            <w:pPr>
-              <w:cnfStyle w:val="000000100000" w:firstRow="0" w:lastRow="0" w:firstColumn="0" w:lastColumn="0" w:oddVBand="0" w:evenVBand="0" w:oddHBand="1" w:evenHBand="0" w:firstRowFirstColumn="0" w:firstRowLastColumn="0" w:lastRowFirstColumn="0" w:lastRowLastColumn="0"/>
-            </w:pPr>
-          </w:p>
-        </w:tc>
-        <w:tc>
-          <w:tcPr>
-            <w:tcW w:w="1530" w:type="dxa"/>
+            <w:tcW w:w="1910" w:type="dxa"/>
+          </w:tcPr>
+          <w:p>
+            <w:pPr>
+              <w:cnfStyle w:val="000000100000" w:firstRow="0" w:lastRow="0" w:firstColumn="0" w:lastColumn="0" w:oddVBand="0" w:evenVBand="0" w:oddHBand="1" w:evenHBand="0" w:firstRowFirstColumn="0" w:firstRowLastColumn="0" w:lastRowFirstColumn="0" w:lastRowLastColumn="0"/>
+            </w:pPr>
+          </w:p>
+        </w:tc>
+        <w:tc>
+          <w:tcPr>
+            <w:tcW w:w="1435" w:type="dxa"/>
           </w:tcPr>
           <w:p>
             <w:pPr>
@@ -3061,20 +3150,20 @@
         </w:tc>
         <w:tc>
           <w:tcPr>
-            <w:tcW w:w="3775" w:type="dxa"/>
-          </w:tcPr>
-          <w:p>
-            <w:pPr>
-              <w:cnfStyle w:val="000000100000" w:firstRow="0" w:lastRow="0" w:firstColumn="0" w:lastColumn="0" w:oddVBand="0" w:evenVBand="0" w:oddHBand="1" w:evenHBand="0" w:firstRowFirstColumn="0" w:firstRowLastColumn="0" w:lastRowFirstColumn="0" w:lastRowLastColumn="0"/>
-            </w:pPr>
-          </w:p>
-        </w:tc>
-      </w:tr>
-      <w:tr>
-        <w:tc>
-          <w:tcPr>
-            <w:cnfStyle w:val="001000000000" w:firstRow="0" w:lastRow="0" w:firstColumn="1" w:lastColumn="0" w:oddVBand="0" w:evenVBand="0" w:oddHBand="0" w:evenHBand="0" w:firstRowFirstColumn="0" w:firstRowLastColumn="0" w:lastRowFirstColumn="0" w:lastRowLastColumn="0"/>
-            <w:tcW w:w="625" w:type="dxa"/>
+            <w:tcW w:w="3290" w:type="dxa"/>
+          </w:tcPr>
+          <w:p>
+            <w:pPr>
+              <w:cnfStyle w:val="000000100000" w:firstRow="0" w:lastRow="0" w:firstColumn="0" w:lastColumn="0" w:oddVBand="0" w:evenVBand="0" w:oddHBand="1" w:evenHBand="0" w:firstRowFirstColumn="0" w:firstRowLastColumn="0" w:lastRowFirstColumn="0" w:lastRowLastColumn="0"/>
+            </w:pPr>
+          </w:p>
+        </w:tc>
+      </w:tr>
+      <w:tr>
+        <w:tc>
+          <w:tcPr>
+            <w:cnfStyle w:val="001000000000" w:firstRow="0" w:lastRow="0" w:firstColumn="1" w:lastColumn="0" w:oddVBand="0" w:evenVBand="0" w:oddHBand="0" w:evenHBand="0" w:firstRowFirstColumn="0" w:firstRowLastColumn="0" w:lastRowFirstColumn="0" w:lastRowLastColumn="0"/>
+            <w:tcW w:w="535" w:type="dxa"/>
           </w:tcPr>
           <w:p>
             <w:r>
@@ -3084,43 +3173,47 @@
         </w:tc>
         <w:tc>
           <w:tcPr>
-            <w:tcW w:w="1350" w:type="dxa"/>
-          </w:tcPr>
-          <w:p>
-            <w:pPr>
-              <w:cnfStyle w:val="000000000000" w:firstRow="0" w:lastRow="0" w:firstColumn="0" w:lastColumn="0" w:oddVBand="0" w:evenVBand="0" w:oddHBand="0" w:evenHBand="0" w:firstRowFirstColumn="0" w:firstRowLastColumn="0" w:lastRowFirstColumn="0" w:lastRowLastColumn="0"/>
-            </w:pPr>
+            <w:tcW w:w="2180" w:type="dxa"/>
+          </w:tcPr>
+          <w:p>
+            <w:pPr>
+              <w:cnfStyle w:val="000000000000" w:firstRow="0" w:lastRow="0" w:firstColumn="0" w:lastColumn="0" w:oddVBand="0" w:evenVBand="0" w:oddHBand="0" w:evenHBand="0" w:firstRowFirstColumn="0" w:firstRowLastColumn="0" w:lastRowFirstColumn="0" w:lastRowLastColumn="0"/>
+            </w:pPr>
+            <w:proofErr w:type="spellStart"/>
             <w:r>
               <w:t>Check_in_id</w:t>
             </w:r>
-          </w:p>
-        </w:tc>
-        <w:tc>
-          <w:tcPr>
-            <w:tcW w:w="2070" w:type="dxa"/>
-          </w:tcPr>
-          <w:p>
-            <w:pPr>
-              <w:cnfStyle w:val="000000000000" w:firstRow="0" w:lastRow="0" w:firstColumn="0" w:lastColumn="0" w:oddVBand="0" w:evenVBand="0" w:oddHBand="0" w:evenHBand="0" w:firstRowFirstColumn="0" w:firstRowLastColumn="0" w:lastRowFirstColumn="0" w:lastRowLastColumn="0"/>
-            </w:pPr>
-          </w:p>
-        </w:tc>
-        <w:tc>
-          <w:tcPr>
-            <w:tcW w:w="1530" w:type="dxa"/>
-          </w:tcPr>
-          <w:p>
-            <w:pPr>
-              <w:cnfStyle w:val="000000000000" w:firstRow="0" w:lastRow="0" w:firstColumn="0" w:lastColumn="0" w:oddVBand="0" w:evenVBand="0" w:oddHBand="0" w:evenHBand="0" w:firstRowFirstColumn="0" w:firstRowLastColumn="0" w:lastRowFirstColumn="0" w:lastRowLastColumn="0"/>
-            </w:pPr>
+            <w:proofErr w:type="spellEnd"/>
+          </w:p>
+        </w:tc>
+        <w:tc>
+          <w:tcPr>
+            <w:tcW w:w="1910" w:type="dxa"/>
+          </w:tcPr>
+          <w:p>
+            <w:pPr>
+              <w:cnfStyle w:val="000000000000" w:firstRow="0" w:lastRow="0" w:firstColumn="0" w:lastColumn="0" w:oddVBand="0" w:evenVBand="0" w:oddHBand="0" w:evenHBand="0" w:firstRowFirstColumn="0" w:firstRowLastColumn="0" w:lastRowFirstColumn="0" w:lastRowLastColumn="0"/>
+            </w:pPr>
+          </w:p>
+        </w:tc>
+        <w:tc>
+          <w:tcPr>
+            <w:tcW w:w="1435" w:type="dxa"/>
+          </w:tcPr>
+          <w:p>
+            <w:pPr>
+              <w:cnfStyle w:val="000000000000" w:firstRow="0" w:lastRow="0" w:firstColumn="0" w:lastColumn="0" w:oddVBand="0" w:evenVBand="0" w:oddHBand="0" w:evenHBand="0" w:firstRowFirstColumn="0" w:firstRowLastColumn="0" w:lastRowFirstColumn="0" w:lastRowLastColumn="0"/>
+            </w:pPr>
+            <w:proofErr w:type="spellStart"/>
             <w:r>
               <w:t>Int</w:t>
             </w:r>
-          </w:p>
-        </w:tc>
-        <w:tc>
-          <w:tcPr>
-            <w:tcW w:w="3775" w:type="dxa"/>
+            <w:proofErr w:type="spellEnd"/>
+          </w:p>
+        </w:tc>
+        <w:tc>
+          <w:tcPr>
+            <w:tcW w:w="3290" w:type="dxa"/>
           </w:tcPr>
           <w:p>
             <w:pPr>
@@ -3139,40 +3232,107 @@
         <w:tc>
           <w:tcPr>
             <w:cnfStyle w:val="001000000000" w:firstRow="0" w:lastRow="0" w:firstColumn="1" w:lastColumn="0" w:oddVBand="0" w:evenVBand="0" w:oddHBand="0" w:evenHBand="0" w:firstRowFirstColumn="0" w:firstRowLastColumn="0" w:lastRowFirstColumn="0" w:lastRowLastColumn="0"/>
-            <w:tcW w:w="625" w:type="dxa"/>
+            <w:tcW w:w="535" w:type="dxa"/>
+          </w:tcPr>
+          <w:p>
+            <w:r>
+              <w:t>F</w:t>
+            </w:r>
+          </w:p>
+        </w:tc>
+        <w:tc>
+          <w:tcPr>
+            <w:tcW w:w="2180" w:type="dxa"/>
+          </w:tcPr>
+          <w:p>
+            <w:pPr>
+              <w:cnfStyle w:val="000000100000" w:firstRow="0" w:lastRow="0" w:firstColumn="0" w:lastColumn="0" w:oddVBand="0" w:evenVBand="0" w:oddHBand="1" w:evenHBand="0" w:firstRowFirstColumn="0" w:firstRowLastColumn="0" w:lastRowFirstColumn="0" w:lastRowLastColumn="0"/>
+            </w:pPr>
+            <w:proofErr w:type="spellStart"/>
+            <w:r>
+              <w:t>Category_price_id</w:t>
+            </w:r>
+            <w:proofErr w:type="spellEnd"/>
+          </w:p>
+        </w:tc>
+        <w:tc>
+          <w:tcPr>
+            <w:tcW w:w="1910" w:type="dxa"/>
+          </w:tcPr>
+          <w:p>
+            <w:pPr>
+              <w:cnfStyle w:val="000000100000" w:firstRow="0" w:lastRow="0" w:firstColumn="0" w:lastColumn="0" w:oddVBand="0" w:evenVBand="0" w:oddHBand="1" w:evenHBand="0" w:firstRowFirstColumn="0" w:firstRowLastColumn="0" w:lastRowFirstColumn="0" w:lastRowLastColumn="0"/>
+            </w:pPr>
+          </w:p>
+        </w:tc>
+        <w:tc>
+          <w:tcPr>
+            <w:tcW w:w="1435" w:type="dxa"/>
+          </w:tcPr>
+          <w:p>
+            <w:pPr>
+              <w:cnfStyle w:val="000000100000" w:firstRow="0" w:lastRow="0" w:firstColumn="0" w:lastColumn="0" w:oddVBand="0" w:evenVBand="0" w:oddHBand="1" w:evenHBand="0" w:firstRowFirstColumn="0" w:firstRowLastColumn="0" w:lastRowFirstColumn="0" w:lastRowLastColumn="0"/>
+            </w:pPr>
+            <w:proofErr w:type="spellStart"/>
+            <w:r>
+              <w:t>Int</w:t>
+            </w:r>
+            <w:proofErr w:type="spellEnd"/>
+          </w:p>
+        </w:tc>
+        <w:tc>
+          <w:tcPr>
+            <w:tcW w:w="3290" w:type="dxa"/>
+          </w:tcPr>
+          <w:p>
+            <w:pPr>
+              <w:cnfStyle w:val="000000100000" w:firstRow="0" w:lastRow="0" w:firstColumn="0" w:lastColumn="0" w:oddVBand="0" w:evenVBand="0" w:oddHBand="1" w:evenHBand="0" w:firstRowFirstColumn="0" w:firstRowLastColumn="0" w:lastRowFirstColumn="0" w:lastRowLastColumn="0"/>
+            </w:pPr>
+            <w:bookmarkStart w:id="0" w:name="_GoBack"/>
+            <w:bookmarkEnd w:id="0"/>
+          </w:p>
+        </w:tc>
+      </w:tr>
+      <w:tr>
+        <w:tc>
+          <w:tcPr>
+            <w:cnfStyle w:val="001000000000" w:firstRow="0" w:lastRow="0" w:firstColumn="1" w:lastColumn="0" w:oddVBand="0" w:evenVBand="0" w:oddHBand="0" w:evenHBand="0" w:firstRowFirstColumn="0" w:firstRowLastColumn="0" w:lastRowFirstColumn="0" w:lastRowLastColumn="0"/>
+            <w:tcW w:w="535" w:type="dxa"/>
           </w:tcPr>
           <w:p/>
         </w:tc>
         <w:tc>
           <w:tcPr>
-            <w:tcW w:w="1350" w:type="dxa"/>
-          </w:tcPr>
-          <w:p>
-            <w:pPr>
-              <w:cnfStyle w:val="000000100000" w:firstRow="0" w:lastRow="0" w:firstColumn="0" w:lastColumn="0" w:oddVBand="0" w:evenVBand="0" w:oddHBand="1" w:evenHBand="0" w:firstRowFirstColumn="0" w:firstRowLastColumn="0" w:lastRowFirstColumn="0" w:lastRowLastColumn="0"/>
-            </w:pPr>
+            <w:tcW w:w="2180" w:type="dxa"/>
+          </w:tcPr>
+          <w:p>
+            <w:pPr>
+              <w:cnfStyle w:val="000000000000" w:firstRow="0" w:lastRow="0" w:firstColumn="0" w:lastColumn="0" w:oddVBand="0" w:evenVBand="0" w:oddHBand="0" w:evenHBand="0" w:firstRowFirstColumn="0" w:firstRowLastColumn="0" w:lastRowFirstColumn="0" w:lastRowLastColumn="0"/>
+            </w:pPr>
+            <w:proofErr w:type="spellStart"/>
             <w:r>
               <w:t>Room_no</w:t>
             </w:r>
-          </w:p>
-        </w:tc>
-        <w:tc>
-          <w:tcPr>
-            <w:tcW w:w="2070" w:type="dxa"/>
-          </w:tcPr>
-          <w:p>
-            <w:pPr>
-              <w:cnfStyle w:val="000000100000" w:firstRow="0" w:lastRow="0" w:firstColumn="0" w:lastColumn="0" w:oddVBand="0" w:evenVBand="0" w:oddHBand="1" w:evenHBand="0" w:firstRowFirstColumn="0" w:firstRowLastColumn="0" w:lastRowFirstColumn="0" w:lastRowLastColumn="0"/>
-            </w:pPr>
-          </w:p>
-        </w:tc>
-        <w:tc>
-          <w:tcPr>
-            <w:tcW w:w="1530" w:type="dxa"/>
-          </w:tcPr>
-          <w:p>
-            <w:pPr>
-              <w:cnfStyle w:val="000000100000" w:firstRow="0" w:lastRow="0" w:firstColumn="0" w:lastColumn="0" w:oddVBand="0" w:evenVBand="0" w:oddHBand="1" w:evenHBand="0" w:firstRowFirstColumn="0" w:firstRowLastColumn="0" w:lastRowFirstColumn="0" w:lastRowLastColumn="0"/>
+            <w:proofErr w:type="spellEnd"/>
+          </w:p>
+        </w:tc>
+        <w:tc>
+          <w:tcPr>
+            <w:tcW w:w="1910" w:type="dxa"/>
+          </w:tcPr>
+          <w:p>
+            <w:pPr>
+              <w:cnfStyle w:val="000000000000" w:firstRow="0" w:lastRow="0" w:firstColumn="0" w:lastColumn="0" w:oddVBand="0" w:evenVBand="0" w:oddHBand="0" w:evenHBand="0" w:firstRowFirstColumn="0" w:firstRowLastColumn="0" w:lastRowFirstColumn="0" w:lastRowLastColumn="0"/>
+            </w:pPr>
+          </w:p>
+        </w:tc>
+        <w:tc>
+          <w:tcPr>
+            <w:tcW w:w="1435" w:type="dxa"/>
+          </w:tcPr>
+          <w:p>
+            <w:pPr>
+              <w:cnfStyle w:val="000000000000" w:firstRow="0" w:lastRow="0" w:firstColumn="0" w:lastColumn="0" w:oddVBand="0" w:evenVBand="0" w:oddHBand="0" w:evenHBand="0" w:firstRowFirstColumn="0" w:firstRowLastColumn="0" w:lastRowFirstColumn="0" w:lastRowLastColumn="0"/>
             </w:pPr>
             <w:r>
               <w:t>Varchar</w:t>
@@ -3181,72 +3341,14 @@
         </w:tc>
         <w:tc>
           <w:tcPr>
-            <w:tcW w:w="3775" w:type="dxa"/>
-          </w:tcPr>
-          <w:p>
-            <w:pPr>
-              <w:cnfStyle w:val="000000100000" w:firstRow="0" w:lastRow="0" w:firstColumn="0" w:lastColumn="0" w:oddVBand="0" w:evenVBand="0" w:oddHBand="1" w:evenHBand="0" w:firstRowFirstColumn="0" w:firstRowLastColumn="0" w:lastRowFirstColumn="0" w:lastRowLastColumn="0"/>
+            <w:tcW w:w="3290" w:type="dxa"/>
+          </w:tcPr>
+          <w:p>
+            <w:pPr>
+              <w:cnfStyle w:val="000000000000" w:firstRow="0" w:lastRow="0" w:firstColumn="0" w:lastColumn="0" w:oddVBand="0" w:evenVBand="0" w:oddHBand="0" w:evenHBand="0" w:firstRowFirstColumn="0" w:firstRowLastColumn="0" w:lastRowFirstColumn="0" w:lastRowLastColumn="0"/>
             </w:pPr>
             <w:r>
               <w:t>Room number checked in</w:t>
-            </w:r>
-          </w:p>
-        </w:tc>
-      </w:tr>
-      <w:tr>
-        <w:tc>
-          <w:tcPr>
-            <w:cnfStyle w:val="001000000000" w:firstRow="0" w:lastRow="0" w:firstColumn="1" w:lastColumn="0" w:oddVBand="0" w:evenVBand="0" w:oddHBand="0" w:evenHBand="0" w:firstRowFirstColumn="0" w:firstRowLastColumn="0" w:lastRowFirstColumn="0" w:lastRowLastColumn="0"/>
-            <w:tcW w:w="625" w:type="dxa"/>
-          </w:tcPr>
-          <w:p/>
-        </w:tc>
-        <w:tc>
-          <w:tcPr>
-            <w:tcW w:w="1350" w:type="dxa"/>
-          </w:tcPr>
-          <w:p>
-            <w:pPr>
-              <w:cnfStyle w:val="000000000000" w:firstRow="0" w:lastRow="0" w:firstColumn="0" w:lastColumn="0" w:oddVBand="0" w:evenVBand="0" w:oddHBand="0" w:evenHBand="0" w:firstRowFirstColumn="0" w:firstRowLastColumn="0" w:lastRowFirstColumn="0" w:lastRowLastColumn="0"/>
-            </w:pPr>
-            <w:r>
-              <w:t>Check_in_date</w:t>
-            </w:r>
-          </w:p>
-        </w:tc>
-        <w:tc>
-          <w:tcPr>
-            <w:tcW w:w="2070" w:type="dxa"/>
-          </w:tcPr>
-          <w:p>
-            <w:pPr>
-              <w:cnfStyle w:val="000000000000" w:firstRow="0" w:lastRow="0" w:firstColumn="0" w:lastColumn="0" w:oddVBand="0" w:evenVBand="0" w:oddHBand="0" w:evenHBand="0" w:firstRowFirstColumn="0" w:firstRowLastColumn="0" w:lastRowFirstColumn="0" w:lastRowLastColumn="0"/>
-            </w:pPr>
-          </w:p>
-        </w:tc>
-        <w:tc>
-          <w:tcPr>
-            <w:tcW w:w="1530" w:type="dxa"/>
-          </w:tcPr>
-          <w:p>
-            <w:pPr>
-              <w:cnfStyle w:val="000000000000" w:firstRow="0" w:lastRow="0" w:firstColumn="0" w:lastColumn="0" w:oddVBand="0" w:evenVBand="0" w:oddHBand="0" w:evenHBand="0" w:firstRowFirstColumn="0" w:firstRowLastColumn="0" w:lastRowFirstColumn="0" w:lastRowLastColumn="0"/>
-            </w:pPr>
-            <w:r>
-              <w:t>Datetime</w:t>
-            </w:r>
-          </w:p>
-        </w:tc>
-        <w:tc>
-          <w:tcPr>
-            <w:tcW w:w="3775" w:type="dxa"/>
-          </w:tcPr>
-          <w:p>
-            <w:pPr>
-              <w:cnfStyle w:val="000000000000" w:firstRow="0" w:lastRow="0" w:firstColumn="0" w:lastColumn="0" w:oddVBand="0" w:evenVBand="0" w:oddHBand="0" w:evenHBand="0" w:firstRowFirstColumn="0" w:firstRowLastColumn="0" w:lastRowFirstColumn="0" w:lastRowLastColumn="0"/>
-            </w:pPr>
-            <w:r>
-              <w:t>Check in date</w:t>
             </w:r>
           </w:p>
         </w:tc>
@@ -3258,114 +3360,122 @@
         <w:tc>
           <w:tcPr>
             <w:cnfStyle w:val="001000000000" w:firstRow="0" w:lastRow="0" w:firstColumn="1" w:lastColumn="0" w:oddVBand="0" w:evenVBand="0" w:oddHBand="0" w:evenHBand="0" w:firstRowFirstColumn="0" w:firstRowLastColumn="0" w:lastRowFirstColumn="0" w:lastRowLastColumn="0"/>
-            <w:tcW w:w="625" w:type="dxa"/>
+            <w:tcW w:w="535" w:type="dxa"/>
           </w:tcPr>
           <w:p/>
         </w:tc>
         <w:tc>
           <w:tcPr>
-            <w:tcW w:w="1350" w:type="dxa"/>
-          </w:tcPr>
-          <w:p>
-            <w:pPr>
-              <w:cnfStyle w:val="000000100000" w:firstRow="0" w:lastRow="0" w:firstColumn="0" w:lastColumn="0" w:oddVBand="0" w:evenVBand="0" w:oddHBand="1" w:evenHBand="0" w:firstRowFirstColumn="0" w:firstRowLastColumn="0" w:lastRowFirstColumn="0" w:lastRowLastColumn="0"/>
-            </w:pPr>
+            <w:tcW w:w="2180" w:type="dxa"/>
+          </w:tcPr>
+          <w:p>
+            <w:pPr>
+              <w:cnfStyle w:val="000000100000" w:firstRow="0" w:lastRow="0" w:firstColumn="0" w:lastColumn="0" w:oddVBand="0" w:evenVBand="0" w:oddHBand="1" w:evenHBand="0" w:firstRowFirstColumn="0" w:firstRowLastColumn="0" w:lastRowFirstColumn="0" w:lastRowLastColumn="0"/>
+            </w:pPr>
+            <w:proofErr w:type="spellStart"/>
+            <w:r>
+              <w:t>Check_in_date</w:t>
+            </w:r>
+            <w:proofErr w:type="spellEnd"/>
+          </w:p>
+        </w:tc>
+        <w:tc>
+          <w:tcPr>
+            <w:tcW w:w="1910" w:type="dxa"/>
+          </w:tcPr>
+          <w:p>
+            <w:pPr>
+              <w:cnfStyle w:val="000000100000" w:firstRow="0" w:lastRow="0" w:firstColumn="0" w:lastColumn="0" w:oddVBand="0" w:evenVBand="0" w:oddHBand="1" w:evenHBand="0" w:firstRowFirstColumn="0" w:firstRowLastColumn="0" w:lastRowFirstColumn="0" w:lastRowLastColumn="0"/>
+            </w:pPr>
+          </w:p>
+        </w:tc>
+        <w:tc>
+          <w:tcPr>
+            <w:tcW w:w="1435" w:type="dxa"/>
+          </w:tcPr>
+          <w:p>
+            <w:pPr>
+              <w:cnfStyle w:val="000000100000" w:firstRow="0" w:lastRow="0" w:firstColumn="0" w:lastColumn="0" w:oddVBand="0" w:evenVBand="0" w:oddHBand="1" w:evenHBand="0" w:firstRowFirstColumn="0" w:firstRowLastColumn="0" w:lastRowFirstColumn="0" w:lastRowLastColumn="0"/>
+            </w:pPr>
+            <w:proofErr w:type="spellStart"/>
+            <w:r>
+              <w:t>Datetime</w:t>
+            </w:r>
+            <w:proofErr w:type="spellEnd"/>
+          </w:p>
+        </w:tc>
+        <w:tc>
+          <w:tcPr>
+            <w:tcW w:w="3290" w:type="dxa"/>
+          </w:tcPr>
+          <w:p>
+            <w:pPr>
+              <w:cnfStyle w:val="000000100000" w:firstRow="0" w:lastRow="0" w:firstColumn="0" w:lastColumn="0" w:oddVBand="0" w:evenVBand="0" w:oddHBand="1" w:evenHBand="0" w:firstRowFirstColumn="0" w:firstRowLastColumn="0" w:lastRowFirstColumn="0" w:lastRowLastColumn="0"/>
+            </w:pPr>
+            <w:r>
+              <w:t>Check in date</w:t>
+            </w:r>
+          </w:p>
+        </w:tc>
+      </w:tr>
+      <w:tr>
+        <w:tc>
+          <w:tcPr>
+            <w:cnfStyle w:val="001000000000" w:firstRow="0" w:lastRow="0" w:firstColumn="1" w:lastColumn="0" w:oddVBand="0" w:evenVBand="0" w:oddHBand="0" w:evenHBand="0" w:firstRowFirstColumn="0" w:firstRowLastColumn="0" w:lastRowFirstColumn="0" w:lastRowLastColumn="0"/>
+            <w:tcW w:w="535" w:type="dxa"/>
+          </w:tcPr>
+          <w:p/>
+        </w:tc>
+        <w:tc>
+          <w:tcPr>
+            <w:tcW w:w="2180" w:type="dxa"/>
+          </w:tcPr>
+          <w:p>
+            <w:pPr>
+              <w:cnfStyle w:val="000000000000" w:firstRow="0" w:lastRow="0" w:firstColumn="0" w:lastColumn="0" w:oddVBand="0" w:evenVBand="0" w:oddHBand="0" w:evenHBand="0" w:firstRowFirstColumn="0" w:firstRowLastColumn="0" w:lastRowFirstColumn="0" w:lastRowLastColumn="0"/>
+            </w:pPr>
+            <w:proofErr w:type="spellStart"/>
             <w:r>
               <w:t>Chesck_out_date</w:t>
             </w:r>
-          </w:p>
-        </w:tc>
-        <w:tc>
-          <w:tcPr>
-            <w:tcW w:w="2070" w:type="dxa"/>
-          </w:tcPr>
-          <w:p>
-            <w:pPr>
-              <w:cnfStyle w:val="000000100000" w:firstRow="0" w:lastRow="0" w:firstColumn="0" w:lastColumn="0" w:oddVBand="0" w:evenVBand="0" w:oddHBand="1" w:evenHBand="0" w:firstRowFirstColumn="0" w:firstRowLastColumn="0" w:lastRowFirstColumn="0" w:lastRowLastColumn="0"/>
-            </w:pPr>
-          </w:p>
-        </w:tc>
-        <w:tc>
-          <w:tcPr>
-            <w:tcW w:w="1530" w:type="dxa"/>
-          </w:tcPr>
-          <w:p>
-            <w:pPr>
-              <w:cnfStyle w:val="000000100000" w:firstRow="0" w:lastRow="0" w:firstColumn="0" w:lastColumn="0" w:oddVBand="0" w:evenVBand="0" w:oddHBand="1" w:evenHBand="0" w:firstRowFirstColumn="0" w:firstRowLastColumn="0" w:lastRowFirstColumn="0" w:lastRowLastColumn="0"/>
-            </w:pPr>
+            <w:proofErr w:type="spellEnd"/>
+          </w:p>
+        </w:tc>
+        <w:tc>
+          <w:tcPr>
+            <w:tcW w:w="1910" w:type="dxa"/>
+          </w:tcPr>
+          <w:p>
+            <w:pPr>
+              <w:cnfStyle w:val="000000000000" w:firstRow="0" w:lastRow="0" w:firstColumn="0" w:lastColumn="0" w:oddVBand="0" w:evenVBand="0" w:oddHBand="0" w:evenHBand="0" w:firstRowFirstColumn="0" w:firstRowLastColumn="0" w:lastRowFirstColumn="0" w:lastRowLastColumn="0"/>
+            </w:pPr>
+          </w:p>
+        </w:tc>
+        <w:tc>
+          <w:tcPr>
+            <w:tcW w:w="1435" w:type="dxa"/>
+          </w:tcPr>
+          <w:p>
+            <w:pPr>
+              <w:cnfStyle w:val="000000000000" w:firstRow="0" w:lastRow="0" w:firstColumn="0" w:lastColumn="0" w:oddVBand="0" w:evenVBand="0" w:oddHBand="0" w:evenHBand="0" w:firstRowFirstColumn="0" w:firstRowLastColumn="0" w:lastRowFirstColumn="0" w:lastRowLastColumn="0"/>
+            </w:pPr>
+            <w:proofErr w:type="spellStart"/>
             <w:r>
               <w:t>Datetime</w:t>
             </w:r>
-          </w:p>
-        </w:tc>
-        <w:tc>
-          <w:tcPr>
-            <w:tcW w:w="3775" w:type="dxa"/>
-          </w:tcPr>
-          <w:p>
-            <w:pPr>
-              <w:cnfStyle w:val="000000100000" w:firstRow="0" w:lastRow="0" w:firstColumn="0" w:lastColumn="0" w:oddVBand="0" w:evenVBand="0" w:oddHBand="1" w:evenHBand="0" w:firstRowFirstColumn="0" w:firstRowLastColumn="0" w:lastRowFirstColumn="0" w:lastRowLastColumn="0"/>
+            <w:proofErr w:type="spellEnd"/>
+          </w:p>
+        </w:tc>
+        <w:tc>
+          <w:tcPr>
+            <w:tcW w:w="3290" w:type="dxa"/>
+          </w:tcPr>
+          <w:p>
+            <w:pPr>
+              <w:cnfStyle w:val="000000000000" w:firstRow="0" w:lastRow="0" w:firstColumn="0" w:lastColumn="0" w:oddVBand="0" w:evenVBand="0" w:oddHBand="0" w:evenHBand="0" w:firstRowFirstColumn="0" w:firstRowLastColumn="0" w:lastRowFirstColumn="0" w:lastRowLastColumn="0"/>
             </w:pPr>
             <w:r>
               <w:t>Check out date</w:t>
-            </w:r>
-          </w:p>
-        </w:tc>
-      </w:tr>
-      <w:tr>
-        <w:tc>
-          <w:tcPr>
-            <w:cnfStyle w:val="001000000000" w:firstRow="0" w:lastRow="0" w:firstColumn="1" w:lastColumn="0" w:oddVBand="0" w:evenVBand="0" w:oddHBand="0" w:evenHBand="0" w:firstRowFirstColumn="0" w:firstRowLastColumn="0" w:lastRowFirstColumn="0" w:lastRowLastColumn="0"/>
-            <w:tcW w:w="625" w:type="dxa"/>
-          </w:tcPr>
-          <w:p/>
-        </w:tc>
-        <w:tc>
-          <w:tcPr>
-            <w:tcW w:w="1350" w:type="dxa"/>
-          </w:tcPr>
-          <w:p>
-            <w:pPr>
-              <w:cnfStyle w:val="000000000000" w:firstRow="0" w:lastRow="0" w:firstColumn="0" w:lastColumn="0" w:oddVBand="0" w:evenVBand="0" w:oddHBand="0" w:evenHBand="0" w:firstRowFirstColumn="0" w:firstRowLastColumn="0" w:lastRowFirstColumn="0" w:lastRowLastColumn="0"/>
-            </w:pPr>
-            <w:r>
-              <w:t>Description</w:t>
-            </w:r>
-          </w:p>
-        </w:tc>
-        <w:tc>
-          <w:tcPr>
-            <w:tcW w:w="2070" w:type="dxa"/>
-          </w:tcPr>
-          <w:p>
-            <w:pPr>
-              <w:cnfStyle w:val="000000000000" w:firstRow="0" w:lastRow="0" w:firstColumn="0" w:lastColumn="0" w:oddVBand="0" w:evenVBand="0" w:oddHBand="0" w:evenHBand="0" w:firstRowFirstColumn="0" w:firstRowLastColumn="0" w:lastRowFirstColumn="0" w:lastRowLastColumn="0"/>
-            </w:pPr>
-          </w:p>
-        </w:tc>
-        <w:tc>
-          <w:tcPr>
-            <w:tcW w:w="1530" w:type="dxa"/>
-          </w:tcPr>
-          <w:p>
-            <w:pPr>
-              <w:cnfStyle w:val="000000000000" w:firstRow="0" w:lastRow="0" w:firstColumn="0" w:lastColumn="0" w:oddVBand="0" w:evenVBand="0" w:oddHBand="0" w:evenHBand="0" w:firstRowFirstColumn="0" w:firstRowLastColumn="0" w:lastRowFirstColumn="0" w:lastRowLastColumn="0"/>
-            </w:pPr>
-            <w:r>
-              <w:t>Varchar</w:t>
-            </w:r>
-          </w:p>
-        </w:tc>
-        <w:tc>
-          <w:tcPr>
-            <w:tcW w:w="3775" w:type="dxa"/>
-          </w:tcPr>
-          <w:p>
-            <w:pPr>
-              <w:cnfStyle w:val="000000000000" w:firstRow="0" w:lastRow="0" w:firstColumn="0" w:lastColumn="0" w:oddVBand="0" w:evenVBand="0" w:oddHBand="0" w:evenHBand="0" w:firstRowFirstColumn="0" w:firstRowLastColumn="0" w:lastRowFirstColumn="0" w:lastRowLastColumn="0"/>
-            </w:pPr>
-            <w:r>
-              <w:t>Record service or product name. Ex. Broke asset hotel</w:t>
             </w:r>
           </w:p>
         </w:tc>
@@ -3377,226 +3487,116 @@
         <w:tc>
           <w:tcPr>
             <w:cnfStyle w:val="001000000000" w:firstRow="0" w:lastRow="0" w:firstColumn="1" w:lastColumn="0" w:oddVBand="0" w:evenVBand="0" w:oddHBand="0" w:evenHBand="0" w:firstRowFirstColumn="0" w:firstRowLastColumn="0" w:lastRowFirstColumn="0" w:lastRowLastColumn="0"/>
-            <w:tcW w:w="625" w:type="dxa"/>
+            <w:tcW w:w="535" w:type="dxa"/>
           </w:tcPr>
           <w:p/>
         </w:tc>
         <w:tc>
           <w:tcPr>
-            <w:tcW w:w="1350" w:type="dxa"/>
-          </w:tcPr>
-          <w:p>
-            <w:pPr>
-              <w:cnfStyle w:val="000000100000" w:firstRow="0" w:lastRow="0" w:firstColumn="0" w:lastColumn="0" w:oddVBand="0" w:evenVBand="0" w:oddHBand="1" w:evenHBand="0" w:firstRowFirstColumn="0" w:firstRowLastColumn="0" w:lastRowFirstColumn="0" w:lastRowLastColumn="0"/>
-            </w:pPr>
+            <w:tcW w:w="2180" w:type="dxa"/>
+          </w:tcPr>
+          <w:p>
+            <w:pPr>
+              <w:cnfStyle w:val="000000100000" w:firstRow="0" w:lastRow="0" w:firstColumn="0" w:lastColumn="0" w:oddVBand="0" w:evenVBand="0" w:oddHBand="1" w:evenHBand="0" w:firstRowFirstColumn="0" w:firstRowLastColumn="0" w:lastRowFirstColumn="0" w:lastRowLastColumn="0"/>
+            </w:pPr>
+            <w:r>
+              <w:t>Description</w:t>
+            </w:r>
+          </w:p>
+        </w:tc>
+        <w:tc>
+          <w:tcPr>
+            <w:tcW w:w="1910" w:type="dxa"/>
+          </w:tcPr>
+          <w:p>
+            <w:pPr>
+              <w:cnfStyle w:val="000000100000" w:firstRow="0" w:lastRow="0" w:firstColumn="0" w:lastColumn="0" w:oddVBand="0" w:evenVBand="0" w:oddHBand="1" w:evenHBand="0" w:firstRowFirstColumn="0" w:firstRowLastColumn="0" w:lastRowFirstColumn="0" w:lastRowLastColumn="0"/>
+            </w:pPr>
+          </w:p>
+        </w:tc>
+        <w:tc>
+          <w:tcPr>
+            <w:tcW w:w="1435" w:type="dxa"/>
+          </w:tcPr>
+          <w:p>
+            <w:pPr>
+              <w:cnfStyle w:val="000000100000" w:firstRow="0" w:lastRow="0" w:firstColumn="0" w:lastColumn="0" w:oddVBand="0" w:evenVBand="0" w:oddHBand="1" w:evenHBand="0" w:firstRowFirstColumn="0" w:firstRowLastColumn="0" w:lastRowFirstColumn="0" w:lastRowLastColumn="0"/>
+            </w:pPr>
+            <w:r>
+              <w:t>Varchar</w:t>
+            </w:r>
+          </w:p>
+        </w:tc>
+        <w:tc>
+          <w:tcPr>
+            <w:tcW w:w="3290" w:type="dxa"/>
+          </w:tcPr>
+          <w:p>
+            <w:pPr>
+              <w:cnfStyle w:val="000000100000" w:firstRow="0" w:lastRow="0" w:firstColumn="0" w:lastColumn="0" w:oddVBand="0" w:evenVBand="0" w:oddHBand="1" w:evenHBand="0" w:firstRowFirstColumn="0" w:firstRowLastColumn="0" w:lastRowFirstColumn="0" w:lastRowLastColumn="0"/>
+            </w:pPr>
+            <w:r>
+              <w:t>Record service or product name. Ex. Broke asset hotel</w:t>
+            </w:r>
+          </w:p>
+        </w:tc>
+      </w:tr>
+      <w:tr>
+        <w:tc>
+          <w:tcPr>
+            <w:cnfStyle w:val="001000000000" w:firstRow="0" w:lastRow="0" w:firstColumn="1" w:lastColumn="0" w:oddVBand="0" w:evenVBand="0" w:oddHBand="0" w:evenHBand="0" w:firstRowFirstColumn="0" w:firstRowLastColumn="0" w:lastRowFirstColumn="0" w:lastRowLastColumn="0"/>
+            <w:tcW w:w="535" w:type="dxa"/>
+          </w:tcPr>
+          <w:p/>
+        </w:tc>
+        <w:tc>
+          <w:tcPr>
+            <w:tcW w:w="2180" w:type="dxa"/>
+          </w:tcPr>
+          <w:p>
+            <w:pPr>
+              <w:cnfStyle w:val="000000000000" w:firstRow="0" w:lastRow="0" w:firstColumn="0" w:lastColumn="0" w:oddVBand="0" w:evenVBand="0" w:oddHBand="0" w:evenHBand="0" w:firstRowFirstColumn="0" w:firstRowLastColumn="0" w:lastRowFirstColumn="0" w:lastRowLastColumn="0"/>
+            </w:pPr>
+            <w:proofErr w:type="spellStart"/>
             <w:r>
               <w:t>Qty</w:t>
             </w:r>
-          </w:p>
-        </w:tc>
-        <w:tc>
-          <w:tcPr>
-            <w:tcW w:w="2070" w:type="dxa"/>
-          </w:tcPr>
-          <w:p>
-            <w:pPr>
-              <w:cnfStyle w:val="000000100000" w:firstRow="0" w:lastRow="0" w:firstColumn="0" w:lastColumn="0" w:oddVBand="0" w:evenVBand="0" w:oddHBand="1" w:evenHBand="0" w:firstRowFirstColumn="0" w:firstRowLastColumn="0" w:lastRowFirstColumn="0" w:lastRowLastColumn="0"/>
-            </w:pPr>
-          </w:p>
-        </w:tc>
-        <w:tc>
-          <w:tcPr>
-            <w:tcW w:w="1530" w:type="dxa"/>
-          </w:tcPr>
-          <w:p>
-            <w:pPr>
-              <w:cnfStyle w:val="000000100000" w:firstRow="0" w:lastRow="0" w:firstColumn="0" w:lastColumn="0" w:oddVBand="0" w:evenVBand="0" w:oddHBand="1" w:evenHBand="0" w:firstRowFirstColumn="0" w:firstRowLastColumn="0" w:lastRowFirstColumn="0" w:lastRowLastColumn="0"/>
-            </w:pPr>
+            <w:proofErr w:type="spellEnd"/>
+          </w:p>
+        </w:tc>
+        <w:tc>
+          <w:tcPr>
+            <w:tcW w:w="1910" w:type="dxa"/>
+          </w:tcPr>
+          <w:p>
+            <w:pPr>
+              <w:cnfStyle w:val="000000000000" w:firstRow="0" w:lastRow="0" w:firstColumn="0" w:lastColumn="0" w:oddVBand="0" w:evenVBand="0" w:oddHBand="0" w:evenHBand="0" w:firstRowFirstColumn="0" w:firstRowLastColumn="0" w:lastRowFirstColumn="0" w:lastRowLastColumn="0"/>
+            </w:pPr>
+          </w:p>
+        </w:tc>
+        <w:tc>
+          <w:tcPr>
+            <w:tcW w:w="1435" w:type="dxa"/>
+          </w:tcPr>
+          <w:p>
+            <w:pPr>
+              <w:cnfStyle w:val="000000000000" w:firstRow="0" w:lastRow="0" w:firstColumn="0" w:lastColumn="0" w:oddVBand="0" w:evenVBand="0" w:oddHBand="0" w:evenHBand="0" w:firstRowFirstColumn="0" w:firstRowLastColumn="0" w:lastRowFirstColumn="0" w:lastRowLastColumn="0"/>
+            </w:pPr>
+            <w:proofErr w:type="spellStart"/>
             <w:r>
               <w:t>Int</w:t>
             </w:r>
-          </w:p>
-        </w:tc>
-        <w:tc>
-          <w:tcPr>
-            <w:tcW w:w="3775" w:type="dxa"/>
-          </w:tcPr>
-          <w:p>
-            <w:pPr>
-              <w:cnfStyle w:val="000000100000" w:firstRow="0" w:lastRow="0" w:firstColumn="0" w:lastColumn="0" w:oddVBand="0" w:evenVBand="0" w:oddHBand="1" w:evenHBand="0" w:firstRowFirstColumn="0" w:firstRowLastColumn="0" w:lastRowFirstColumn="0" w:lastRowLastColumn="0"/>
-            </w:pPr>
-          </w:p>
-        </w:tc>
-      </w:tr>
-      <w:tr>
-        <w:tc>
-          <w:tcPr>
-            <w:cnfStyle w:val="001000000000" w:firstRow="0" w:lastRow="0" w:firstColumn="1" w:lastColumn="0" w:oddVBand="0" w:evenVBand="0" w:oddHBand="0" w:evenHBand="0" w:firstRowFirstColumn="0" w:firstRowLastColumn="0" w:lastRowFirstColumn="0" w:lastRowLastColumn="0"/>
-            <w:tcW w:w="625" w:type="dxa"/>
-          </w:tcPr>
-          <w:p/>
-        </w:tc>
-        <w:tc>
-          <w:tcPr>
-            <w:tcW w:w="1350" w:type="dxa"/>
-          </w:tcPr>
-          <w:p>
-            <w:pPr>
-              <w:cnfStyle w:val="000000000000" w:firstRow="0" w:lastRow="0" w:firstColumn="0" w:lastColumn="0" w:oddVBand="0" w:evenVBand="0" w:oddHBand="0" w:evenHBand="0" w:firstRowFirstColumn="0" w:firstRowLastColumn="0" w:lastRowFirstColumn="0" w:lastRowLastColumn="0"/>
-            </w:pPr>
-            <w:r>
-              <w:t>unit_price</w:t>
-            </w:r>
-          </w:p>
-        </w:tc>
-        <w:tc>
-          <w:tcPr>
-            <w:tcW w:w="2070" w:type="dxa"/>
-          </w:tcPr>
-          <w:p>
-            <w:pPr>
-              <w:cnfStyle w:val="000000000000" w:firstRow="0" w:lastRow="0" w:firstColumn="0" w:lastColumn="0" w:oddVBand="0" w:evenVBand="0" w:oddHBand="0" w:evenHBand="0" w:firstRowFirstColumn="0" w:firstRowLastColumn="0" w:lastRowFirstColumn="0" w:lastRowLastColumn="0"/>
-            </w:pPr>
-          </w:p>
-        </w:tc>
-        <w:tc>
-          <w:tcPr>
-            <w:tcW w:w="1530" w:type="dxa"/>
-          </w:tcPr>
-          <w:p>
-            <w:pPr>
-              <w:cnfStyle w:val="000000000000" w:firstRow="0" w:lastRow="0" w:firstColumn="0" w:lastColumn="0" w:oddVBand="0" w:evenVBand="0" w:oddHBand="0" w:evenHBand="0" w:firstRowFirstColumn="0" w:firstRowLastColumn="0" w:lastRowFirstColumn="0" w:lastRowLastColumn="0"/>
-            </w:pPr>
-            <w:r>
-              <w:t>Decimal</w:t>
-            </w:r>
-          </w:p>
-        </w:tc>
-        <w:tc>
-          <w:tcPr>
-            <w:tcW w:w="3775" w:type="dxa"/>
-          </w:tcPr>
-          <w:p>
-            <w:pPr>
-              <w:cnfStyle w:val="000000000000" w:firstRow="0" w:lastRow="0" w:firstColumn="0" w:lastColumn="0" w:oddVBand="0" w:evenVBand="0" w:oddHBand="0" w:evenHBand="0" w:firstRowFirstColumn="0" w:firstRowLastColumn="0" w:lastRowFirstColumn="0" w:lastRowLastColumn="0"/>
-            </w:pPr>
-          </w:p>
-        </w:tc>
-      </w:tr>
-      <w:tr>
-        <w:trPr>
-          <w:cnfStyle w:val="000000100000" w:firstRow="0" w:lastRow="0" w:firstColumn="0" w:lastColumn="0" w:oddVBand="0" w:evenVBand="0" w:oddHBand="1" w:evenHBand="0" w:firstRowFirstColumn="0" w:firstRowLastColumn="0" w:lastRowFirstColumn="0" w:lastRowLastColumn="0"/>
-          <w:trHeight w:val="332"/>
-        </w:trPr>
-        <w:tc>
-          <w:tcPr>
-            <w:cnfStyle w:val="001000000000" w:firstRow="0" w:lastRow="0" w:firstColumn="1" w:lastColumn="0" w:oddVBand="0" w:evenVBand="0" w:oddHBand="0" w:evenHBand="0" w:firstRowFirstColumn="0" w:firstRowLastColumn="0" w:lastRowFirstColumn="0" w:lastRowLastColumn="0"/>
-            <w:tcW w:w="625" w:type="dxa"/>
-          </w:tcPr>
-          <w:p/>
-        </w:tc>
-        <w:tc>
-          <w:tcPr>
-            <w:tcW w:w="1350" w:type="dxa"/>
-          </w:tcPr>
-          <w:p>
-            <w:pPr>
-              <w:cnfStyle w:val="000000100000" w:firstRow="0" w:lastRow="0" w:firstColumn="0" w:lastColumn="0" w:oddVBand="0" w:evenVBand="0" w:oddHBand="1" w:evenHBand="0" w:firstRowFirstColumn="0" w:firstRowLastColumn="0" w:lastRowFirstColumn="0" w:lastRowLastColumn="0"/>
-            </w:pPr>
-            <w:r>
-              <w:t>Total_Amount</w:t>
-            </w:r>
-          </w:p>
-        </w:tc>
-        <w:tc>
-          <w:tcPr>
-            <w:tcW w:w="2070" w:type="dxa"/>
-          </w:tcPr>
-          <w:p>
-            <w:pPr>
-              <w:cnfStyle w:val="000000100000" w:firstRow="0" w:lastRow="0" w:firstColumn="0" w:lastColumn="0" w:oddVBand="0" w:evenVBand="0" w:oddHBand="1" w:evenHBand="0" w:firstRowFirstColumn="0" w:firstRowLastColumn="0" w:lastRowFirstColumn="0" w:lastRowLastColumn="0"/>
-            </w:pPr>
-          </w:p>
-        </w:tc>
-        <w:tc>
-          <w:tcPr>
-            <w:tcW w:w="1530" w:type="dxa"/>
-          </w:tcPr>
-          <w:p>
-            <w:pPr>
-              <w:cnfStyle w:val="000000100000" w:firstRow="0" w:lastRow="0" w:firstColumn="0" w:lastColumn="0" w:oddVBand="0" w:evenVBand="0" w:oddHBand="1" w:evenHBand="0" w:firstRowFirstColumn="0" w:firstRowLastColumn="0" w:lastRowFirstColumn="0" w:lastRowLastColumn="0"/>
-            </w:pPr>
-            <w:r>
-              <w:t>Decimal</w:t>
-            </w:r>
-          </w:p>
-        </w:tc>
-        <w:tc>
-          <w:tcPr>
-            <w:tcW w:w="3775" w:type="dxa"/>
-          </w:tcPr>
-          <w:p>
-            <w:pPr>
-              <w:cnfStyle w:val="000000100000" w:firstRow="0" w:lastRow="0" w:firstColumn="0" w:lastColumn="0" w:oddVBand="0" w:evenVBand="0" w:oddHBand="1" w:evenHBand="0" w:firstRowFirstColumn="0" w:firstRowLastColumn="0" w:lastRowFirstColumn="0" w:lastRowLastColumn="0"/>
-            </w:pPr>
-          </w:p>
-        </w:tc>
-      </w:tr>
-      <w:tr>
-        <w:tc>
-          <w:tcPr>
-            <w:cnfStyle w:val="001000000000" w:firstRow="0" w:lastRow="0" w:firstColumn="1" w:lastColumn="0" w:oddVBand="0" w:evenVBand="0" w:oddHBand="0" w:evenHBand="0" w:firstRowFirstColumn="0" w:firstRowLastColumn="0" w:lastRowFirstColumn="0" w:lastRowLastColumn="0"/>
-            <w:tcW w:w="625" w:type="dxa"/>
-          </w:tcPr>
-          <w:p/>
-        </w:tc>
-        <w:tc>
-          <w:tcPr>
-            <w:tcW w:w="1350" w:type="dxa"/>
-          </w:tcPr>
-          <w:p>
-            <w:pPr>
-              <w:cnfStyle w:val="000000000000" w:firstRow="0" w:lastRow="0" w:firstColumn="0" w:lastColumn="0" w:oddVBand="0" w:evenVBand="0" w:oddHBand="0" w:evenHBand="0" w:firstRowFirstColumn="0" w:firstRowLastColumn="0" w:lastRowFirstColumn="0" w:lastRowLastColumn="0"/>
-            </w:pPr>
-            <w:r>
-              <w:t>Discount</w:t>
-            </w:r>
-          </w:p>
-        </w:tc>
-        <w:tc>
-          <w:tcPr>
-            <w:tcW w:w="2070" w:type="dxa"/>
-          </w:tcPr>
-          <w:p>
-            <w:pPr>
-              <w:cnfStyle w:val="000000000000" w:firstRow="0" w:lastRow="0" w:firstColumn="0" w:lastColumn="0" w:oddVBand="0" w:evenVBand="0" w:oddHBand="0" w:evenHBand="0" w:firstRowFirstColumn="0" w:firstRowLastColumn="0" w:lastRowFirstColumn="0" w:lastRowLastColumn="0"/>
-            </w:pPr>
-          </w:p>
-        </w:tc>
-        <w:tc>
-          <w:tcPr>
-            <w:tcW w:w="1530" w:type="dxa"/>
-          </w:tcPr>
-          <w:p>
-            <w:pPr>
-              <w:cnfStyle w:val="000000000000" w:firstRow="0" w:lastRow="0" w:firstColumn="0" w:lastColumn="0" w:oddVBand="0" w:evenVBand="0" w:oddHBand="0" w:evenHBand="0" w:firstRowFirstColumn="0" w:firstRowLastColumn="0" w:lastRowFirstColumn="0" w:lastRowLastColumn="0"/>
-            </w:pPr>
-            <w:r>
-              <w:t>Decimal</w:t>
-            </w:r>
-          </w:p>
-        </w:tc>
-        <w:tc>
-          <w:tcPr>
-            <w:tcW w:w="3775" w:type="dxa"/>
-          </w:tcPr>
-          <w:p>
-            <w:pPr>
-              <w:cnfStyle w:val="000000000000" w:firstRow="0" w:lastRow="0" w:firstColumn="0" w:lastColumn="0" w:oddVBand="0" w:evenVBand="0" w:oddHBand="0" w:evenHBand="0" w:firstRowFirstColumn="0" w:firstRowLastColumn="0" w:lastRowFirstColumn="0" w:lastRowLastColumn="0"/>
-            </w:pPr>
-            <w:r>
-              <w:t>Percentage</w:t>
-            </w:r>
+            <w:proofErr w:type="spellEnd"/>
+          </w:p>
+        </w:tc>
+        <w:tc>
+          <w:tcPr>
+            <w:tcW w:w="3290" w:type="dxa"/>
+          </w:tcPr>
+          <w:p>
+            <w:pPr>
+              <w:cnfStyle w:val="000000000000" w:firstRow="0" w:lastRow="0" w:firstColumn="0" w:lastColumn="0" w:oddVBand="0" w:evenVBand="0" w:oddHBand="0" w:evenHBand="0" w:firstRowFirstColumn="0" w:firstRowLastColumn="0" w:lastRowFirstColumn="0" w:lastRowLastColumn="0"/>
+            </w:pPr>
           </w:p>
         </w:tc>
       </w:tr>
@@ -3607,36 +3607,38 @@
         <w:tc>
           <w:tcPr>
             <w:cnfStyle w:val="001000000000" w:firstRow="0" w:lastRow="0" w:firstColumn="1" w:lastColumn="0" w:oddVBand="0" w:evenVBand="0" w:oddHBand="0" w:evenHBand="0" w:firstRowFirstColumn="0" w:firstRowLastColumn="0" w:lastRowFirstColumn="0" w:lastRowLastColumn="0"/>
-            <w:tcW w:w="625" w:type="dxa"/>
+            <w:tcW w:w="535" w:type="dxa"/>
           </w:tcPr>
           <w:p/>
         </w:tc>
         <w:tc>
           <w:tcPr>
-            <w:tcW w:w="1350" w:type="dxa"/>
-          </w:tcPr>
-          <w:p>
-            <w:pPr>
-              <w:cnfStyle w:val="000000100000" w:firstRow="0" w:lastRow="0" w:firstColumn="0" w:lastColumn="0" w:oddVBand="0" w:evenVBand="0" w:oddHBand="1" w:evenHBand="0" w:firstRowFirstColumn="0" w:firstRowLastColumn="0" w:lastRowFirstColumn="0" w:lastRowLastColumn="0"/>
-            </w:pPr>
-            <w:r>
-              <w:t>Discount_amount</w:t>
-            </w:r>
-          </w:p>
-        </w:tc>
-        <w:tc>
-          <w:tcPr>
-            <w:tcW w:w="2070" w:type="dxa"/>
-          </w:tcPr>
-          <w:p>
-            <w:pPr>
-              <w:cnfStyle w:val="000000100000" w:firstRow="0" w:lastRow="0" w:firstColumn="0" w:lastColumn="0" w:oddVBand="0" w:evenVBand="0" w:oddHBand="1" w:evenHBand="0" w:firstRowFirstColumn="0" w:firstRowLastColumn="0" w:lastRowFirstColumn="0" w:lastRowLastColumn="0"/>
-            </w:pPr>
-          </w:p>
-        </w:tc>
-        <w:tc>
-          <w:tcPr>
-            <w:tcW w:w="1530" w:type="dxa"/>
+            <w:tcW w:w="2180" w:type="dxa"/>
+          </w:tcPr>
+          <w:p>
+            <w:pPr>
+              <w:cnfStyle w:val="000000100000" w:firstRow="0" w:lastRow="0" w:firstColumn="0" w:lastColumn="0" w:oddVBand="0" w:evenVBand="0" w:oddHBand="1" w:evenHBand="0" w:firstRowFirstColumn="0" w:firstRowLastColumn="0" w:lastRowFirstColumn="0" w:lastRowLastColumn="0"/>
+            </w:pPr>
+            <w:proofErr w:type="spellStart"/>
+            <w:r>
+              <w:t>unit_price</w:t>
+            </w:r>
+            <w:proofErr w:type="spellEnd"/>
+          </w:p>
+        </w:tc>
+        <w:tc>
+          <w:tcPr>
+            <w:tcW w:w="1910" w:type="dxa"/>
+          </w:tcPr>
+          <w:p>
+            <w:pPr>
+              <w:cnfStyle w:val="000000100000" w:firstRow="0" w:lastRow="0" w:firstColumn="0" w:lastColumn="0" w:oddVBand="0" w:evenVBand="0" w:oddHBand="1" w:evenHBand="0" w:firstRowFirstColumn="0" w:firstRowLastColumn="0" w:lastRowFirstColumn="0" w:lastRowLastColumn="0"/>
+            </w:pPr>
+          </w:p>
+        </w:tc>
+        <w:tc>
+          <w:tcPr>
+            <w:tcW w:w="1435" w:type="dxa"/>
           </w:tcPr>
           <w:p>
             <w:pPr>
@@ -3649,49 +3651,54 @@
         </w:tc>
         <w:tc>
           <w:tcPr>
-            <w:tcW w:w="3775" w:type="dxa"/>
-          </w:tcPr>
-          <w:p>
-            <w:pPr>
-              <w:cnfStyle w:val="000000100000" w:firstRow="0" w:lastRow="0" w:firstColumn="0" w:lastColumn="0" w:oddVBand="0" w:evenVBand="0" w:oddHBand="1" w:evenHBand="0" w:firstRowFirstColumn="0" w:firstRowLastColumn="0" w:lastRowFirstColumn="0" w:lastRowLastColumn="0"/>
-            </w:pPr>
-          </w:p>
-        </w:tc>
-      </w:tr>
-      <w:tr>
-        <w:tc>
-          <w:tcPr>
-            <w:cnfStyle w:val="001000000000" w:firstRow="0" w:lastRow="0" w:firstColumn="1" w:lastColumn="0" w:oddVBand="0" w:evenVBand="0" w:oddHBand="0" w:evenHBand="0" w:firstRowFirstColumn="0" w:firstRowLastColumn="0" w:lastRowFirstColumn="0" w:lastRowLastColumn="0"/>
-            <w:tcW w:w="625" w:type="dxa"/>
+            <w:tcW w:w="3290" w:type="dxa"/>
+          </w:tcPr>
+          <w:p>
+            <w:pPr>
+              <w:cnfStyle w:val="000000100000" w:firstRow="0" w:lastRow="0" w:firstColumn="0" w:lastColumn="0" w:oddVBand="0" w:evenVBand="0" w:oddHBand="1" w:evenHBand="0" w:firstRowFirstColumn="0" w:firstRowLastColumn="0" w:lastRowFirstColumn="0" w:lastRowLastColumn="0"/>
+            </w:pPr>
+          </w:p>
+        </w:tc>
+      </w:tr>
+      <w:tr>
+        <w:trPr>
+          <w:trHeight w:val="332"/>
+        </w:trPr>
+        <w:tc>
+          <w:tcPr>
+            <w:cnfStyle w:val="001000000000" w:firstRow="0" w:lastRow="0" w:firstColumn="1" w:lastColumn="0" w:oddVBand="0" w:evenVBand="0" w:oddHBand="0" w:evenHBand="0" w:firstRowFirstColumn="0" w:firstRowLastColumn="0" w:lastRowFirstColumn="0" w:lastRowLastColumn="0"/>
+            <w:tcW w:w="535" w:type="dxa"/>
           </w:tcPr>
           <w:p/>
         </w:tc>
         <w:tc>
           <w:tcPr>
-            <w:tcW w:w="1350" w:type="dxa"/>
-          </w:tcPr>
-          <w:p>
-            <w:pPr>
-              <w:cnfStyle w:val="000000000000" w:firstRow="0" w:lastRow="0" w:firstColumn="0" w:lastColumn="0" w:oddVBand="0" w:evenVBand="0" w:oddHBand="0" w:evenHBand="0" w:firstRowFirstColumn="0" w:firstRowLastColumn="0" w:lastRowFirstColumn="0" w:lastRowLastColumn="0"/>
-            </w:pPr>
-            <w:r>
-              <w:t>Tax</w:t>
-            </w:r>
-          </w:p>
-        </w:tc>
-        <w:tc>
-          <w:tcPr>
-            <w:tcW w:w="2070" w:type="dxa"/>
-          </w:tcPr>
-          <w:p>
-            <w:pPr>
-              <w:cnfStyle w:val="000000000000" w:firstRow="0" w:lastRow="0" w:firstColumn="0" w:lastColumn="0" w:oddVBand="0" w:evenVBand="0" w:oddHBand="0" w:evenHBand="0" w:firstRowFirstColumn="0" w:firstRowLastColumn="0" w:lastRowFirstColumn="0" w:lastRowLastColumn="0"/>
-            </w:pPr>
-          </w:p>
-        </w:tc>
-        <w:tc>
-          <w:tcPr>
-            <w:tcW w:w="1530" w:type="dxa"/>
+            <w:tcW w:w="2180" w:type="dxa"/>
+          </w:tcPr>
+          <w:p>
+            <w:pPr>
+              <w:cnfStyle w:val="000000000000" w:firstRow="0" w:lastRow="0" w:firstColumn="0" w:lastColumn="0" w:oddVBand="0" w:evenVBand="0" w:oddHBand="0" w:evenHBand="0" w:firstRowFirstColumn="0" w:firstRowLastColumn="0" w:lastRowFirstColumn="0" w:lastRowLastColumn="0"/>
+            </w:pPr>
+            <w:proofErr w:type="spellStart"/>
+            <w:r>
+              <w:t>Total_Amount</w:t>
+            </w:r>
+            <w:proofErr w:type="spellEnd"/>
+          </w:p>
+        </w:tc>
+        <w:tc>
+          <w:tcPr>
+            <w:tcW w:w="1910" w:type="dxa"/>
+          </w:tcPr>
+          <w:p>
+            <w:pPr>
+              <w:cnfStyle w:val="000000000000" w:firstRow="0" w:lastRow="0" w:firstColumn="0" w:lastColumn="0" w:oddVBand="0" w:evenVBand="0" w:oddHBand="0" w:evenHBand="0" w:firstRowFirstColumn="0" w:firstRowLastColumn="0" w:lastRowFirstColumn="0" w:lastRowLastColumn="0"/>
+            </w:pPr>
+          </w:p>
+        </w:tc>
+        <w:tc>
+          <w:tcPr>
+            <w:tcW w:w="1435" w:type="dxa"/>
           </w:tcPr>
           <w:p>
             <w:pPr>
@@ -3704,15 +3711,12 @@
         </w:tc>
         <w:tc>
           <w:tcPr>
-            <w:tcW w:w="3775" w:type="dxa"/>
-          </w:tcPr>
-          <w:p>
-            <w:pPr>
-              <w:cnfStyle w:val="000000000000" w:firstRow="0" w:lastRow="0" w:firstColumn="0" w:lastColumn="0" w:oddVBand="0" w:evenVBand="0" w:oddHBand="0" w:evenHBand="0" w:firstRowFirstColumn="0" w:firstRowLastColumn="0" w:lastRowFirstColumn="0" w:lastRowLastColumn="0"/>
-            </w:pPr>
-            <w:r>
-              <w:t>Percentage</w:t>
-            </w:r>
+            <w:tcW w:w="3290" w:type="dxa"/>
+          </w:tcPr>
+          <w:p>
+            <w:pPr>
+              <w:cnfStyle w:val="000000000000" w:firstRow="0" w:lastRow="0" w:firstColumn="0" w:lastColumn="0" w:oddVBand="0" w:evenVBand="0" w:oddHBand="0" w:evenHBand="0" w:firstRowFirstColumn="0" w:firstRowLastColumn="0" w:lastRowFirstColumn="0" w:lastRowLastColumn="0"/>
+            </w:pPr>
           </w:p>
         </w:tc>
       </w:tr>
@@ -3723,36 +3727,36 @@
         <w:tc>
           <w:tcPr>
             <w:cnfStyle w:val="001000000000" w:firstRow="0" w:lastRow="0" w:firstColumn="1" w:lastColumn="0" w:oddVBand="0" w:evenVBand="0" w:oddHBand="0" w:evenHBand="0" w:firstRowFirstColumn="0" w:firstRowLastColumn="0" w:lastRowFirstColumn="0" w:lastRowLastColumn="0"/>
-            <w:tcW w:w="625" w:type="dxa"/>
+            <w:tcW w:w="535" w:type="dxa"/>
           </w:tcPr>
           <w:p/>
         </w:tc>
         <w:tc>
           <w:tcPr>
-            <w:tcW w:w="1350" w:type="dxa"/>
-          </w:tcPr>
-          <w:p>
-            <w:pPr>
-              <w:cnfStyle w:val="000000100000" w:firstRow="0" w:lastRow="0" w:firstColumn="0" w:lastColumn="0" w:oddVBand="0" w:evenVBand="0" w:oddHBand="1" w:evenHBand="0" w:firstRowFirstColumn="0" w:firstRowLastColumn="0" w:lastRowFirstColumn="0" w:lastRowLastColumn="0"/>
-            </w:pPr>
-            <w:r>
-              <w:t>Tax_amount</w:t>
-            </w:r>
-          </w:p>
-        </w:tc>
-        <w:tc>
-          <w:tcPr>
-            <w:tcW w:w="2070" w:type="dxa"/>
-          </w:tcPr>
-          <w:p>
-            <w:pPr>
-              <w:cnfStyle w:val="000000100000" w:firstRow="0" w:lastRow="0" w:firstColumn="0" w:lastColumn="0" w:oddVBand="0" w:evenVBand="0" w:oddHBand="1" w:evenHBand="0" w:firstRowFirstColumn="0" w:firstRowLastColumn="0" w:lastRowFirstColumn="0" w:lastRowLastColumn="0"/>
-            </w:pPr>
-          </w:p>
-        </w:tc>
-        <w:tc>
-          <w:tcPr>
-            <w:tcW w:w="1530" w:type="dxa"/>
+            <w:tcW w:w="2180" w:type="dxa"/>
+          </w:tcPr>
+          <w:p>
+            <w:pPr>
+              <w:cnfStyle w:val="000000100000" w:firstRow="0" w:lastRow="0" w:firstColumn="0" w:lastColumn="0" w:oddVBand="0" w:evenVBand="0" w:oddHBand="1" w:evenHBand="0" w:firstRowFirstColumn="0" w:firstRowLastColumn="0" w:lastRowFirstColumn="0" w:lastRowLastColumn="0"/>
+            </w:pPr>
+            <w:r>
+              <w:t>Discount</w:t>
+            </w:r>
+          </w:p>
+        </w:tc>
+        <w:tc>
+          <w:tcPr>
+            <w:tcW w:w="1910" w:type="dxa"/>
+          </w:tcPr>
+          <w:p>
+            <w:pPr>
+              <w:cnfStyle w:val="000000100000" w:firstRow="0" w:lastRow="0" w:firstColumn="0" w:lastColumn="0" w:oddVBand="0" w:evenVBand="0" w:oddHBand="1" w:evenHBand="0" w:firstRowFirstColumn="0" w:firstRowLastColumn="0" w:lastRowFirstColumn="0" w:lastRowLastColumn="0"/>
+            </w:pPr>
+          </w:p>
+        </w:tc>
+        <w:tc>
+          <w:tcPr>
+            <w:tcW w:w="1435" w:type="dxa"/>
           </w:tcPr>
           <w:p>
             <w:pPr>
@@ -3765,49 +3769,54 @@
         </w:tc>
         <w:tc>
           <w:tcPr>
-            <w:tcW w:w="3775" w:type="dxa"/>
-          </w:tcPr>
-          <w:p>
-            <w:pPr>
-              <w:cnfStyle w:val="000000100000" w:firstRow="0" w:lastRow="0" w:firstColumn="0" w:lastColumn="0" w:oddVBand="0" w:evenVBand="0" w:oddHBand="1" w:evenHBand="0" w:firstRowFirstColumn="0" w:firstRowLastColumn="0" w:lastRowFirstColumn="0" w:lastRowLastColumn="0"/>
-            </w:pPr>
-          </w:p>
-        </w:tc>
-      </w:tr>
-      <w:tr>
-        <w:tc>
-          <w:tcPr>
-            <w:cnfStyle w:val="001000000000" w:firstRow="0" w:lastRow="0" w:firstColumn="1" w:lastColumn="0" w:oddVBand="0" w:evenVBand="0" w:oddHBand="0" w:evenHBand="0" w:firstRowFirstColumn="0" w:firstRowLastColumn="0" w:lastRowFirstColumn="0" w:lastRowLastColumn="0"/>
-            <w:tcW w:w="625" w:type="dxa"/>
+            <w:tcW w:w="3290" w:type="dxa"/>
+          </w:tcPr>
+          <w:p>
+            <w:pPr>
+              <w:cnfStyle w:val="000000100000" w:firstRow="0" w:lastRow="0" w:firstColumn="0" w:lastColumn="0" w:oddVBand="0" w:evenVBand="0" w:oddHBand="1" w:evenHBand="0" w:firstRowFirstColumn="0" w:firstRowLastColumn="0" w:lastRowFirstColumn="0" w:lastRowLastColumn="0"/>
+            </w:pPr>
+            <w:r>
+              <w:t>Percentage</w:t>
+            </w:r>
+          </w:p>
+        </w:tc>
+      </w:tr>
+      <w:tr>
+        <w:tc>
+          <w:tcPr>
+            <w:cnfStyle w:val="001000000000" w:firstRow="0" w:lastRow="0" w:firstColumn="1" w:lastColumn="0" w:oddVBand="0" w:evenVBand="0" w:oddHBand="0" w:evenHBand="0" w:firstRowFirstColumn="0" w:firstRowLastColumn="0" w:lastRowFirstColumn="0" w:lastRowLastColumn="0"/>
+            <w:tcW w:w="535" w:type="dxa"/>
           </w:tcPr>
           <w:p/>
         </w:tc>
         <w:tc>
           <w:tcPr>
-            <w:tcW w:w="1350" w:type="dxa"/>
-          </w:tcPr>
-          <w:p>
-            <w:pPr>
-              <w:cnfStyle w:val="000000000000" w:firstRow="0" w:lastRow="0" w:firstColumn="0" w:lastColumn="0" w:oddVBand="0" w:evenVBand="0" w:oddHBand="0" w:evenHBand="0" w:firstRowFirstColumn="0" w:firstRowLastColumn="0" w:lastRowFirstColumn="0" w:lastRowLastColumn="0"/>
-            </w:pPr>
-            <w:r>
-              <w:t>Grand_total_amount</w:t>
-            </w:r>
-          </w:p>
-        </w:tc>
-        <w:tc>
-          <w:tcPr>
-            <w:tcW w:w="2070" w:type="dxa"/>
-          </w:tcPr>
-          <w:p>
-            <w:pPr>
-              <w:cnfStyle w:val="000000000000" w:firstRow="0" w:lastRow="0" w:firstColumn="0" w:lastColumn="0" w:oddVBand="0" w:evenVBand="0" w:oddHBand="0" w:evenHBand="0" w:firstRowFirstColumn="0" w:firstRowLastColumn="0" w:lastRowFirstColumn="0" w:lastRowLastColumn="0"/>
-            </w:pPr>
-          </w:p>
-        </w:tc>
-        <w:tc>
-          <w:tcPr>
-            <w:tcW w:w="1530" w:type="dxa"/>
+            <w:tcW w:w="2180" w:type="dxa"/>
+          </w:tcPr>
+          <w:p>
+            <w:pPr>
+              <w:cnfStyle w:val="000000000000" w:firstRow="0" w:lastRow="0" w:firstColumn="0" w:lastColumn="0" w:oddVBand="0" w:evenVBand="0" w:oddHBand="0" w:evenHBand="0" w:firstRowFirstColumn="0" w:firstRowLastColumn="0" w:lastRowFirstColumn="0" w:lastRowLastColumn="0"/>
+            </w:pPr>
+            <w:proofErr w:type="spellStart"/>
+            <w:r>
+              <w:t>Discount_amount</w:t>
+            </w:r>
+            <w:proofErr w:type="spellEnd"/>
+          </w:p>
+        </w:tc>
+        <w:tc>
+          <w:tcPr>
+            <w:tcW w:w="1910" w:type="dxa"/>
+          </w:tcPr>
+          <w:p>
+            <w:pPr>
+              <w:cnfStyle w:val="000000000000" w:firstRow="0" w:lastRow="0" w:firstColumn="0" w:lastColumn="0" w:oddVBand="0" w:evenVBand="0" w:oddHBand="0" w:evenHBand="0" w:firstRowFirstColumn="0" w:firstRowLastColumn="0" w:lastRowFirstColumn="0" w:lastRowLastColumn="0"/>
+            </w:pPr>
+          </w:p>
+        </w:tc>
+        <w:tc>
+          <w:tcPr>
+            <w:tcW w:w="1435" w:type="dxa"/>
           </w:tcPr>
           <w:p>
             <w:pPr>
@@ -3820,7 +3829,7 @@
         </w:tc>
         <w:tc>
           <w:tcPr>
-            <w:tcW w:w="3775" w:type="dxa"/>
+            <w:tcW w:w="3290" w:type="dxa"/>
           </w:tcPr>
           <w:p>
             <w:pPr>
@@ -3836,104 +3845,109 @@
         <w:tc>
           <w:tcPr>
             <w:cnfStyle w:val="001000000000" w:firstRow="0" w:lastRow="0" w:firstColumn="1" w:lastColumn="0" w:oddVBand="0" w:evenVBand="0" w:oddHBand="0" w:evenHBand="0" w:firstRowFirstColumn="0" w:firstRowLastColumn="0" w:lastRowFirstColumn="0" w:lastRowLastColumn="0"/>
-            <w:tcW w:w="625" w:type="dxa"/>
+            <w:tcW w:w="535" w:type="dxa"/>
           </w:tcPr>
           <w:p/>
         </w:tc>
         <w:tc>
           <w:tcPr>
-            <w:tcW w:w="1350" w:type="dxa"/>
-          </w:tcPr>
-          <w:p>
-            <w:pPr>
-              <w:cnfStyle w:val="000000100000" w:firstRow="0" w:lastRow="0" w:firstColumn="0" w:lastColumn="0" w:oddVBand="0" w:evenVBand="0" w:oddHBand="1" w:evenHBand="0" w:firstRowFirstColumn="0" w:firstRowLastColumn="0" w:lastRowFirstColumn="0" w:lastRowLastColumn="0"/>
-            </w:pPr>
-            <w:r>
-              <w:t>Created_by</w:t>
-            </w:r>
-          </w:p>
-        </w:tc>
-        <w:tc>
-          <w:tcPr>
-            <w:tcW w:w="2070" w:type="dxa"/>
-          </w:tcPr>
-          <w:p>
-            <w:pPr>
-              <w:cnfStyle w:val="000000100000" w:firstRow="0" w:lastRow="0" w:firstColumn="0" w:lastColumn="0" w:oddVBand="0" w:evenVBand="0" w:oddHBand="1" w:evenHBand="0" w:firstRowFirstColumn="0" w:firstRowLastColumn="0" w:lastRowFirstColumn="0" w:lastRowLastColumn="0"/>
-            </w:pPr>
-          </w:p>
-        </w:tc>
-        <w:tc>
-          <w:tcPr>
-            <w:tcW w:w="1530" w:type="dxa"/>
-          </w:tcPr>
-          <w:p>
-            <w:pPr>
-              <w:cnfStyle w:val="000000100000" w:firstRow="0" w:lastRow="0" w:firstColumn="0" w:lastColumn="0" w:oddVBand="0" w:evenVBand="0" w:oddHBand="1" w:evenHBand="0" w:firstRowFirstColumn="0" w:firstRowLastColumn="0" w:lastRowFirstColumn="0" w:lastRowLastColumn="0"/>
-            </w:pPr>
-            <w:r>
-              <w:t>Varchar</w:t>
-            </w:r>
-          </w:p>
-        </w:tc>
-        <w:tc>
-          <w:tcPr>
-            <w:tcW w:w="3775" w:type="dxa"/>
-          </w:tcPr>
-          <w:p>
-            <w:pPr>
-              <w:cnfStyle w:val="000000100000" w:firstRow="0" w:lastRow="0" w:firstColumn="0" w:lastColumn="0" w:oddVBand="0" w:evenVBand="0" w:oddHBand="1" w:evenHBand="0" w:firstRowFirstColumn="0" w:firstRowLastColumn="0" w:lastRowFirstColumn="0" w:lastRowLastColumn="0"/>
-            </w:pPr>
-          </w:p>
-        </w:tc>
-      </w:tr>
-      <w:tr>
-        <w:tc>
-          <w:tcPr>
-            <w:cnfStyle w:val="001000000000" w:firstRow="0" w:lastRow="0" w:firstColumn="1" w:lastColumn="0" w:oddVBand="0" w:evenVBand="0" w:oddHBand="0" w:evenHBand="0" w:firstRowFirstColumn="0" w:firstRowLastColumn="0" w:lastRowFirstColumn="0" w:lastRowLastColumn="0"/>
-            <w:tcW w:w="625" w:type="dxa"/>
+            <w:tcW w:w="2180" w:type="dxa"/>
+          </w:tcPr>
+          <w:p>
+            <w:pPr>
+              <w:cnfStyle w:val="000000100000" w:firstRow="0" w:lastRow="0" w:firstColumn="0" w:lastColumn="0" w:oddVBand="0" w:evenVBand="0" w:oddHBand="1" w:evenHBand="0" w:firstRowFirstColumn="0" w:firstRowLastColumn="0" w:lastRowFirstColumn="0" w:lastRowLastColumn="0"/>
+            </w:pPr>
+            <w:r>
+              <w:t>Tax</w:t>
+            </w:r>
+          </w:p>
+        </w:tc>
+        <w:tc>
+          <w:tcPr>
+            <w:tcW w:w="1910" w:type="dxa"/>
+          </w:tcPr>
+          <w:p>
+            <w:pPr>
+              <w:cnfStyle w:val="000000100000" w:firstRow="0" w:lastRow="0" w:firstColumn="0" w:lastColumn="0" w:oddVBand="0" w:evenVBand="0" w:oddHBand="1" w:evenHBand="0" w:firstRowFirstColumn="0" w:firstRowLastColumn="0" w:lastRowFirstColumn="0" w:lastRowLastColumn="0"/>
+            </w:pPr>
+          </w:p>
+        </w:tc>
+        <w:tc>
+          <w:tcPr>
+            <w:tcW w:w="1435" w:type="dxa"/>
+          </w:tcPr>
+          <w:p>
+            <w:pPr>
+              <w:cnfStyle w:val="000000100000" w:firstRow="0" w:lastRow="0" w:firstColumn="0" w:lastColumn="0" w:oddVBand="0" w:evenVBand="0" w:oddHBand="1" w:evenHBand="0" w:firstRowFirstColumn="0" w:firstRowLastColumn="0" w:lastRowFirstColumn="0" w:lastRowLastColumn="0"/>
+            </w:pPr>
+            <w:r>
+              <w:t>Decimal</w:t>
+            </w:r>
+          </w:p>
+        </w:tc>
+        <w:tc>
+          <w:tcPr>
+            <w:tcW w:w="3290" w:type="dxa"/>
+          </w:tcPr>
+          <w:p>
+            <w:pPr>
+              <w:cnfStyle w:val="000000100000" w:firstRow="0" w:lastRow="0" w:firstColumn="0" w:lastColumn="0" w:oddVBand="0" w:evenVBand="0" w:oddHBand="1" w:evenHBand="0" w:firstRowFirstColumn="0" w:firstRowLastColumn="0" w:lastRowFirstColumn="0" w:lastRowLastColumn="0"/>
+            </w:pPr>
+            <w:r>
+              <w:t>Percentage</w:t>
+            </w:r>
+          </w:p>
+        </w:tc>
+      </w:tr>
+      <w:tr>
+        <w:tc>
+          <w:tcPr>
+            <w:cnfStyle w:val="001000000000" w:firstRow="0" w:lastRow="0" w:firstColumn="1" w:lastColumn="0" w:oddVBand="0" w:evenVBand="0" w:oddHBand="0" w:evenHBand="0" w:firstRowFirstColumn="0" w:firstRowLastColumn="0" w:lastRowFirstColumn="0" w:lastRowLastColumn="0"/>
+            <w:tcW w:w="535" w:type="dxa"/>
           </w:tcPr>
           <w:p/>
         </w:tc>
         <w:tc>
           <w:tcPr>
-            <w:tcW w:w="1350" w:type="dxa"/>
-          </w:tcPr>
-          <w:p>
-            <w:pPr>
-              <w:cnfStyle w:val="000000000000" w:firstRow="0" w:lastRow="0" w:firstColumn="0" w:lastColumn="0" w:oddVBand="0" w:evenVBand="0" w:oddHBand="0" w:evenHBand="0" w:firstRowFirstColumn="0" w:firstRowLastColumn="0" w:lastRowFirstColumn="0" w:lastRowLastColumn="0"/>
-            </w:pPr>
-            <w:r>
-              <w:t>Edited_by</w:t>
-            </w:r>
-          </w:p>
-        </w:tc>
-        <w:tc>
-          <w:tcPr>
-            <w:tcW w:w="2070" w:type="dxa"/>
-          </w:tcPr>
-          <w:p>
-            <w:pPr>
-              <w:cnfStyle w:val="000000000000" w:firstRow="0" w:lastRow="0" w:firstColumn="0" w:lastColumn="0" w:oddVBand="0" w:evenVBand="0" w:oddHBand="0" w:evenHBand="0" w:firstRowFirstColumn="0" w:firstRowLastColumn="0" w:lastRowFirstColumn="0" w:lastRowLastColumn="0"/>
-            </w:pPr>
-          </w:p>
-        </w:tc>
-        <w:tc>
-          <w:tcPr>
-            <w:tcW w:w="1530" w:type="dxa"/>
-          </w:tcPr>
-          <w:p>
-            <w:pPr>
-              <w:cnfStyle w:val="000000000000" w:firstRow="0" w:lastRow="0" w:firstColumn="0" w:lastColumn="0" w:oddVBand="0" w:evenVBand="0" w:oddHBand="0" w:evenHBand="0" w:firstRowFirstColumn="0" w:firstRowLastColumn="0" w:lastRowFirstColumn="0" w:lastRowLastColumn="0"/>
-            </w:pPr>
-            <w:r>
-              <w:t>varchar</w:t>
-            </w:r>
-          </w:p>
-        </w:tc>
-        <w:tc>
-          <w:tcPr>
-            <w:tcW w:w="3775" w:type="dxa"/>
+            <w:tcW w:w="2180" w:type="dxa"/>
+          </w:tcPr>
+          <w:p>
+            <w:pPr>
+              <w:cnfStyle w:val="000000000000" w:firstRow="0" w:lastRow="0" w:firstColumn="0" w:lastColumn="0" w:oddVBand="0" w:evenVBand="0" w:oddHBand="0" w:evenHBand="0" w:firstRowFirstColumn="0" w:firstRowLastColumn="0" w:lastRowFirstColumn="0" w:lastRowLastColumn="0"/>
+            </w:pPr>
+            <w:proofErr w:type="spellStart"/>
+            <w:r>
+              <w:t>Tax_amount</w:t>
+            </w:r>
+            <w:proofErr w:type="spellEnd"/>
+          </w:p>
+        </w:tc>
+        <w:tc>
+          <w:tcPr>
+            <w:tcW w:w="1910" w:type="dxa"/>
+          </w:tcPr>
+          <w:p>
+            <w:pPr>
+              <w:cnfStyle w:val="000000000000" w:firstRow="0" w:lastRow="0" w:firstColumn="0" w:lastColumn="0" w:oddVBand="0" w:evenVBand="0" w:oddHBand="0" w:evenHBand="0" w:firstRowFirstColumn="0" w:firstRowLastColumn="0" w:lastRowFirstColumn="0" w:lastRowLastColumn="0"/>
+            </w:pPr>
+          </w:p>
+        </w:tc>
+        <w:tc>
+          <w:tcPr>
+            <w:tcW w:w="1435" w:type="dxa"/>
+          </w:tcPr>
+          <w:p>
+            <w:pPr>
+              <w:cnfStyle w:val="000000000000" w:firstRow="0" w:lastRow="0" w:firstColumn="0" w:lastColumn="0" w:oddVBand="0" w:evenVBand="0" w:oddHBand="0" w:evenHBand="0" w:firstRowFirstColumn="0" w:firstRowLastColumn="0" w:lastRowFirstColumn="0" w:lastRowLastColumn="0"/>
+            </w:pPr>
+            <w:r>
+              <w:t>Decimal</w:t>
+            </w:r>
+          </w:p>
+        </w:tc>
+        <w:tc>
+          <w:tcPr>
+            <w:tcW w:w="3290" w:type="dxa"/>
           </w:tcPr>
           <w:p>
             <w:pPr>
@@ -3949,30 +3963,206 @@
         <w:tc>
           <w:tcPr>
             <w:cnfStyle w:val="001000000000" w:firstRow="0" w:lastRow="0" w:firstColumn="1" w:lastColumn="0" w:oddVBand="0" w:evenVBand="0" w:oddHBand="0" w:evenHBand="0" w:firstRowFirstColumn="0" w:firstRowLastColumn="0" w:lastRowFirstColumn="0" w:lastRowLastColumn="0"/>
-            <w:tcW w:w="625" w:type="dxa"/>
+            <w:tcW w:w="535" w:type="dxa"/>
           </w:tcPr>
           <w:p/>
         </w:tc>
         <w:tc>
           <w:tcPr>
-            <w:tcW w:w="1350" w:type="dxa"/>
-          </w:tcPr>
-          <w:p>
-            <w:pPr>
-              <w:cnfStyle w:val="000000100000" w:firstRow="0" w:lastRow="0" w:firstColumn="0" w:lastColumn="0" w:oddVBand="0" w:evenVBand="0" w:oddHBand="1" w:evenHBand="0" w:firstRowFirstColumn="0" w:firstRowLastColumn="0" w:lastRowFirstColumn="0" w:lastRowLastColumn="0"/>
-            </w:pPr>
+            <w:tcW w:w="2180" w:type="dxa"/>
+          </w:tcPr>
+          <w:p>
+            <w:pPr>
+              <w:cnfStyle w:val="000000100000" w:firstRow="0" w:lastRow="0" w:firstColumn="0" w:lastColumn="0" w:oddVBand="0" w:evenVBand="0" w:oddHBand="1" w:evenHBand="0" w:firstRowFirstColumn="0" w:firstRowLastColumn="0" w:lastRowFirstColumn="0" w:lastRowLastColumn="0"/>
+            </w:pPr>
+            <w:proofErr w:type="spellStart"/>
+            <w:r>
+              <w:t>Grand_total_amount</w:t>
+            </w:r>
+            <w:proofErr w:type="spellEnd"/>
+          </w:p>
+        </w:tc>
+        <w:tc>
+          <w:tcPr>
+            <w:tcW w:w="1910" w:type="dxa"/>
+          </w:tcPr>
+          <w:p>
+            <w:pPr>
+              <w:cnfStyle w:val="000000100000" w:firstRow="0" w:lastRow="0" w:firstColumn="0" w:lastColumn="0" w:oddVBand="0" w:evenVBand="0" w:oddHBand="1" w:evenHBand="0" w:firstRowFirstColumn="0" w:firstRowLastColumn="0" w:lastRowFirstColumn="0" w:lastRowLastColumn="0"/>
+            </w:pPr>
+          </w:p>
+        </w:tc>
+        <w:tc>
+          <w:tcPr>
+            <w:tcW w:w="1435" w:type="dxa"/>
+          </w:tcPr>
+          <w:p>
+            <w:pPr>
+              <w:cnfStyle w:val="000000100000" w:firstRow="0" w:lastRow="0" w:firstColumn="0" w:lastColumn="0" w:oddVBand="0" w:evenVBand="0" w:oddHBand="1" w:evenHBand="0" w:firstRowFirstColumn="0" w:firstRowLastColumn="0" w:lastRowFirstColumn="0" w:lastRowLastColumn="0"/>
+            </w:pPr>
+            <w:r>
+              <w:t>Decimal</w:t>
+            </w:r>
+          </w:p>
+        </w:tc>
+        <w:tc>
+          <w:tcPr>
+            <w:tcW w:w="3290" w:type="dxa"/>
+          </w:tcPr>
+          <w:p>
+            <w:pPr>
+              <w:cnfStyle w:val="000000100000" w:firstRow="0" w:lastRow="0" w:firstColumn="0" w:lastColumn="0" w:oddVBand="0" w:evenVBand="0" w:oddHBand="1" w:evenHBand="0" w:firstRowFirstColumn="0" w:firstRowLastColumn="0" w:lastRowFirstColumn="0" w:lastRowLastColumn="0"/>
+            </w:pPr>
+          </w:p>
+        </w:tc>
+      </w:tr>
+      <w:tr>
+        <w:tc>
+          <w:tcPr>
+            <w:cnfStyle w:val="001000000000" w:firstRow="0" w:lastRow="0" w:firstColumn="1" w:lastColumn="0" w:oddVBand="0" w:evenVBand="0" w:oddHBand="0" w:evenHBand="0" w:firstRowFirstColumn="0" w:firstRowLastColumn="0" w:lastRowFirstColumn="0" w:lastRowLastColumn="0"/>
+            <w:tcW w:w="535" w:type="dxa"/>
+          </w:tcPr>
+          <w:p/>
+        </w:tc>
+        <w:tc>
+          <w:tcPr>
+            <w:tcW w:w="2180" w:type="dxa"/>
+          </w:tcPr>
+          <w:p>
+            <w:pPr>
+              <w:cnfStyle w:val="000000000000" w:firstRow="0" w:lastRow="0" w:firstColumn="0" w:lastColumn="0" w:oddVBand="0" w:evenVBand="0" w:oddHBand="0" w:evenHBand="0" w:firstRowFirstColumn="0" w:firstRowLastColumn="0" w:lastRowFirstColumn="0" w:lastRowLastColumn="0"/>
+            </w:pPr>
+            <w:proofErr w:type="spellStart"/>
+            <w:r>
+              <w:t>Created_by</w:t>
+            </w:r>
+            <w:proofErr w:type="spellEnd"/>
+          </w:p>
+        </w:tc>
+        <w:tc>
+          <w:tcPr>
+            <w:tcW w:w="1910" w:type="dxa"/>
+          </w:tcPr>
+          <w:p>
+            <w:pPr>
+              <w:cnfStyle w:val="000000000000" w:firstRow="0" w:lastRow="0" w:firstColumn="0" w:lastColumn="0" w:oddVBand="0" w:evenVBand="0" w:oddHBand="0" w:evenHBand="0" w:firstRowFirstColumn="0" w:firstRowLastColumn="0" w:lastRowFirstColumn="0" w:lastRowLastColumn="0"/>
+            </w:pPr>
+          </w:p>
+        </w:tc>
+        <w:tc>
+          <w:tcPr>
+            <w:tcW w:w="1435" w:type="dxa"/>
+          </w:tcPr>
+          <w:p>
+            <w:pPr>
+              <w:cnfStyle w:val="000000000000" w:firstRow="0" w:lastRow="0" w:firstColumn="0" w:lastColumn="0" w:oddVBand="0" w:evenVBand="0" w:oddHBand="0" w:evenHBand="0" w:firstRowFirstColumn="0" w:firstRowLastColumn="0" w:lastRowFirstColumn="0" w:lastRowLastColumn="0"/>
+            </w:pPr>
+            <w:r>
+              <w:t>Varchar</w:t>
+            </w:r>
+          </w:p>
+        </w:tc>
+        <w:tc>
+          <w:tcPr>
+            <w:tcW w:w="3290" w:type="dxa"/>
+          </w:tcPr>
+          <w:p>
+            <w:pPr>
+              <w:cnfStyle w:val="000000000000" w:firstRow="0" w:lastRow="0" w:firstColumn="0" w:lastColumn="0" w:oddVBand="0" w:evenVBand="0" w:oddHBand="0" w:evenHBand="0" w:firstRowFirstColumn="0" w:firstRowLastColumn="0" w:lastRowFirstColumn="0" w:lastRowLastColumn="0"/>
+            </w:pPr>
+          </w:p>
+        </w:tc>
+      </w:tr>
+      <w:tr>
+        <w:trPr>
+          <w:cnfStyle w:val="000000100000" w:firstRow="0" w:lastRow="0" w:firstColumn="0" w:lastColumn="0" w:oddVBand="0" w:evenVBand="0" w:oddHBand="1" w:evenHBand="0" w:firstRowFirstColumn="0" w:firstRowLastColumn="0" w:lastRowFirstColumn="0" w:lastRowLastColumn="0"/>
+        </w:trPr>
+        <w:tc>
+          <w:tcPr>
+            <w:cnfStyle w:val="001000000000" w:firstRow="0" w:lastRow="0" w:firstColumn="1" w:lastColumn="0" w:oddVBand="0" w:evenVBand="0" w:oddHBand="0" w:evenHBand="0" w:firstRowFirstColumn="0" w:firstRowLastColumn="0" w:lastRowFirstColumn="0" w:lastRowLastColumn="0"/>
+            <w:tcW w:w="535" w:type="dxa"/>
+          </w:tcPr>
+          <w:p/>
+        </w:tc>
+        <w:tc>
+          <w:tcPr>
+            <w:tcW w:w="2180" w:type="dxa"/>
+          </w:tcPr>
+          <w:p>
+            <w:pPr>
+              <w:cnfStyle w:val="000000100000" w:firstRow="0" w:lastRow="0" w:firstColumn="0" w:lastColumn="0" w:oddVBand="0" w:evenVBand="0" w:oddHBand="1" w:evenHBand="0" w:firstRowFirstColumn="0" w:firstRowLastColumn="0" w:lastRowFirstColumn="0" w:lastRowLastColumn="0"/>
+            </w:pPr>
+            <w:proofErr w:type="spellStart"/>
+            <w:r>
+              <w:t>Edited_by</w:t>
+            </w:r>
+            <w:proofErr w:type="spellEnd"/>
+          </w:p>
+        </w:tc>
+        <w:tc>
+          <w:tcPr>
+            <w:tcW w:w="1910" w:type="dxa"/>
+          </w:tcPr>
+          <w:p>
+            <w:pPr>
+              <w:cnfStyle w:val="000000100000" w:firstRow="0" w:lastRow="0" w:firstColumn="0" w:lastColumn="0" w:oddVBand="0" w:evenVBand="0" w:oddHBand="1" w:evenHBand="0" w:firstRowFirstColumn="0" w:firstRowLastColumn="0" w:lastRowFirstColumn="0" w:lastRowLastColumn="0"/>
+            </w:pPr>
+          </w:p>
+        </w:tc>
+        <w:tc>
+          <w:tcPr>
+            <w:tcW w:w="1435" w:type="dxa"/>
+          </w:tcPr>
+          <w:p>
+            <w:pPr>
+              <w:cnfStyle w:val="000000100000" w:firstRow="0" w:lastRow="0" w:firstColumn="0" w:lastColumn="0" w:oddVBand="0" w:evenVBand="0" w:oddHBand="1" w:evenHBand="0" w:firstRowFirstColumn="0" w:firstRowLastColumn="0" w:lastRowFirstColumn="0" w:lastRowLastColumn="0"/>
+            </w:pPr>
+            <w:r>
+              <w:t>varchar</w:t>
+            </w:r>
+          </w:p>
+        </w:tc>
+        <w:tc>
+          <w:tcPr>
+            <w:tcW w:w="3290" w:type="dxa"/>
+          </w:tcPr>
+          <w:p>
+            <w:pPr>
+              <w:cnfStyle w:val="000000100000" w:firstRow="0" w:lastRow="0" w:firstColumn="0" w:lastColumn="0" w:oddVBand="0" w:evenVBand="0" w:oddHBand="1" w:evenHBand="0" w:firstRowFirstColumn="0" w:firstRowLastColumn="0" w:lastRowFirstColumn="0" w:lastRowLastColumn="0"/>
+            </w:pPr>
+          </w:p>
+        </w:tc>
+      </w:tr>
+      <w:tr>
+        <w:tc>
+          <w:tcPr>
+            <w:cnfStyle w:val="001000000000" w:firstRow="0" w:lastRow="0" w:firstColumn="1" w:lastColumn="0" w:oddVBand="0" w:evenVBand="0" w:oddHBand="0" w:evenHBand="0" w:firstRowFirstColumn="0" w:firstRowLastColumn="0" w:lastRowFirstColumn="0" w:lastRowLastColumn="0"/>
+            <w:tcW w:w="535" w:type="dxa"/>
+          </w:tcPr>
+          <w:p/>
+        </w:tc>
+        <w:tc>
+          <w:tcPr>
+            <w:tcW w:w="2180" w:type="dxa"/>
+          </w:tcPr>
+          <w:p>
+            <w:pPr>
+              <w:cnfStyle w:val="000000000000" w:firstRow="0" w:lastRow="0" w:firstColumn="0" w:lastColumn="0" w:oddVBand="0" w:evenVBand="0" w:oddHBand="0" w:evenHBand="0" w:firstRowFirstColumn="0" w:firstRowLastColumn="0" w:lastRowFirstColumn="0" w:lastRowLastColumn="0"/>
+            </w:pPr>
+            <w:proofErr w:type="spellStart"/>
             <w:r>
               <w:t>Tran_type</w:t>
             </w:r>
-          </w:p>
-        </w:tc>
-        <w:tc>
-          <w:tcPr>
-            <w:tcW w:w="2070" w:type="dxa"/>
-          </w:tcPr>
-          <w:p>
-            <w:pPr>
-              <w:cnfStyle w:val="000000100000" w:firstRow="0" w:lastRow="0" w:firstColumn="0" w:lastColumn="0" w:oddVBand="0" w:evenVBand="0" w:oddHBand="1" w:evenHBand="0" w:firstRowFirstColumn="0" w:firstRowLastColumn="0" w:lastRowFirstColumn="0" w:lastRowLastColumn="0"/>
+            <w:proofErr w:type="spellEnd"/>
+          </w:p>
+        </w:tc>
+        <w:tc>
+          <w:tcPr>
+            <w:tcW w:w="1910" w:type="dxa"/>
+          </w:tcPr>
+          <w:p>
+            <w:pPr>
+              <w:cnfStyle w:val="000000000000" w:firstRow="0" w:lastRow="0" w:firstColumn="0" w:lastColumn="0" w:oddVBand="0" w:evenVBand="0" w:oddHBand="0" w:evenHBand="0" w:firstRowFirstColumn="0" w:firstRowLastColumn="0" w:lastRowFirstColumn="0" w:lastRowLastColumn="0"/>
             </w:pPr>
             <w:r>
               <w:t>Transaction type</w:t>
@@ -3981,11 +4171,11 @@
         </w:tc>
         <w:tc>
           <w:tcPr>
-            <w:tcW w:w="1530" w:type="dxa"/>
-          </w:tcPr>
-          <w:p>
-            <w:pPr>
-              <w:cnfStyle w:val="000000100000" w:firstRow="0" w:lastRow="0" w:firstColumn="0" w:lastColumn="0" w:oddVBand="0" w:evenVBand="0" w:oddHBand="1" w:evenHBand="0" w:firstRowFirstColumn="0" w:firstRowLastColumn="0" w:lastRowFirstColumn="0" w:lastRowLastColumn="0"/>
+            <w:tcW w:w="1435" w:type="dxa"/>
+          </w:tcPr>
+          <w:p>
+            <w:pPr>
+              <w:cnfStyle w:val="000000000000" w:firstRow="0" w:lastRow="0" w:firstColumn="0" w:lastColumn="0" w:oddVBand="0" w:evenVBand="0" w:oddHBand="0" w:evenHBand="0" w:firstRowFirstColumn="0" w:firstRowLastColumn="0" w:lastRowFirstColumn="0" w:lastRowLastColumn="0"/>
             </w:pPr>
             <w:r>
               <w:t>Varchar</w:t>
@@ -3994,11 +4184,11 @@
         </w:tc>
         <w:tc>
           <w:tcPr>
-            <w:tcW w:w="3775" w:type="dxa"/>
-          </w:tcPr>
-          <w:p>
-            <w:pPr>
-              <w:cnfStyle w:val="000000100000" w:firstRow="0" w:lastRow="0" w:firstColumn="0" w:lastColumn="0" w:oddVBand="0" w:evenVBand="0" w:oddHBand="1" w:evenHBand="0" w:firstRowFirstColumn="0" w:firstRowLastColumn="0" w:lastRowFirstColumn="0" w:lastRowLastColumn="0"/>
+            <w:tcW w:w="3290" w:type="dxa"/>
+          </w:tcPr>
+          <w:p>
+            <w:pPr>
+              <w:cnfStyle w:val="000000000000" w:firstRow="0" w:lastRow="0" w:firstColumn="0" w:lastColumn="0" w:oddVBand="0" w:evenVBand="0" w:oddHBand="0" w:evenHBand="0" w:firstRowFirstColumn="0" w:firstRowLastColumn="0" w:lastRowFirstColumn="0" w:lastRowLastColumn="0"/>
             </w:pPr>
             <w:r>
               <w:t xml:space="preserve">SE= Service </w:t>
@@ -4006,7 +4196,7 @@
           </w:p>
           <w:p>
             <w:pPr>
-              <w:cnfStyle w:val="000000100000" w:firstRow="0" w:lastRow="0" w:firstColumn="0" w:lastColumn="0" w:oddVBand="0" w:evenVBand="0" w:oddHBand="1" w:evenHBand="0" w:firstRowFirstColumn="0" w:firstRowLastColumn="0" w:lastRowFirstColumn="0" w:lastRowLastColumn="0"/>
+              <w:cnfStyle w:val="000000000000" w:firstRow="0" w:lastRow="0" w:firstColumn="0" w:lastColumn="0" w:oddVBand="0" w:evenVBand="0" w:oddHBand="0" w:evenHBand="0" w:firstRowFirstColumn="0" w:firstRowLastColumn="0" w:lastRowFirstColumn="0" w:lastRowLastColumn="0"/>
             </w:pPr>
             <w:r>
               <w:t>RE= Rent Amount</w:t>
@@ -4014,7 +4204,7 @@
           </w:p>
           <w:p>
             <w:pPr>
-              <w:cnfStyle w:val="000000100000" w:firstRow="0" w:lastRow="0" w:firstColumn="0" w:lastColumn="0" w:oddVBand="0" w:evenVBand="0" w:oddHBand="1" w:evenHBand="0" w:firstRowFirstColumn="0" w:firstRowLastColumn="0" w:lastRowFirstColumn="0" w:lastRowLastColumn="0"/>
+              <w:cnfStyle w:val="000000000000" w:firstRow="0" w:lastRow="0" w:firstColumn="0" w:lastColumn="0" w:oddVBand="0" w:evenVBand="0" w:oddHBand="0" w:evenHBand="0" w:firstRowFirstColumn="0" w:firstRowLastColumn="0" w:lastRowFirstColumn="0" w:lastRowLastColumn="0"/>
             </w:pPr>
             <w:r>
               <w:t xml:space="preserve">OT=Other </w:t>
@@ -4192,9 +4382,11 @@
             <w:pPr>
               <w:cnfStyle w:val="000000000000" w:firstRow="0" w:lastRow="0" w:firstColumn="0" w:lastColumn="0" w:oddVBand="0" w:evenVBand="0" w:oddHBand="0" w:evenHBand="0" w:firstRowFirstColumn="0" w:firstRowLastColumn="0" w:lastRowFirstColumn="0" w:lastRowLastColumn="0"/>
             </w:pPr>
+            <w:proofErr w:type="spellStart"/>
             <w:r>
               <w:t>Day_end</w:t>
             </w:r>
+            <w:proofErr w:type="spellEnd"/>
           </w:p>
         </w:tc>
         <w:tc>
@@ -4253,9 +4445,11 @@
             <w:pPr>
               <w:cnfStyle w:val="000000100000" w:firstRow="0" w:lastRow="0" w:firstColumn="0" w:lastColumn="0" w:oddVBand="0" w:evenVBand="0" w:oddHBand="1" w:evenHBand="0" w:firstRowFirstColumn="0" w:firstRowLastColumn="0" w:lastRowFirstColumn="0" w:lastRowLastColumn="0"/>
             </w:pPr>
+            <w:proofErr w:type="spellStart"/>
             <w:r>
               <w:t>Created_by</w:t>
             </w:r>
+            <w:proofErr w:type="spellEnd"/>
           </w:p>
         </w:tc>
         <w:tc>
@@ -4311,9 +4505,11 @@
             <w:pPr>
               <w:cnfStyle w:val="000000000000" w:firstRow="0" w:lastRow="0" w:firstColumn="0" w:lastColumn="0" w:oddVBand="0" w:evenVBand="0" w:oddHBand="0" w:evenHBand="0" w:firstRowFirstColumn="0" w:firstRowLastColumn="0" w:lastRowFirstColumn="0" w:lastRowLastColumn="0"/>
             </w:pPr>
+            <w:proofErr w:type="spellStart"/>
             <w:r>
               <w:t>Edited_by</w:t>
             </w:r>
+            <w:proofErr w:type="spellEnd"/>
           </w:p>
         </w:tc>
         <w:tc>
@@ -4970,9 +5166,11 @@
             <w:pPr>
               <w:cnfStyle w:val="000000000000" w:firstRow="0" w:lastRow="0" w:firstColumn="0" w:lastColumn="0" w:oddVBand="0" w:evenVBand="0" w:oddHBand="0" w:evenHBand="0" w:firstRowFirstColumn="0" w:firstRowLastColumn="0" w:lastRowFirstColumn="0" w:lastRowLastColumn="0"/>
             </w:pPr>
+            <w:proofErr w:type="spellStart"/>
             <w:r>
               <w:t>Late_checkout</w:t>
             </w:r>
+            <w:proofErr w:type="spellEnd"/>
           </w:p>
         </w:tc>
         <w:tc>
@@ -5086,9 +5284,11 @@
             <w:pPr>
               <w:cnfStyle w:val="000000000000" w:firstRow="0" w:lastRow="0" w:firstColumn="0" w:lastColumn="0" w:oddVBand="0" w:evenVBand="0" w:oddHBand="0" w:evenHBand="0" w:firstRowFirstColumn="0" w:firstRowLastColumn="0" w:lastRowFirstColumn="0" w:lastRowLastColumn="0"/>
             </w:pPr>
+            <w:proofErr w:type="spellStart"/>
             <w:r>
               <w:t>Edited_by</w:t>
             </w:r>
+            <w:proofErr w:type="spellEnd"/>
           </w:p>
         </w:tc>
         <w:tc>
@@ -5422,9 +5622,11 @@
             <w:pPr>
               <w:cnfStyle w:val="000000000000" w:firstRow="0" w:lastRow="0" w:firstColumn="0" w:lastColumn="0" w:oddVBand="0" w:evenVBand="0" w:oddHBand="0" w:evenHBand="0" w:firstRowFirstColumn="0" w:firstRowLastColumn="0" w:lastRowFirstColumn="0" w:lastRowLastColumn="0"/>
             </w:pPr>
+            <w:proofErr w:type="spellStart"/>
             <w:r>
               <w:t>Is_include_tax</w:t>
             </w:r>
+            <w:proofErr w:type="spellEnd"/>
           </w:p>
         </w:tc>
         <w:tc>
@@ -5445,8 +5647,18 @@
             <w:pPr>
               <w:cnfStyle w:val="000000000000" w:firstRow="0" w:lastRow="0" w:firstColumn="0" w:lastColumn="0" w:oddVBand="0" w:evenVBand="0" w:oddHBand="0" w:evenHBand="0" w:firstRowFirstColumn="0" w:firstRowLastColumn="0" w:lastRowFirstColumn="0" w:lastRowLastColumn="0"/>
             </w:pPr>
-            <w:r>
-              <w:t>Tinyint(1)</w:t>
+            <w:proofErr w:type="spellStart"/>
+            <w:proofErr w:type="gramStart"/>
+            <w:r>
+              <w:t>Tinyint</w:t>
+            </w:r>
+            <w:proofErr w:type="spellEnd"/>
+            <w:r>
+              <w:t>(</w:t>
+            </w:r>
+            <w:proofErr w:type="gramEnd"/>
+            <w:r>
+              <w:t>1)</w:t>
             </w:r>
           </w:p>
         </w:tc>
@@ -5541,9 +5753,11 @@
             <w:pPr>
               <w:cnfStyle w:val="000000000000" w:firstRow="0" w:lastRow="0" w:firstColumn="0" w:lastColumn="0" w:oddVBand="0" w:evenVBand="0" w:oddHBand="0" w:evenHBand="0" w:firstRowFirstColumn="0" w:firstRowLastColumn="0" w:lastRowFirstColumn="0" w:lastRowLastColumn="0"/>
             </w:pPr>
+            <w:proofErr w:type="spellStart"/>
             <w:r>
               <w:t>No_person</w:t>
             </w:r>
+            <w:proofErr w:type="spellEnd"/>
           </w:p>
         </w:tc>
         <w:tc>
@@ -5567,9 +5781,11 @@
             <w:pPr>
               <w:cnfStyle w:val="000000000000" w:firstRow="0" w:lastRow="0" w:firstColumn="0" w:lastColumn="0" w:oddVBand="0" w:evenVBand="0" w:oddHBand="0" w:evenHBand="0" w:firstRowFirstColumn="0" w:firstRowLastColumn="0" w:lastRowFirstColumn="0" w:lastRowLastColumn="0"/>
             </w:pPr>
+            <w:proofErr w:type="spellStart"/>
             <w:r>
               <w:t>Int</w:t>
             </w:r>
+            <w:proofErr w:type="spellEnd"/>
           </w:p>
         </w:tc>
         <w:tc>
@@ -5605,9 +5821,11 @@
             <w:pPr>
               <w:cnfStyle w:val="000000100000" w:firstRow="0" w:lastRow="0" w:firstColumn="0" w:lastColumn="0" w:oddVBand="0" w:evenVBand="0" w:oddHBand="1" w:evenHBand="0" w:firstRowFirstColumn="0" w:firstRowLastColumn="0" w:lastRowFirstColumn="0" w:lastRowLastColumn="0"/>
             </w:pPr>
+            <w:proofErr w:type="spellStart"/>
             <w:r>
               <w:t>Extra_person_charge</w:t>
             </w:r>
+            <w:proofErr w:type="spellEnd"/>
           </w:p>
         </w:tc>
         <w:tc>
@@ -5663,9 +5881,11 @@
             <w:pPr>
               <w:cnfStyle w:val="000000000000" w:firstRow="0" w:lastRow="0" w:firstColumn="0" w:lastColumn="0" w:oddVBand="0" w:evenVBand="0" w:oddHBand="0" w:evenHBand="0" w:firstRowFirstColumn="0" w:firstRowLastColumn="0" w:lastRowFirstColumn="0" w:lastRowLastColumn="0"/>
             </w:pPr>
+            <w:proofErr w:type="spellStart"/>
             <w:r>
               <w:t>Tariff_hour</w:t>
             </w:r>
+            <w:proofErr w:type="spellEnd"/>
           </w:p>
         </w:tc>
         <w:tc>
@@ -5724,9 +5944,11 @@
             <w:pPr>
               <w:cnfStyle w:val="000000100000" w:firstRow="0" w:lastRow="0" w:firstColumn="0" w:lastColumn="0" w:oddVBand="0" w:evenVBand="0" w:oddHBand="1" w:evenHBand="0" w:firstRowFirstColumn="0" w:firstRowLastColumn="0" w:lastRowFirstColumn="0" w:lastRowLastColumn="0"/>
             </w:pPr>
+            <w:proofErr w:type="spellStart"/>
             <w:r>
               <w:t>Is_include_tax_hour</w:t>
             </w:r>
+            <w:proofErr w:type="spellEnd"/>
           </w:p>
         </w:tc>
         <w:tc>
@@ -5747,9 +5969,11 @@
             <w:pPr>
               <w:cnfStyle w:val="000000100000" w:firstRow="0" w:lastRow="0" w:firstColumn="0" w:lastColumn="0" w:oddVBand="0" w:evenVBand="0" w:oddHBand="1" w:evenHBand="0" w:firstRowFirstColumn="0" w:firstRowLastColumn="0" w:lastRowFirstColumn="0" w:lastRowLastColumn="0"/>
             </w:pPr>
+            <w:proofErr w:type="spellStart"/>
             <w:r>
               <w:t>Tinyint</w:t>
             </w:r>
+            <w:proofErr w:type="spellEnd"/>
           </w:p>
         </w:tc>
         <w:tc>
@@ -5779,9 +6003,11 @@
             <w:pPr>
               <w:cnfStyle w:val="000000000000" w:firstRow="0" w:lastRow="0" w:firstColumn="0" w:lastColumn="0" w:oddVBand="0" w:evenVBand="0" w:oddHBand="0" w:evenHBand="0" w:firstRowFirstColumn="0" w:firstRowLastColumn="0" w:lastRowFirstColumn="0" w:lastRowLastColumn="0"/>
             </w:pPr>
+            <w:proofErr w:type="spellStart"/>
             <w:r>
               <w:t>Tariff_month</w:t>
             </w:r>
+            <w:proofErr w:type="spellEnd"/>
           </w:p>
         </w:tc>
         <w:tc>
@@ -5840,9 +6066,11 @@
             <w:pPr>
               <w:cnfStyle w:val="000000100000" w:firstRow="0" w:lastRow="0" w:firstColumn="0" w:lastColumn="0" w:oddVBand="0" w:evenVBand="0" w:oddHBand="1" w:evenHBand="0" w:firstRowFirstColumn="0" w:firstRowLastColumn="0" w:lastRowFirstColumn="0" w:lastRowLastColumn="0"/>
             </w:pPr>
+            <w:proofErr w:type="spellStart"/>
             <w:r>
               <w:t>Is_include_tax_month</w:t>
             </w:r>
+            <w:proofErr w:type="spellEnd"/>
           </w:p>
         </w:tc>
         <w:tc>
@@ -5863,9 +6091,11 @@
             <w:pPr>
               <w:cnfStyle w:val="000000100000" w:firstRow="0" w:lastRow="0" w:firstColumn="0" w:lastColumn="0" w:oddVBand="0" w:evenVBand="0" w:oddHBand="1" w:evenHBand="0" w:firstRowFirstColumn="0" w:firstRowLastColumn="0" w:lastRowFirstColumn="0" w:lastRowLastColumn="0"/>
             </w:pPr>
+            <w:proofErr w:type="spellStart"/>
             <w:r>
               <w:t>tinyint</w:t>
             </w:r>
+            <w:proofErr w:type="spellEnd"/>
           </w:p>
         </w:tc>
         <w:tc>
@@ -5895,9 +6125,11 @@
             <w:pPr>
               <w:cnfStyle w:val="000000000000" w:firstRow="0" w:lastRow="0" w:firstColumn="0" w:lastColumn="0" w:oddVBand="0" w:evenVBand="0" w:oddHBand="0" w:evenHBand="0" w:firstRowFirstColumn="0" w:firstRowLastColumn="0" w:lastRowFirstColumn="0" w:lastRowLastColumn="0"/>
             </w:pPr>
+            <w:proofErr w:type="spellStart"/>
             <w:r>
               <w:t>Created_by</w:t>
             </w:r>
+            <w:proofErr w:type="spellEnd"/>
           </w:p>
         </w:tc>
         <w:tc>
@@ -5956,9 +6188,11 @@
             <w:pPr>
               <w:cnfStyle w:val="000000100000" w:firstRow="0" w:lastRow="0" w:firstColumn="0" w:lastColumn="0" w:oddVBand="0" w:evenVBand="0" w:oddHBand="1" w:evenHBand="0" w:firstRowFirstColumn="0" w:firstRowLastColumn="0" w:lastRowFirstColumn="0" w:lastRowLastColumn="0"/>
             </w:pPr>
+            <w:proofErr w:type="spellStart"/>
             <w:r>
               <w:t>Edited_by</w:t>
             </w:r>
+            <w:proofErr w:type="spellEnd"/>
           </w:p>
         </w:tc>
         <w:tc>
@@ -6170,9 +6404,11 @@
             <w:pPr>
               <w:cnfStyle w:val="000000000000" w:firstRow="0" w:lastRow="0" w:firstColumn="0" w:lastColumn="0" w:oddVBand="0" w:evenVBand="0" w:oddHBand="0" w:evenHBand="0" w:firstRowFirstColumn="0" w:firstRowLastColumn="0" w:lastRowFirstColumn="0" w:lastRowLastColumn="0"/>
             </w:pPr>
+            <w:proofErr w:type="spellStart"/>
             <w:r>
               <w:t>category_id</w:t>
             </w:r>
+            <w:proofErr w:type="spellEnd"/>
           </w:p>
         </w:tc>
         <w:tc>
@@ -6286,9 +6522,11 @@
             <w:pPr>
               <w:cnfStyle w:val="000000000000" w:firstRow="0" w:lastRow="0" w:firstColumn="0" w:lastColumn="0" w:oddVBand="0" w:evenVBand="0" w:oddHBand="0" w:evenHBand="0" w:firstRowFirstColumn="0" w:firstRowLastColumn="0" w:lastRowFirstColumn="0" w:lastRowLastColumn="0"/>
             </w:pPr>
+            <w:proofErr w:type="spellStart"/>
             <w:r>
               <w:t>Charge_amount</w:t>
             </w:r>
+            <w:proofErr w:type="spellEnd"/>
           </w:p>
         </w:tc>
         <w:tc>
@@ -6347,9 +6585,11 @@
             <w:pPr>
               <w:cnfStyle w:val="000000100000" w:firstRow="0" w:lastRow="0" w:firstColumn="0" w:lastColumn="0" w:oddVBand="0" w:evenVBand="0" w:oddHBand="1" w:evenHBand="0" w:firstRowFirstColumn="0" w:firstRowLastColumn="0" w:lastRowFirstColumn="0" w:lastRowLastColumn="0"/>
             </w:pPr>
+            <w:proofErr w:type="spellStart"/>
             <w:r>
               <w:t>Duration_time</w:t>
             </w:r>
+            <w:proofErr w:type="spellEnd"/>
           </w:p>
         </w:tc>
         <w:tc>
@@ -6416,9 +6656,11 @@
             <w:pPr>
               <w:cnfStyle w:val="000000000000" w:firstRow="0" w:lastRow="0" w:firstColumn="0" w:lastColumn="0" w:oddVBand="0" w:evenVBand="0" w:oddHBand="0" w:evenHBand="0" w:firstRowFirstColumn="0" w:firstRowLastColumn="0" w:lastRowFirstColumn="0" w:lastRowLastColumn="0"/>
             </w:pPr>
+            <w:proofErr w:type="spellStart"/>
             <w:r>
               <w:t>Duratoin_day</w:t>
             </w:r>
+            <w:proofErr w:type="spellEnd"/>
           </w:p>
         </w:tc>
         <w:tc>
@@ -6439,9 +6681,11 @@
             <w:pPr>
               <w:cnfStyle w:val="000000000000" w:firstRow="0" w:lastRow="0" w:firstColumn="0" w:lastColumn="0" w:oddVBand="0" w:evenVBand="0" w:oddHBand="0" w:evenHBand="0" w:firstRowFirstColumn="0" w:firstRowLastColumn="0" w:lastRowFirstColumn="0" w:lastRowLastColumn="0"/>
             </w:pPr>
+            <w:proofErr w:type="spellStart"/>
             <w:r>
               <w:t>Int</w:t>
             </w:r>
+            <w:proofErr w:type="spellEnd"/>
           </w:p>
         </w:tc>
         <w:tc>
@@ -6477,9 +6721,11 @@
             <w:pPr>
               <w:cnfStyle w:val="000000100000" w:firstRow="0" w:lastRow="0" w:firstColumn="0" w:lastColumn="0" w:oddVBand="0" w:evenVBand="0" w:oddHBand="1" w:evenHBand="0" w:firstRowFirstColumn="0" w:firstRowLastColumn="0" w:lastRowFirstColumn="0" w:lastRowLastColumn="0"/>
             </w:pPr>
+            <w:proofErr w:type="spellStart"/>
             <w:r>
               <w:t>Allow_late</w:t>
             </w:r>
+            <w:proofErr w:type="spellEnd"/>
           </w:p>
         </w:tc>
         <w:tc>
@@ -6538,9 +6784,11 @@
             <w:pPr>
               <w:cnfStyle w:val="000000000000" w:firstRow="0" w:lastRow="0" w:firstColumn="0" w:lastColumn="0" w:oddVBand="0" w:evenVBand="0" w:oddHBand="0" w:evenHBand="0" w:firstRowFirstColumn="0" w:firstRowLastColumn="0" w:lastRowFirstColumn="0" w:lastRowLastColumn="0"/>
             </w:pPr>
+            <w:proofErr w:type="spellStart"/>
             <w:r>
               <w:t>Extra_charge</w:t>
             </w:r>
+            <w:proofErr w:type="spellEnd"/>
           </w:p>
         </w:tc>
         <w:tc>
@@ -6599,9 +6847,11 @@
             <w:pPr>
               <w:cnfStyle w:val="000000100000" w:firstRow="0" w:lastRow="0" w:firstColumn="0" w:lastColumn="0" w:oddVBand="0" w:evenVBand="0" w:oddHBand="1" w:evenHBand="0" w:firstRowFirstColumn="0" w:firstRowLastColumn="0" w:lastRowFirstColumn="0" w:lastRowLastColumn="0"/>
             </w:pPr>
+            <w:proofErr w:type="spellStart"/>
             <w:r>
               <w:t>Exd</w:t>
             </w:r>
+            <w:proofErr w:type="spellEnd"/>
           </w:p>
         </w:tc>
         <w:tc>
@@ -6644,8 +6894,13 @@
             <w:r>
               <w:t xml:space="preserve">if stayed over </w:t>
             </w:r>
-            <w:r>
-              <w:t xml:space="preserve">Exd </w:t>
+            <w:proofErr w:type="spellStart"/>
+            <w:r>
+              <w:t>Exd</w:t>
+            </w:r>
+            <w:proofErr w:type="spellEnd"/>
+            <w:r>
+              <w:t xml:space="preserve"> </w:t>
             </w:r>
             <w:r>
               <w:t xml:space="preserve">it will change to next </w:t>
@@ -6653,8 +6908,6 @@
             <w:r>
               <w:t>price level</w:t>
             </w:r>
-            <w:bookmarkStart w:id="0" w:name="_GoBack"/>
-            <w:bookmarkEnd w:id="0"/>
             <w:r>
               <w:t xml:space="preserve"> </w:t>
             </w:r>
@@ -6682,9 +6935,11 @@
             <w:pPr>
               <w:cnfStyle w:val="000000000000" w:firstRow="0" w:lastRow="0" w:firstColumn="0" w:lastColumn="0" w:oddVBand="0" w:evenVBand="0" w:oddHBand="0" w:evenHBand="0" w:firstRowFirstColumn="0" w:firstRowLastColumn="0" w:lastRowFirstColumn="0" w:lastRowLastColumn="0"/>
             </w:pPr>
+            <w:proofErr w:type="spellStart"/>
             <w:r>
               <w:t>Is_active</w:t>
             </w:r>
+            <w:proofErr w:type="spellEnd"/>
           </w:p>
         </w:tc>
         <w:tc>
@@ -6740,9 +6995,11 @@
             <w:pPr>
               <w:cnfStyle w:val="000000100000" w:firstRow="0" w:lastRow="0" w:firstColumn="0" w:lastColumn="0" w:oddVBand="0" w:evenVBand="0" w:oddHBand="1" w:evenHBand="0" w:firstRowFirstColumn="0" w:firstRowLastColumn="0" w:lastRowFirstColumn="0" w:lastRowLastColumn="0"/>
             </w:pPr>
+            <w:proofErr w:type="spellStart"/>
             <w:r>
               <w:t>Seq_no</w:t>
             </w:r>
+            <w:proofErr w:type="spellEnd"/>
           </w:p>
         </w:tc>
         <w:tc>
@@ -6766,9 +7023,11 @@
             <w:pPr>
               <w:cnfStyle w:val="000000100000" w:firstRow="0" w:lastRow="0" w:firstColumn="0" w:lastColumn="0" w:oddVBand="0" w:evenVBand="0" w:oddHBand="1" w:evenHBand="0" w:firstRowFirstColumn="0" w:firstRowLastColumn="0" w:lastRowFirstColumn="0" w:lastRowLastColumn="0"/>
             </w:pPr>
+            <w:proofErr w:type="spellStart"/>
             <w:r>
               <w:t>Int</w:t>
             </w:r>
+            <w:proofErr w:type="spellEnd"/>
           </w:p>
         </w:tc>
         <w:tc>
@@ -6859,9 +7118,11 @@
             <w:pPr>
               <w:cnfStyle w:val="000000100000" w:firstRow="0" w:lastRow="0" w:firstColumn="0" w:lastColumn="0" w:oddVBand="0" w:evenVBand="0" w:oddHBand="1" w:evenHBand="0" w:firstRowFirstColumn="0" w:firstRowLastColumn="0" w:lastRowFirstColumn="0" w:lastRowLastColumn="0"/>
             </w:pPr>
+            <w:proofErr w:type="spellStart"/>
             <w:r>
               <w:t>Is_include_tax</w:t>
             </w:r>
+            <w:proofErr w:type="spellEnd"/>
           </w:p>
         </w:tc>
         <w:tc>
@@ -7131,9 +7392,11 @@
             <w:pPr>
               <w:cnfStyle w:val="000000100000" w:firstRow="0" w:lastRow="0" w:firstColumn="0" w:lastColumn="0" w:oddVBand="0" w:evenVBand="0" w:oddHBand="1" w:evenHBand="0" w:firstRowFirstColumn="0" w:firstRowLastColumn="0" w:lastRowFirstColumn="0" w:lastRowLastColumn="0"/>
             </w:pPr>
+            <w:proofErr w:type="spellStart"/>
             <w:r>
               <w:t>Service_name</w:t>
             </w:r>
+            <w:proofErr w:type="spellEnd"/>
           </w:p>
         </w:tc>
         <w:tc>
@@ -7186,9 +7449,11 @@
             <w:pPr>
               <w:cnfStyle w:val="000000000000" w:firstRow="0" w:lastRow="0" w:firstColumn="0" w:lastColumn="0" w:oddVBand="0" w:evenVBand="0" w:oddHBand="0" w:evenHBand="0" w:firstRowFirstColumn="0" w:firstRowLastColumn="0" w:lastRowFirstColumn="0" w:lastRowLastColumn="0"/>
             </w:pPr>
+            <w:proofErr w:type="spellStart"/>
             <w:r>
               <w:t>Abbr</w:t>
             </w:r>
+            <w:proofErr w:type="spellEnd"/>
           </w:p>
         </w:tc>
         <w:tc>
@@ -7244,9 +7509,11 @@
             <w:pPr>
               <w:cnfStyle w:val="000000100000" w:firstRow="0" w:lastRow="0" w:firstColumn="0" w:lastColumn="0" w:oddVBand="0" w:evenVBand="0" w:oddHBand="1" w:evenHBand="0" w:firstRowFirstColumn="0" w:firstRowLastColumn="0" w:lastRowFirstColumn="0" w:lastRowLastColumn="0"/>
             </w:pPr>
+            <w:proofErr w:type="spellStart"/>
             <w:r>
               <w:t>Is_include_tax</w:t>
             </w:r>
+            <w:proofErr w:type="spellEnd"/>
           </w:p>
         </w:tc>
         <w:tc>
@@ -7267,9 +7534,11 @@
             <w:pPr>
               <w:cnfStyle w:val="000000100000" w:firstRow="0" w:lastRow="0" w:firstColumn="0" w:lastColumn="0" w:oddVBand="0" w:evenVBand="0" w:oddHBand="1" w:evenHBand="0" w:firstRowFirstColumn="0" w:firstRowLastColumn="0" w:lastRowFirstColumn="0" w:lastRowLastColumn="0"/>
             </w:pPr>
+            <w:proofErr w:type="spellStart"/>
             <w:r>
               <w:t>Tinyint</w:t>
             </w:r>
+            <w:proofErr w:type="spellEnd"/>
           </w:p>
         </w:tc>
         <w:tc>
@@ -7360,9 +7629,11 @@
             <w:pPr>
               <w:cnfStyle w:val="000000100000" w:firstRow="0" w:lastRow="0" w:firstColumn="0" w:lastColumn="0" w:oddVBand="0" w:evenVBand="0" w:oddHBand="1" w:evenHBand="0" w:firstRowFirstColumn="0" w:firstRowLastColumn="0" w:lastRowFirstColumn="0" w:lastRowLastColumn="0"/>
             </w:pPr>
+            <w:proofErr w:type="spellStart"/>
             <w:r>
               <w:t>Charge_amount</w:t>
             </w:r>
+            <w:proofErr w:type="spellEnd"/>
           </w:p>
         </w:tc>
         <w:tc>
@@ -7415,9 +7686,11 @@
             <w:pPr>
               <w:cnfStyle w:val="000000000000" w:firstRow="0" w:lastRow="0" w:firstColumn="0" w:lastColumn="0" w:oddVBand="0" w:evenVBand="0" w:oddHBand="0" w:evenHBand="0" w:firstRowFirstColumn="0" w:firstRowLastColumn="0" w:lastRowFirstColumn="0" w:lastRowLastColumn="0"/>
             </w:pPr>
+            <w:proofErr w:type="spellStart"/>
             <w:r>
               <w:t>Created_by</w:t>
             </w:r>
+            <w:proofErr w:type="spellEnd"/>
           </w:p>
         </w:tc>
         <w:tc>
@@ -7473,9 +7746,11 @@
             <w:pPr>
               <w:cnfStyle w:val="000000100000" w:firstRow="0" w:lastRow="0" w:firstColumn="0" w:lastColumn="0" w:oddVBand="0" w:evenVBand="0" w:oddHBand="1" w:evenHBand="0" w:firstRowFirstColumn="0" w:firstRowLastColumn="0" w:lastRowFirstColumn="0" w:lastRowLastColumn="0"/>
             </w:pPr>
+            <w:proofErr w:type="spellStart"/>
             <w:r>
               <w:t>Edited_by</w:t>
             </w:r>
+            <w:proofErr w:type="spellEnd"/>
           </w:p>
         </w:tc>
         <w:tc>
@@ -7684,9 +7959,11 @@
             <w:pPr>
               <w:cnfStyle w:val="000000000000" w:firstRow="0" w:lastRow="0" w:firstColumn="0" w:lastColumn="0" w:oddVBand="0" w:evenVBand="0" w:oddHBand="0" w:evenHBand="0" w:firstRowFirstColumn="0" w:firstRowLastColumn="0" w:lastRowFirstColumn="0" w:lastRowLastColumn="0"/>
             </w:pPr>
+            <w:proofErr w:type="spellStart"/>
             <w:r>
               <w:t>Room_no</w:t>
             </w:r>
+            <w:proofErr w:type="spellEnd"/>
           </w:p>
         </w:tc>
         <w:tc>
@@ -7749,9 +8026,11 @@
             <w:pPr>
               <w:cnfStyle w:val="000000100000" w:firstRow="0" w:lastRow="0" w:firstColumn="0" w:lastColumn="0" w:oddVBand="0" w:evenVBand="0" w:oddHBand="1" w:evenHBand="0" w:firstRowFirstColumn="0" w:firstRowLastColumn="0" w:lastRowFirstColumn="0" w:lastRowLastColumn="0"/>
             </w:pPr>
+            <w:proofErr w:type="spellStart"/>
             <w:r>
               <w:t>Category_id</w:t>
             </w:r>
+            <w:proofErr w:type="spellEnd"/>
           </w:p>
         </w:tc>
         <w:tc>
@@ -7772,9 +8051,11 @@
             <w:pPr>
               <w:cnfStyle w:val="000000100000" w:firstRow="0" w:lastRow="0" w:firstColumn="0" w:lastColumn="0" w:oddVBand="0" w:evenVBand="0" w:oddHBand="1" w:evenHBand="0" w:firstRowFirstColumn="0" w:firstRowLastColumn="0" w:lastRowFirstColumn="0" w:lastRowLastColumn="0"/>
             </w:pPr>
+            <w:proofErr w:type="spellStart"/>
             <w:r>
               <w:t>Int</w:t>
             </w:r>
+            <w:proofErr w:type="spellEnd"/>
           </w:p>
         </w:tc>
         <w:tc>
@@ -7811,9 +8092,11 @@
             <w:pPr>
               <w:cnfStyle w:val="000000000000" w:firstRow="0" w:lastRow="0" w:firstColumn="0" w:lastColumn="0" w:oddVBand="0" w:evenVBand="0" w:oddHBand="0" w:evenHBand="0" w:firstRowFirstColumn="0" w:firstRowLastColumn="0" w:lastRowFirstColumn="0" w:lastRowLastColumn="0"/>
             </w:pPr>
+            <w:proofErr w:type="spellStart"/>
             <w:r>
               <w:t>Floor_id</w:t>
             </w:r>
+            <w:proofErr w:type="spellEnd"/>
           </w:p>
         </w:tc>
         <w:tc>
@@ -7834,9 +8117,11 @@
             <w:pPr>
               <w:cnfStyle w:val="000000000000" w:firstRow="0" w:lastRow="0" w:firstColumn="0" w:lastColumn="0" w:oddVBand="0" w:evenVBand="0" w:oddHBand="0" w:evenHBand="0" w:firstRowFirstColumn="0" w:firstRowLastColumn="0" w:lastRowFirstColumn="0" w:lastRowLastColumn="0"/>
             </w:pPr>
+            <w:proofErr w:type="spellStart"/>
             <w:r>
               <w:t>Int</w:t>
             </w:r>
+            <w:proofErr w:type="spellEnd"/>
           </w:p>
         </w:tc>
         <w:tc>
@@ -7876,9 +8161,11 @@
             <w:pPr>
               <w:cnfStyle w:val="000000100000" w:firstRow="0" w:lastRow="0" w:firstColumn="0" w:lastColumn="0" w:oddVBand="0" w:evenVBand="0" w:oddHBand="1" w:evenHBand="0" w:firstRowFirstColumn="0" w:firstRowLastColumn="0" w:lastRowFirstColumn="0" w:lastRowLastColumn="0"/>
             </w:pPr>
+            <w:proofErr w:type="spellStart"/>
             <w:r>
               <w:t>Status_code</w:t>
             </w:r>
+            <w:proofErr w:type="spellEnd"/>
           </w:p>
         </w:tc>
         <w:tc>
@@ -7899,9 +8186,11 @@
             <w:pPr>
               <w:cnfStyle w:val="000000100000" w:firstRow="0" w:lastRow="0" w:firstColumn="0" w:lastColumn="0" w:oddVBand="0" w:evenVBand="0" w:oddHBand="1" w:evenHBand="0" w:firstRowFirstColumn="0" w:firstRowLastColumn="0" w:lastRowFirstColumn="0" w:lastRowLastColumn="0"/>
             </w:pPr>
+            <w:proofErr w:type="spellStart"/>
             <w:r>
               <w:t>Int</w:t>
             </w:r>
+            <w:proofErr w:type="spellEnd"/>
           </w:p>
         </w:tc>
         <w:tc>
@@ -7934,9 +8223,11 @@
             <w:pPr>
               <w:cnfStyle w:val="000000000000" w:firstRow="0" w:lastRow="0" w:firstColumn="0" w:lastColumn="0" w:oddVBand="0" w:evenVBand="0" w:oddHBand="0" w:evenHBand="0" w:firstRowFirstColumn="0" w:firstRowLastColumn="0" w:lastRowFirstColumn="0" w:lastRowLastColumn="0"/>
             </w:pPr>
+            <w:proofErr w:type="spellStart"/>
             <w:r>
               <w:t>Extn_no</w:t>
             </w:r>
+            <w:proofErr w:type="spellEnd"/>
           </w:p>
         </w:tc>
         <w:tc>
@@ -8310,7 +8601,15 @@
               <w:cnfStyle w:val="000000100000" w:firstRow="0" w:lastRow="0" w:firstColumn="0" w:lastColumn="0" w:oddVBand="0" w:evenVBand="0" w:oddHBand="1" w:evenHBand="0" w:firstRowFirstColumn="0" w:firstRowLastColumn="0" w:lastRowFirstColumn="0" w:lastRowLastColumn="0"/>
             </w:pPr>
             <w:r>
-              <w:t>Note action of user, Ex. Create, check in , payment ….</w:t>
+              <w:t xml:space="preserve">Note action of user, Ex. Create, check </w:t>
+            </w:r>
+            <w:proofErr w:type="gramStart"/>
+            <w:r>
+              <w:t>in ,</w:t>
+            </w:r>
+            <w:proofErr w:type="gramEnd"/>
+            <w:r>
+              <w:t xml:space="preserve"> payment ….</w:t>
             </w:r>
           </w:p>
         </w:tc>
@@ -8392,9 +8691,11 @@
             <w:pPr>
               <w:cnfStyle w:val="000000100000" w:firstRow="0" w:lastRow="0" w:firstColumn="0" w:lastColumn="0" w:oddVBand="0" w:evenVBand="0" w:oddHBand="1" w:evenHBand="0" w:firstRowFirstColumn="0" w:firstRowLastColumn="0" w:lastRowFirstColumn="0" w:lastRowLastColumn="0"/>
             </w:pPr>
+            <w:proofErr w:type="spellStart"/>
             <w:r>
               <w:t>Created_by</w:t>
             </w:r>
+            <w:proofErr w:type="spellEnd"/>
           </w:p>
         </w:tc>
         <w:tc>
@@ -8626,9 +8927,11 @@
             <w:pPr>
               <w:cnfStyle w:val="000000000000" w:firstRow="0" w:lastRow="0" w:firstColumn="0" w:lastColumn="0" w:oddVBand="0" w:evenVBand="0" w:oddHBand="0" w:evenHBand="0" w:firstRowFirstColumn="0" w:firstRowLastColumn="0" w:lastRowFirstColumn="0" w:lastRowLastColumn="0"/>
             </w:pPr>
+            <w:proofErr w:type="spellStart"/>
             <w:r>
               <w:t>Int</w:t>
             </w:r>
+            <w:proofErr w:type="spellEnd"/>
           </w:p>
         </w:tc>
         <w:tc>
@@ -8661,9 +8964,11 @@
             <w:pPr>
               <w:cnfStyle w:val="000000100000" w:firstRow="0" w:lastRow="0" w:firstColumn="0" w:lastColumn="0" w:oddVBand="0" w:evenVBand="0" w:oddHBand="1" w:evenHBand="0" w:firstRowFirstColumn="0" w:firstRowLastColumn="0" w:lastRowFirstColumn="0" w:lastRowLastColumn="0"/>
             </w:pPr>
+            <w:proofErr w:type="spellStart"/>
             <w:r>
               <w:t>Category_name</w:t>
             </w:r>
+            <w:proofErr w:type="spellEnd"/>
           </w:p>
         </w:tc>
         <w:tc>
@@ -8716,9 +9021,11 @@
             <w:pPr>
               <w:cnfStyle w:val="000000000000" w:firstRow="0" w:lastRow="0" w:firstColumn="0" w:lastColumn="0" w:oddVBand="0" w:evenVBand="0" w:oddHBand="0" w:evenHBand="0" w:firstRowFirstColumn="0" w:firstRowLastColumn="0" w:lastRowFirstColumn="0" w:lastRowLastColumn="0"/>
             </w:pPr>
+            <w:proofErr w:type="spellStart"/>
             <w:r>
               <w:t>Main_group</w:t>
             </w:r>
+            <w:proofErr w:type="spellEnd"/>
           </w:p>
         </w:tc>
         <w:tc>
@@ -8986,9 +9293,11 @@
             <w:pPr>
               <w:cnfStyle w:val="000000100000" w:firstRow="0" w:lastRow="0" w:firstColumn="0" w:lastColumn="0" w:oddVBand="0" w:evenVBand="0" w:oddHBand="1" w:evenHBand="0" w:firstRowFirstColumn="0" w:firstRowLastColumn="0" w:lastRowFirstColumn="0" w:lastRowLastColumn="0"/>
             </w:pPr>
+            <w:proofErr w:type="spellStart"/>
             <w:r>
               <w:t>Check_in_code</w:t>
             </w:r>
+            <w:proofErr w:type="spellEnd"/>
           </w:p>
         </w:tc>
         <w:tc>
@@ -9023,8 +9332,13 @@
               <w:cnfStyle w:val="000000100000" w:firstRow="0" w:lastRow="0" w:firstColumn="0" w:lastColumn="0" w:oddVBand="0" w:evenVBand="0" w:oddHBand="1" w:evenHBand="0" w:firstRowFirstColumn="0" w:firstRowLastColumn="0" w:lastRowFirstColumn="0" w:lastRowLastColumn="0"/>
             </w:pPr>
             <w:r>
-              <w:t>Check code from table checkin</w:t>
-            </w:r>
+              <w:t xml:space="preserve">Check code from table </w:t>
+            </w:r>
+            <w:proofErr w:type="spellStart"/>
+            <w:r>
+              <w:t>checkin</w:t>
+            </w:r>
+            <w:proofErr w:type="spellEnd"/>
           </w:p>
         </w:tc>
       </w:tr>
@@ -9067,9 +9381,11 @@
             <w:pPr>
               <w:cnfStyle w:val="000000000000" w:firstRow="0" w:lastRow="0" w:firstColumn="0" w:lastColumn="0" w:oddVBand="0" w:evenVBand="0" w:oddHBand="0" w:evenHBand="0" w:firstRowFirstColumn="0" w:firstRowLastColumn="0" w:lastRowFirstColumn="0" w:lastRowLastColumn="0"/>
             </w:pPr>
+            <w:proofErr w:type="spellStart"/>
             <w:r>
               <w:t>Datetime</w:t>
             </w:r>
+            <w:proofErr w:type="spellEnd"/>
           </w:p>
         </w:tc>
         <w:tc>
@@ -9163,9 +9479,11 @@
             <w:pPr>
               <w:cnfStyle w:val="000000000000" w:firstRow="0" w:lastRow="0" w:firstColumn="0" w:lastColumn="0" w:oddVBand="0" w:evenVBand="0" w:oddHBand="0" w:evenHBand="0" w:firstRowFirstColumn="0" w:firstRowLastColumn="0" w:lastRowFirstColumn="0" w:lastRowLastColumn="0"/>
             </w:pPr>
+            <w:proofErr w:type="spellStart"/>
             <w:r>
               <w:t>Room_no</w:t>
             </w:r>
+            <w:proofErr w:type="spellEnd"/>
           </w:p>
         </w:tc>
         <w:tc>
@@ -9224,9 +9542,11 @@
             <w:pPr>
               <w:cnfStyle w:val="000000100000" w:firstRow="0" w:lastRow="0" w:firstColumn="0" w:lastColumn="0" w:oddVBand="0" w:evenVBand="0" w:oddHBand="1" w:evenHBand="0" w:firstRowFirstColumn="0" w:firstRowLastColumn="0" w:lastRowFirstColumn="0" w:lastRowLastColumn="0"/>
             </w:pPr>
+            <w:proofErr w:type="spellStart"/>
             <w:r>
               <w:t>Receipt_no</w:t>
             </w:r>
+            <w:proofErr w:type="spellEnd"/>
           </w:p>
         </w:tc>
         <w:tc>
@@ -9282,9 +9602,11 @@
             <w:pPr>
               <w:cnfStyle w:val="000000000000" w:firstRow="0" w:lastRow="0" w:firstColumn="0" w:lastColumn="0" w:oddVBand="0" w:evenVBand="0" w:oddHBand="0" w:evenHBand="0" w:firstRowFirstColumn="0" w:firstRowLastColumn="0" w:lastRowFirstColumn="0" w:lastRowLastColumn="0"/>
             </w:pPr>
+            <w:proofErr w:type="spellStart"/>
             <w:r>
               <w:t>Payment_method</w:t>
             </w:r>
+            <w:proofErr w:type="spellEnd"/>
           </w:p>
         </w:tc>
         <w:tc>
@@ -9305,8 +9627,13 @@
             <w:pPr>
               <w:cnfStyle w:val="000000000000" w:firstRow="0" w:lastRow="0" w:firstColumn="0" w:lastColumn="0" w:oddVBand="0" w:evenVBand="0" w:oddHBand="0" w:evenHBand="0" w:firstRowFirstColumn="0" w:firstRowLastColumn="0" w:lastRowFirstColumn="0" w:lastRowLastColumn="0"/>
             </w:pPr>
-            <w:r>
-              <w:t>Varchar(2)</w:t>
+            <w:proofErr w:type="gramStart"/>
+            <w:r>
+              <w:t>Varchar(</w:t>
+            </w:r>
+            <w:proofErr w:type="gramEnd"/>
+            <w:r>
+              <w:t>2)</w:t>
             </w:r>
           </w:p>
         </w:tc>
@@ -9327,7 +9654,15 @@
               <w:cnfStyle w:val="000000000000" w:firstRow="0" w:lastRow="0" w:firstColumn="0" w:lastColumn="0" w:oddVBand="0" w:evenVBand="0" w:oddHBand="0" w:evenHBand="0" w:firstRowFirstColumn="0" w:firstRowLastColumn="0" w:lastRowFirstColumn="0" w:lastRowLastColumn="0"/>
             </w:pPr>
             <w:r>
-              <w:t xml:space="preserve">CH= Cheque </w:t>
+              <w:t xml:space="preserve">CH= </w:t>
+            </w:r>
+            <w:proofErr w:type="spellStart"/>
+            <w:r>
+              <w:t>Cheque</w:t>
+            </w:r>
+            <w:proofErr w:type="spellEnd"/>
+            <w:r>
+              <w:t xml:space="preserve"> </w:t>
             </w:r>
           </w:p>
           <w:p>
@@ -9359,9 +9694,11 @@
             <w:pPr>
               <w:cnfStyle w:val="000000100000" w:firstRow="0" w:lastRow="0" w:firstColumn="0" w:lastColumn="0" w:oddVBand="0" w:evenVBand="0" w:oddHBand="1" w:evenHBand="0" w:firstRowFirstColumn="0" w:firstRowLastColumn="0" w:lastRowFirstColumn="0" w:lastRowLastColumn="0"/>
             </w:pPr>
+            <w:proofErr w:type="spellStart"/>
             <w:r>
               <w:t>Cheque_no</w:t>
             </w:r>
+            <w:proofErr w:type="spellEnd"/>
           </w:p>
         </w:tc>
         <w:tc>
@@ -9372,8 +9709,13 @@
             <w:pPr>
               <w:cnfStyle w:val="000000100000" w:firstRow="0" w:lastRow="0" w:firstColumn="0" w:lastColumn="0" w:oddVBand="0" w:evenVBand="0" w:oddHBand="1" w:evenHBand="0" w:firstRowFirstColumn="0" w:firstRowLastColumn="0" w:lastRowFirstColumn="0" w:lastRowLastColumn="0"/>
             </w:pPr>
-            <w:r>
-              <w:t>Cheque number</w:t>
+            <w:proofErr w:type="spellStart"/>
+            <w:r>
+              <w:t>Cheque</w:t>
+            </w:r>
+            <w:proofErr w:type="spellEnd"/>
+            <w:r>
+              <w:t xml:space="preserve"> number</w:t>
             </w:r>
           </w:p>
         </w:tc>
@@ -9385,8 +9727,13 @@
             <w:pPr>
               <w:cnfStyle w:val="000000100000" w:firstRow="0" w:lastRow="0" w:firstColumn="0" w:lastColumn="0" w:oddVBand="0" w:evenVBand="0" w:oddHBand="1" w:evenHBand="0" w:firstRowFirstColumn="0" w:firstRowLastColumn="0" w:lastRowFirstColumn="0" w:lastRowLastColumn="0"/>
             </w:pPr>
-            <w:r>
-              <w:t>Varchar(6)</w:t>
+            <w:proofErr w:type="gramStart"/>
+            <w:r>
+              <w:t>Varchar(</w:t>
+            </w:r>
+            <w:proofErr w:type="gramEnd"/>
+            <w:r>
+              <w:t>6)</w:t>
             </w:r>
           </w:p>
         </w:tc>
@@ -9399,8 +9746,13 @@
               <w:cnfStyle w:val="000000100000" w:firstRow="0" w:lastRow="0" w:firstColumn="0" w:lastColumn="0" w:oddVBand="0" w:evenVBand="0" w:oddHBand="1" w:evenHBand="0" w:firstRowFirstColumn="0" w:firstRowLastColumn="0" w:lastRowFirstColumn="0" w:lastRowLastColumn="0"/>
             </w:pPr>
             <w:r>
-              <w:t>Reference number when customer payment by cheque</w:t>
-            </w:r>
+              <w:t xml:space="preserve">Reference number when customer payment by </w:t>
+            </w:r>
+            <w:proofErr w:type="spellStart"/>
+            <w:r>
+              <w:t>cheque</w:t>
+            </w:r>
+            <w:proofErr w:type="spellEnd"/>
           </w:p>
         </w:tc>
       </w:tr>
@@ -9424,9 +9776,11 @@
             <w:pPr>
               <w:cnfStyle w:val="000000000000" w:firstRow="0" w:lastRow="0" w:firstColumn="0" w:lastColumn="0" w:oddVBand="0" w:evenVBand="0" w:oddHBand="0" w:evenHBand="0" w:firstRowFirstColumn="0" w:firstRowLastColumn="0" w:lastRowFirstColumn="0" w:lastRowLastColumn="0"/>
             </w:pPr>
+            <w:proofErr w:type="spellStart"/>
             <w:r>
               <w:t>Eod_id</w:t>
             </w:r>
+            <w:proofErr w:type="spellEnd"/>
           </w:p>
         </w:tc>
         <w:tc>
@@ -9450,9 +9804,11 @@
             <w:pPr>
               <w:cnfStyle w:val="000000000000" w:firstRow="0" w:lastRow="0" w:firstColumn="0" w:lastColumn="0" w:oddVBand="0" w:evenVBand="0" w:oddHBand="0" w:evenHBand="0" w:firstRowFirstColumn="0" w:firstRowLastColumn="0" w:lastRowFirstColumn="0" w:lastRowLastColumn="0"/>
             </w:pPr>
+            <w:proofErr w:type="spellStart"/>
             <w:r>
               <w:t>Int</w:t>
             </w:r>
+            <w:proofErr w:type="spellEnd"/>
           </w:p>
         </w:tc>
         <w:tc>
@@ -9488,9 +9844,11 @@
             <w:pPr>
               <w:cnfStyle w:val="000000100000" w:firstRow="0" w:lastRow="0" w:firstColumn="0" w:lastColumn="0" w:oddVBand="0" w:evenVBand="0" w:oddHBand="1" w:evenHBand="0" w:firstRowFirstColumn="0" w:firstRowLastColumn="0" w:lastRowFirstColumn="0" w:lastRowLastColumn="0"/>
             </w:pPr>
+            <w:proofErr w:type="spellStart"/>
             <w:r>
               <w:t>Created_by</w:t>
             </w:r>
+            <w:proofErr w:type="spellEnd"/>
           </w:p>
         </w:tc>
         <w:tc>
@@ -9908,9 +10266,11 @@
             <w:pPr>
               <w:cnfStyle w:val="000000000000" w:firstRow="0" w:lastRow="0" w:firstColumn="0" w:lastColumn="0" w:oddVBand="0" w:evenVBand="0" w:oddHBand="0" w:evenHBand="0" w:firstRowFirstColumn="0" w:firstRowLastColumn="0" w:lastRowFirstColumn="0" w:lastRowLastColumn="0"/>
             </w:pPr>
+            <w:proofErr w:type="spellStart"/>
             <w:r>
               <w:t>Currency_name</w:t>
             </w:r>
+            <w:proofErr w:type="spellEnd"/>
           </w:p>
         </w:tc>
         <w:tc>
@@ -9966,9 +10326,11 @@
             <w:pPr>
               <w:cnfStyle w:val="000000100000" w:firstRow="0" w:lastRow="0" w:firstColumn="0" w:lastColumn="0" w:oddVBand="0" w:evenVBand="0" w:oddHBand="1" w:evenHBand="0" w:firstRowFirstColumn="0" w:firstRowLastColumn="0" w:lastRowFirstColumn="0" w:lastRowLastColumn="0"/>
             </w:pPr>
+            <w:proofErr w:type="spellStart"/>
             <w:r>
               <w:t>Currencysyb</w:t>
             </w:r>
+            <w:proofErr w:type="spellEnd"/>
           </w:p>
         </w:tc>
         <w:tc>
@@ -10079,9 +10441,11 @@
             <w:pPr>
               <w:cnfStyle w:val="000000100000" w:firstRow="0" w:lastRow="0" w:firstColumn="0" w:lastColumn="0" w:oddVBand="0" w:evenVBand="0" w:oddHBand="1" w:evenHBand="0" w:firstRowFirstColumn="0" w:firstRowLastColumn="0" w:lastRowFirstColumn="0" w:lastRowLastColumn="0"/>
             </w:pPr>
+            <w:proofErr w:type="spellStart"/>
             <w:r>
               <w:t>Exchange_rate</w:t>
             </w:r>
+            <w:proofErr w:type="spellEnd"/>
           </w:p>
         </w:tc>
         <w:tc>
@@ -10134,9 +10498,11 @@
             <w:pPr>
               <w:cnfStyle w:val="000000000000" w:firstRow="0" w:lastRow="0" w:firstColumn="0" w:lastColumn="0" w:oddVBand="0" w:evenVBand="0" w:oddHBand="0" w:evenHBand="0" w:firstRowFirstColumn="0" w:firstRowLastColumn="0" w:lastRowFirstColumn="0" w:lastRowLastColumn="0"/>
             </w:pPr>
+            <w:proofErr w:type="spellStart"/>
             <w:r>
               <w:t>Seq_num</w:t>
             </w:r>
+            <w:proofErr w:type="spellEnd"/>
           </w:p>
         </w:tc>
         <w:tc>
@@ -10339,9 +10705,11 @@
             <w:pPr>
               <w:cnfStyle w:val="000000000000" w:firstRow="0" w:lastRow="0" w:firstColumn="0" w:lastColumn="0" w:oddVBand="0" w:evenVBand="0" w:oddHBand="0" w:evenHBand="0" w:firstRowFirstColumn="0" w:firstRowLastColumn="0" w:lastRowFirstColumn="0" w:lastRowLastColumn="0"/>
             </w:pPr>
+            <w:proofErr w:type="spellStart"/>
             <w:r>
               <w:t>Abbr</w:t>
             </w:r>
+            <w:proofErr w:type="spellEnd"/>
           </w:p>
         </w:tc>
         <w:tc>
@@ -10365,8 +10733,13 @@
             <w:pPr>
               <w:cnfStyle w:val="000000000000" w:firstRow="0" w:lastRow="0" w:firstColumn="0" w:lastColumn="0" w:oddVBand="0" w:evenVBand="0" w:oddHBand="0" w:evenHBand="0" w:firstRowFirstColumn="0" w:firstRowLastColumn="0" w:lastRowFirstColumn="0" w:lastRowLastColumn="0"/>
             </w:pPr>
-            <w:r>
-              <w:t>Varchar(3)</w:t>
+            <w:proofErr w:type="gramStart"/>
+            <w:r>
+              <w:t>Varchar(</w:t>
+            </w:r>
+            <w:proofErr w:type="gramEnd"/>
+            <w:r>
+              <w:t>3)</w:t>
             </w:r>
           </w:p>
         </w:tc>
@@ -10458,9 +10831,11 @@
             <w:pPr>
               <w:cnfStyle w:val="000000000000" w:firstRow="0" w:lastRow="0" w:firstColumn="0" w:lastColumn="0" w:oddVBand="0" w:evenVBand="0" w:oddHBand="0" w:evenHBand="0" w:firstRowFirstColumn="0" w:firstRowLastColumn="0" w:lastRowFirstColumn="0" w:lastRowLastColumn="0"/>
             </w:pPr>
+            <w:proofErr w:type="spellStart"/>
             <w:r>
               <w:t>Start_time</w:t>
             </w:r>
+            <w:proofErr w:type="spellEnd"/>
           </w:p>
         </w:tc>
         <w:tc>
@@ -10516,9 +10891,11 @@
             <w:pPr>
               <w:cnfStyle w:val="000000100000" w:firstRow="0" w:lastRow="0" w:firstColumn="0" w:lastColumn="0" w:oddVBand="0" w:evenVBand="0" w:oddHBand="1" w:evenHBand="0" w:firstRowFirstColumn="0" w:firstRowLastColumn="0" w:lastRowFirstColumn="0" w:lastRowLastColumn="0"/>
             </w:pPr>
+            <w:proofErr w:type="spellStart"/>
             <w:r>
               <w:t>End_time</w:t>
             </w:r>
+            <w:proofErr w:type="spellEnd"/>
           </w:p>
         </w:tc>
         <w:tc>
@@ -10779,9 +11156,11 @@
             <w:pPr>
               <w:cnfStyle w:val="000000000000" w:firstRow="0" w:lastRow="0" w:firstColumn="0" w:lastColumn="0" w:oddVBand="0" w:evenVBand="0" w:oddHBand="0" w:evenHBand="0" w:firstRowFirstColumn="0" w:firstRowLastColumn="0" w:lastRowFirstColumn="0" w:lastRowLastColumn="0"/>
             </w:pPr>
+            <w:proofErr w:type="spellStart"/>
             <w:r>
               <w:t>User_id</w:t>
             </w:r>
+            <w:proofErr w:type="spellEnd"/>
           </w:p>
         </w:tc>
         <w:tc>
@@ -10802,9 +11181,11 @@
             <w:pPr>
               <w:cnfStyle w:val="000000000000" w:firstRow="0" w:lastRow="0" w:firstColumn="0" w:lastColumn="0" w:oddVBand="0" w:evenVBand="0" w:oddHBand="0" w:evenHBand="0" w:firstRowFirstColumn="0" w:firstRowLastColumn="0" w:lastRowFirstColumn="0" w:lastRowLastColumn="0"/>
             </w:pPr>
+            <w:proofErr w:type="spellStart"/>
             <w:r>
               <w:t>Int</w:t>
             </w:r>
+            <w:proofErr w:type="spellEnd"/>
           </w:p>
         </w:tc>
         <w:tc>
@@ -10837,9 +11218,11 @@
             <w:pPr>
               <w:cnfStyle w:val="000000100000" w:firstRow="0" w:lastRow="0" w:firstColumn="0" w:lastColumn="0" w:oddVBand="0" w:evenVBand="0" w:oddHBand="1" w:evenHBand="0" w:firstRowFirstColumn="0" w:firstRowLastColumn="0" w:lastRowFirstColumn="0" w:lastRowLastColumn="0"/>
             </w:pPr>
+            <w:proofErr w:type="spellStart"/>
             <w:r>
               <w:t>Shift_id</w:t>
             </w:r>
+            <w:proofErr w:type="spellEnd"/>
           </w:p>
         </w:tc>
         <w:tc>
@@ -10860,9 +11243,11 @@
             <w:pPr>
               <w:cnfStyle w:val="000000100000" w:firstRow="0" w:lastRow="0" w:firstColumn="0" w:lastColumn="0" w:oddVBand="0" w:evenVBand="0" w:oddHBand="1" w:evenHBand="0" w:firstRowFirstColumn="0" w:firstRowLastColumn="0" w:lastRowFirstColumn="0" w:lastRowLastColumn="0"/>
             </w:pPr>
+            <w:proofErr w:type="spellStart"/>
             <w:r>
               <w:t>Int</w:t>
             </w:r>
+            <w:proofErr w:type="spellEnd"/>
           </w:p>
         </w:tc>
         <w:tc>
@@ -10892,9 +11277,11 @@
             <w:pPr>
               <w:cnfStyle w:val="000000000000" w:firstRow="0" w:lastRow="0" w:firstColumn="0" w:lastColumn="0" w:oddVBand="0" w:evenVBand="0" w:oddHBand="0" w:evenHBand="0" w:firstRowFirstColumn="0" w:firstRowLastColumn="0" w:lastRowFirstColumn="0" w:lastRowLastColumn="0"/>
             </w:pPr>
+            <w:proofErr w:type="spellStart"/>
             <w:r>
               <w:t>Start_time</w:t>
             </w:r>
+            <w:proofErr w:type="spellEnd"/>
           </w:p>
         </w:tc>
         <w:tc>
@@ -10950,9 +11337,11 @@
             <w:pPr>
               <w:cnfStyle w:val="000000100000" w:firstRow="0" w:lastRow="0" w:firstColumn="0" w:lastColumn="0" w:oddVBand="0" w:evenVBand="0" w:oddHBand="1" w:evenHBand="0" w:firstRowFirstColumn="0" w:firstRowLastColumn="0" w:lastRowFirstColumn="0" w:lastRowLastColumn="0"/>
             </w:pPr>
+            <w:proofErr w:type="spellStart"/>
             <w:r>
               <w:t>Is_active</w:t>
             </w:r>
+            <w:proofErr w:type="spellEnd"/>
           </w:p>
         </w:tc>
         <w:tc>
@@ -10973,9 +11362,11 @@
             <w:pPr>
               <w:cnfStyle w:val="000000100000" w:firstRow="0" w:lastRow="0" w:firstColumn="0" w:lastColumn="0" w:oddVBand="0" w:evenVBand="0" w:oddHBand="1" w:evenHBand="0" w:firstRowFirstColumn="0" w:firstRowLastColumn="0" w:lastRowFirstColumn="0" w:lastRowLastColumn="0"/>
             </w:pPr>
+            <w:proofErr w:type="spellStart"/>
             <w:r>
               <w:t>Tinyint</w:t>
             </w:r>
+            <w:proofErr w:type="spellEnd"/>
           </w:p>
         </w:tc>
         <w:tc>
@@ -11274,9 +11665,11 @@
             <w:pPr>
               <w:cnfStyle w:val="000000000000" w:firstRow="0" w:lastRow="0" w:firstColumn="0" w:lastColumn="0" w:oddVBand="0" w:evenVBand="0" w:oddHBand="0" w:evenHBand="0" w:firstRowFirstColumn="0" w:firstRowLastColumn="0" w:lastRowFirstColumn="0" w:lastRowLastColumn="0"/>
             </w:pPr>
+            <w:proofErr w:type="spellStart"/>
             <w:r>
               <w:t>Cashier_id</w:t>
             </w:r>
+            <w:proofErr w:type="spellEnd"/>
           </w:p>
         </w:tc>
         <w:tc>
@@ -11297,9 +11690,11 @@
             <w:pPr>
               <w:cnfStyle w:val="000000000000" w:firstRow="0" w:lastRow="0" w:firstColumn="0" w:lastColumn="0" w:oddVBand="0" w:evenVBand="0" w:oddHBand="0" w:evenHBand="0" w:firstRowFirstColumn="0" w:firstRowLastColumn="0" w:lastRowFirstColumn="0" w:lastRowLastColumn="0"/>
             </w:pPr>
+            <w:proofErr w:type="spellStart"/>
             <w:r>
               <w:t>Int</w:t>
             </w:r>
+            <w:proofErr w:type="spellEnd"/>
           </w:p>
         </w:tc>
         <w:tc>
@@ -11335,9 +11730,11 @@
             <w:pPr>
               <w:cnfStyle w:val="000000100000" w:firstRow="0" w:lastRow="0" w:firstColumn="0" w:lastColumn="0" w:oddVBand="0" w:evenVBand="0" w:oddHBand="1" w:evenHBand="0" w:firstRowFirstColumn="0" w:firstRowLastColumn="0" w:lastRowFirstColumn="0" w:lastRowLastColumn="0"/>
             </w:pPr>
+            <w:proofErr w:type="spellStart"/>
             <w:r>
               <w:t>Opened_date</w:t>
             </w:r>
+            <w:proofErr w:type="spellEnd"/>
           </w:p>
         </w:tc>
         <w:tc>
@@ -11358,9 +11755,11 @@
             <w:pPr>
               <w:cnfStyle w:val="000000100000" w:firstRow="0" w:lastRow="0" w:firstColumn="0" w:lastColumn="0" w:oddVBand="0" w:evenVBand="0" w:oddHBand="1" w:evenHBand="0" w:firstRowFirstColumn="0" w:firstRowLastColumn="0" w:lastRowFirstColumn="0" w:lastRowLastColumn="0"/>
             </w:pPr>
+            <w:proofErr w:type="spellStart"/>
             <w:r>
               <w:t>Datetime</w:t>
             </w:r>
+            <w:proofErr w:type="spellEnd"/>
           </w:p>
         </w:tc>
         <w:tc>
@@ -11393,9 +11792,11 @@
             <w:pPr>
               <w:cnfStyle w:val="000000000000" w:firstRow="0" w:lastRow="0" w:firstColumn="0" w:lastColumn="0" w:oddVBand="0" w:evenVBand="0" w:oddHBand="0" w:evenHBand="0" w:firstRowFirstColumn="0" w:firstRowLastColumn="0" w:lastRowFirstColumn="0" w:lastRowLastColumn="0"/>
             </w:pPr>
+            <w:proofErr w:type="spellStart"/>
             <w:r>
               <w:t>Closed_date</w:t>
             </w:r>
+            <w:proofErr w:type="spellEnd"/>
           </w:p>
         </w:tc>
         <w:tc>
@@ -11416,9 +11817,11 @@
             <w:pPr>
               <w:cnfStyle w:val="000000000000" w:firstRow="0" w:lastRow="0" w:firstColumn="0" w:lastColumn="0" w:oddVBand="0" w:evenVBand="0" w:oddHBand="0" w:evenHBand="0" w:firstRowFirstColumn="0" w:firstRowLastColumn="0" w:lastRowFirstColumn="0" w:lastRowLastColumn="0"/>
             </w:pPr>
+            <w:proofErr w:type="spellStart"/>
             <w:r>
               <w:t>datetime</w:t>
             </w:r>
+            <w:proofErr w:type="spellEnd"/>
           </w:p>
         </w:tc>
         <w:tc>
@@ -11454,8 +11857,13 @@
             <w:pPr>
               <w:cnfStyle w:val="000000100000" w:firstRow="0" w:lastRow="0" w:firstColumn="0" w:lastColumn="0" w:oddVBand="0" w:evenVBand="0" w:oddHBand="1" w:evenHBand="0" w:firstRowFirstColumn="0" w:firstRowLastColumn="0" w:lastRowFirstColumn="0" w:lastRowLastColumn="0"/>
             </w:pPr>
-            <w:r>
-              <w:t xml:space="preserve">Open_balance </w:t>
+            <w:proofErr w:type="spellStart"/>
+            <w:r>
+              <w:t>Open_balance</w:t>
+            </w:r>
+            <w:proofErr w:type="spellEnd"/>
+            <w:r>
+              <w:t xml:space="preserve"> </w:t>
             </w:r>
           </w:p>
         </w:tc>
@@ -11509,9 +11917,11 @@
             <w:pPr>
               <w:cnfStyle w:val="000000000000" w:firstRow="0" w:lastRow="0" w:firstColumn="0" w:lastColumn="0" w:oddVBand="0" w:evenVBand="0" w:oddHBand="0" w:evenHBand="0" w:firstRowFirstColumn="0" w:firstRowLastColumn="0" w:lastRowFirstColumn="0" w:lastRowLastColumn="0"/>
             </w:pPr>
+            <w:proofErr w:type="spellStart"/>
             <w:r>
               <w:t>Close_balance</w:t>
             </w:r>
+            <w:proofErr w:type="spellEnd"/>
           </w:p>
         </w:tc>
         <w:tc>
@@ -11567,9 +11977,11 @@
             <w:pPr>
               <w:cnfStyle w:val="000000100000" w:firstRow="0" w:lastRow="0" w:firstColumn="0" w:lastColumn="0" w:oddVBand="0" w:evenVBand="0" w:oddHBand="1" w:evenHBand="0" w:firstRowFirstColumn="0" w:firstRowLastColumn="0" w:lastRowFirstColumn="0" w:lastRowLastColumn="0"/>
             </w:pPr>
+            <w:proofErr w:type="spellStart"/>
             <w:r>
               <w:t>Opened_by</w:t>
             </w:r>
+            <w:proofErr w:type="spellEnd"/>
           </w:p>
         </w:tc>
         <w:tc>
@@ -11775,9 +12187,11 @@
             <w:pPr>
               <w:cnfStyle w:val="000000000000" w:firstRow="0" w:lastRow="0" w:firstColumn="0" w:lastColumn="0" w:oddVBand="0" w:evenVBand="0" w:oddHBand="0" w:evenHBand="0" w:firstRowFirstColumn="0" w:firstRowLastColumn="0" w:lastRowFirstColumn="0" w:lastRowLastColumn="0"/>
             </w:pPr>
+            <w:proofErr w:type="spellStart"/>
             <w:r>
               <w:t>Cashier_id</w:t>
             </w:r>
+            <w:proofErr w:type="spellEnd"/>
           </w:p>
         </w:tc>
         <w:tc>
@@ -11798,9 +12212,11 @@
             <w:pPr>
               <w:cnfStyle w:val="000000000000" w:firstRow="0" w:lastRow="0" w:firstColumn="0" w:lastColumn="0" w:oddVBand="0" w:evenVBand="0" w:oddHBand="0" w:evenHBand="0" w:firstRowFirstColumn="0" w:firstRowLastColumn="0" w:lastRowFirstColumn="0" w:lastRowLastColumn="0"/>
             </w:pPr>
+            <w:proofErr w:type="spellStart"/>
             <w:r>
               <w:t>Int</w:t>
             </w:r>
+            <w:proofErr w:type="spellEnd"/>
           </w:p>
         </w:tc>
         <w:tc>
@@ -11836,9 +12252,11 @@
             <w:pPr>
               <w:cnfStyle w:val="000000100000" w:firstRow="0" w:lastRow="0" w:firstColumn="0" w:lastColumn="0" w:oddVBand="0" w:evenVBand="0" w:oddHBand="1" w:evenHBand="0" w:firstRowFirstColumn="0" w:firstRowLastColumn="0" w:lastRowFirstColumn="0" w:lastRowLastColumn="0"/>
             </w:pPr>
+            <w:proofErr w:type="spellStart"/>
             <w:r>
               <w:t>Shift_id</w:t>
             </w:r>
+            <w:proofErr w:type="spellEnd"/>
           </w:p>
         </w:tc>
         <w:tc>
@@ -11859,9 +12277,11 @@
             <w:pPr>
               <w:cnfStyle w:val="000000100000" w:firstRow="0" w:lastRow="0" w:firstColumn="0" w:lastColumn="0" w:oddVBand="0" w:evenVBand="0" w:oddHBand="1" w:evenHBand="0" w:firstRowFirstColumn="0" w:firstRowLastColumn="0" w:lastRowFirstColumn="0" w:lastRowLastColumn="0"/>
             </w:pPr>
+            <w:proofErr w:type="spellStart"/>
             <w:r>
               <w:t>Int</w:t>
             </w:r>
+            <w:proofErr w:type="spellEnd"/>
           </w:p>
         </w:tc>
         <w:tc>
@@ -11873,8 +12293,13 @@
               <w:cnfStyle w:val="000000100000" w:firstRow="0" w:lastRow="0" w:firstColumn="0" w:lastColumn="0" w:oddVBand="0" w:evenVBand="0" w:oddHBand="1" w:evenHBand="0" w:firstRowFirstColumn="0" w:firstRowLastColumn="0" w:lastRowFirstColumn="0" w:lastRowLastColumn="0"/>
             </w:pPr>
             <w:r>
-              <w:t>Relationship with table shiftr</w:t>
-            </w:r>
+              <w:t xml:space="preserve">Relationship with table </w:t>
+            </w:r>
+            <w:proofErr w:type="spellStart"/>
+            <w:r>
+              <w:t>shiftr</w:t>
+            </w:r>
+            <w:proofErr w:type="spellEnd"/>
           </w:p>
         </w:tc>
       </w:tr>
@@ -11894,9 +12319,11 @@
             <w:pPr>
               <w:cnfStyle w:val="000000000000" w:firstRow="0" w:lastRow="0" w:firstColumn="0" w:lastColumn="0" w:oddVBand="0" w:evenVBand="0" w:oddHBand="0" w:evenHBand="0" w:firstRowFirstColumn="0" w:firstRowLastColumn="0" w:lastRowFirstColumn="0" w:lastRowLastColumn="0"/>
             </w:pPr>
+            <w:proofErr w:type="spellStart"/>
             <w:r>
               <w:t>Room_NO</w:t>
             </w:r>
+            <w:proofErr w:type="spellEnd"/>
           </w:p>
         </w:tc>
         <w:tc>
@@ -11955,9 +12382,11 @@
             <w:pPr>
               <w:cnfStyle w:val="000000100000" w:firstRow="0" w:lastRow="0" w:firstColumn="0" w:lastColumn="0" w:oddVBand="0" w:evenVBand="0" w:oddHBand="1" w:evenHBand="0" w:firstRowFirstColumn="0" w:firstRowLastColumn="0" w:lastRowFirstColumn="0" w:lastRowLastColumn="0"/>
             </w:pPr>
+            <w:proofErr w:type="spellStart"/>
             <w:r>
               <w:t>Receipt_no</w:t>
             </w:r>
+            <w:proofErr w:type="spellEnd"/>
           </w:p>
         </w:tc>
         <w:tc>
@@ -12010,9 +12439,11 @@
             <w:pPr>
               <w:cnfStyle w:val="000000000000" w:firstRow="0" w:lastRow="0" w:firstColumn="0" w:lastColumn="0" w:oddVBand="0" w:evenVBand="0" w:oddHBand="0" w:evenHBand="0" w:firstRowFirstColumn="0" w:firstRowLastColumn="0" w:lastRowFirstColumn="0" w:lastRowLastColumn="0"/>
             </w:pPr>
+            <w:proofErr w:type="spellStart"/>
             <w:r>
               <w:t>Payment_method</w:t>
             </w:r>
+            <w:proofErr w:type="spellEnd"/>
           </w:p>
         </w:tc>
         <w:tc>
@@ -12033,8 +12464,13 @@
             <w:pPr>
               <w:cnfStyle w:val="000000000000" w:firstRow="0" w:lastRow="0" w:firstColumn="0" w:lastColumn="0" w:oddVBand="0" w:evenVBand="0" w:oddHBand="0" w:evenHBand="0" w:firstRowFirstColumn="0" w:firstRowLastColumn="0" w:lastRowFirstColumn="0" w:lastRowLastColumn="0"/>
             </w:pPr>
-            <w:r>
-              <w:t>Varchar(2)</w:t>
+            <w:proofErr w:type="gramStart"/>
+            <w:r>
+              <w:t>Varchar(</w:t>
+            </w:r>
+            <w:proofErr w:type="gramEnd"/>
+            <w:r>
+              <w:t>2)</w:t>
             </w:r>
           </w:p>
         </w:tc>
@@ -12055,7 +12491,15 @@
               <w:cnfStyle w:val="000000000000" w:firstRow="0" w:lastRow="0" w:firstColumn="0" w:lastColumn="0" w:oddVBand="0" w:evenVBand="0" w:oddHBand="0" w:evenHBand="0" w:firstRowFirstColumn="0" w:firstRowLastColumn="0" w:lastRowFirstColumn="0" w:lastRowLastColumn="0"/>
             </w:pPr>
             <w:r>
-              <w:t xml:space="preserve">CH= Cheque </w:t>
+              <w:t xml:space="preserve">CH= </w:t>
+            </w:r>
+            <w:proofErr w:type="spellStart"/>
+            <w:r>
+              <w:t>Cheque</w:t>
+            </w:r>
+            <w:proofErr w:type="spellEnd"/>
+            <w:r>
+              <w:t xml:space="preserve"> </w:t>
             </w:r>
           </w:p>
           <w:p>
@@ -12142,9 +12586,11 @@
             <w:pPr>
               <w:cnfStyle w:val="000000000000" w:firstRow="0" w:lastRow="0" w:firstColumn="0" w:lastColumn="0" w:oddVBand="0" w:evenVBand="0" w:oddHBand="0" w:evenHBand="0" w:firstRowFirstColumn="0" w:firstRowLastColumn="0" w:lastRowFirstColumn="0" w:lastRowLastColumn="0"/>
             </w:pPr>
+            <w:proofErr w:type="spellStart"/>
             <w:r>
               <w:t>Transaction_date</w:t>
             </w:r>
+            <w:proofErr w:type="spellEnd"/>
           </w:p>
         </w:tc>
         <w:tc>
@@ -12165,9 +12611,11 @@
             <w:pPr>
               <w:cnfStyle w:val="000000000000" w:firstRow="0" w:lastRow="0" w:firstColumn="0" w:lastColumn="0" w:oddVBand="0" w:evenVBand="0" w:oddHBand="0" w:evenHBand="0" w:firstRowFirstColumn="0" w:firstRowLastColumn="0" w:lastRowFirstColumn="0" w:lastRowLastColumn="0"/>
             </w:pPr>
+            <w:proofErr w:type="spellStart"/>
             <w:r>
               <w:t>Datetime</w:t>
             </w:r>
+            <w:proofErr w:type="spellEnd"/>
           </w:p>
         </w:tc>
         <w:tc>
@@ -12445,9 +12893,11 @@
             <w:pPr>
               <w:cnfStyle w:val="000000100000" w:firstRow="0" w:lastRow="0" w:firstColumn="0" w:lastColumn="0" w:oddVBand="0" w:evenVBand="0" w:oddHBand="1" w:evenHBand="0" w:firstRowFirstColumn="0" w:firstRowLastColumn="0" w:lastRowFirstColumn="0" w:lastRowLastColumn="0"/>
             </w:pPr>
+            <w:proofErr w:type="spellStart"/>
             <w:r>
               <w:t>Int</w:t>
             </w:r>
+            <w:proofErr w:type="spellEnd"/>
           </w:p>
         </w:tc>
         <w:tc>
@@ -12506,9 +12956,11 @@
             <w:pPr>
               <w:cnfStyle w:val="000000000000" w:firstRow="0" w:lastRow="0" w:firstColumn="0" w:lastColumn="0" w:oddVBand="0" w:evenVBand="0" w:oddHBand="0" w:evenHBand="0" w:firstRowFirstColumn="0" w:firstRowLastColumn="0" w:lastRowFirstColumn="0" w:lastRowLastColumn="0"/>
             </w:pPr>
+            <w:proofErr w:type="spellStart"/>
             <w:r>
               <w:t>Int</w:t>
             </w:r>
+            <w:proofErr w:type="spellEnd"/>
           </w:p>
         </w:tc>
         <w:tc>
@@ -12680,9 +13132,11 @@
             <w:pPr>
               <w:cnfStyle w:val="000000100000" w:firstRow="0" w:lastRow="0" w:firstColumn="0" w:lastColumn="0" w:oddVBand="0" w:evenVBand="0" w:oddHBand="1" w:evenHBand="0" w:firstRowFirstColumn="0" w:firstRowLastColumn="0" w:lastRowFirstColumn="0" w:lastRowLastColumn="0"/>
             </w:pPr>
+            <w:proofErr w:type="spellStart"/>
             <w:r>
               <w:t>Int</w:t>
             </w:r>
+            <w:proofErr w:type="spellEnd"/>
           </w:p>
         </w:tc>
         <w:tc>
@@ -12929,9 +13383,11 @@
             <w:pPr>
               <w:cnfStyle w:val="000000100000" w:firstRow="0" w:lastRow="0" w:firstColumn="0" w:lastColumn="0" w:oddVBand="0" w:evenVBand="0" w:oddHBand="1" w:evenHBand="0" w:firstRowFirstColumn="0" w:firstRowLastColumn="0" w:lastRowFirstColumn="0" w:lastRowLastColumn="0"/>
             </w:pPr>
+            <w:proofErr w:type="spellStart"/>
             <w:r>
               <w:t>Check_in_code</w:t>
             </w:r>
+            <w:proofErr w:type="spellEnd"/>
           </w:p>
         </w:tc>
         <w:tc>
@@ -12952,9 +13408,11 @@
             <w:pPr>
               <w:cnfStyle w:val="000000100000" w:firstRow="0" w:lastRow="0" w:firstColumn="0" w:lastColumn="0" w:oddVBand="0" w:evenVBand="0" w:oddHBand="1" w:evenHBand="0" w:firstRowFirstColumn="0" w:firstRowLastColumn="0" w:lastRowFirstColumn="0" w:lastRowLastColumn="0"/>
             </w:pPr>
+            <w:proofErr w:type="spellStart"/>
             <w:r>
               <w:t>Varachar</w:t>
             </w:r>
+            <w:proofErr w:type="spellEnd"/>
           </w:p>
         </w:tc>
         <w:tc>
@@ -12984,9 +13442,11 @@
             <w:pPr>
               <w:cnfStyle w:val="000000000000" w:firstRow="0" w:lastRow="0" w:firstColumn="0" w:lastColumn="0" w:oddVBand="0" w:evenVBand="0" w:oddHBand="0" w:evenHBand="0" w:firstRowFirstColumn="0" w:firstRowLastColumn="0" w:lastRowFirstColumn="0" w:lastRowLastColumn="0"/>
             </w:pPr>
+            <w:proofErr w:type="spellStart"/>
             <w:r>
               <w:t>Check_in_date</w:t>
             </w:r>
+            <w:proofErr w:type="spellEnd"/>
           </w:p>
         </w:tc>
         <w:tc>
@@ -13007,9 +13467,11 @@
             <w:pPr>
               <w:cnfStyle w:val="000000000000" w:firstRow="0" w:lastRow="0" w:firstColumn="0" w:lastColumn="0" w:oddVBand="0" w:evenVBand="0" w:oddHBand="0" w:evenHBand="0" w:firstRowFirstColumn="0" w:firstRowLastColumn="0" w:lastRowFirstColumn="0" w:lastRowLastColumn="0"/>
             </w:pPr>
+            <w:proofErr w:type="spellStart"/>
             <w:r>
               <w:t>Datetime</w:t>
             </w:r>
+            <w:proofErr w:type="spellEnd"/>
           </w:p>
         </w:tc>
         <w:tc>
@@ -13042,9 +13504,11 @@
             <w:pPr>
               <w:cnfStyle w:val="000000100000" w:firstRow="0" w:lastRow="0" w:firstColumn="0" w:lastColumn="0" w:oddVBand="0" w:evenVBand="0" w:oddHBand="1" w:evenHBand="0" w:firstRowFirstColumn="0" w:firstRowLastColumn="0" w:lastRowFirstColumn="0" w:lastRowLastColumn="0"/>
             </w:pPr>
+            <w:proofErr w:type="spellStart"/>
             <w:r>
               <w:t>Room_no</w:t>
             </w:r>
+            <w:proofErr w:type="spellEnd"/>
           </w:p>
         </w:tc>
         <w:tc>
@@ -13065,9 +13529,11 @@
             <w:pPr>
               <w:cnfStyle w:val="000000100000" w:firstRow="0" w:lastRow="0" w:firstColumn="0" w:lastColumn="0" w:oddVBand="0" w:evenVBand="0" w:oddHBand="1" w:evenHBand="0" w:firstRowFirstColumn="0" w:firstRowLastColumn="0" w:lastRowFirstColumn="0" w:lastRowLastColumn="0"/>
             </w:pPr>
+            <w:proofErr w:type="spellStart"/>
             <w:r>
               <w:t>Varachar</w:t>
             </w:r>
+            <w:proofErr w:type="spellEnd"/>
           </w:p>
         </w:tc>
         <w:tc>
@@ -13097,9 +13563,11 @@
             <w:pPr>
               <w:cnfStyle w:val="000000000000" w:firstRow="0" w:lastRow="0" w:firstColumn="0" w:lastColumn="0" w:oddVBand="0" w:evenVBand="0" w:oddHBand="0" w:evenHBand="0" w:firstRowFirstColumn="0" w:firstRowLastColumn="0" w:lastRowFirstColumn="0" w:lastRowLastColumn="0"/>
             </w:pPr>
+            <w:proofErr w:type="spellStart"/>
             <w:r>
               <w:t>Cancel_date</w:t>
             </w:r>
+            <w:proofErr w:type="spellEnd"/>
           </w:p>
         </w:tc>
         <w:tc>
@@ -13120,9 +13588,11 @@
             <w:pPr>
               <w:cnfStyle w:val="000000000000" w:firstRow="0" w:lastRow="0" w:firstColumn="0" w:lastColumn="0" w:oddVBand="0" w:evenVBand="0" w:oddHBand="0" w:evenHBand="0" w:firstRowFirstColumn="0" w:firstRowLastColumn="0" w:lastRowFirstColumn="0" w:lastRowLastColumn="0"/>
             </w:pPr>
+            <w:proofErr w:type="spellStart"/>
             <w:r>
               <w:t>Datetime</w:t>
             </w:r>
+            <w:proofErr w:type="spellEnd"/>
           </w:p>
         </w:tc>
         <w:tc>
@@ -13213,9 +13683,11 @@
             <w:pPr>
               <w:cnfStyle w:val="000000000000" w:firstRow="0" w:lastRow="0" w:firstColumn="0" w:lastColumn="0" w:oddVBand="0" w:evenVBand="0" w:oddHBand="0" w:evenHBand="0" w:firstRowFirstColumn="0" w:firstRowLastColumn="0" w:lastRowFirstColumn="0" w:lastRowLastColumn="0"/>
             </w:pPr>
+            <w:proofErr w:type="spellStart"/>
             <w:r>
               <w:t>Cancelled_by</w:t>
             </w:r>
+            <w:proofErr w:type="spellEnd"/>
           </w:p>
         </w:tc>
         <w:tc>
@@ -13263,7 +13735,15 @@
       </w:pPr>
       <w:r>
         <w:lastRenderedPageBreak/>
-        <w:t xml:space="preserve">Discount Config </w:t>
+        <w:t xml:space="preserve">Discount </w:t>
+      </w:r>
+      <w:proofErr w:type="spellStart"/>
+      <w:r>
+        <w:t>Config</w:t>
+      </w:r>
+      <w:proofErr w:type="spellEnd"/>
+      <w:r>
+        <w:t xml:space="preserve"> </w:t>
       </w:r>
     </w:p>
     <w:tbl>
@@ -13483,9 +13963,11 @@
             <w:pPr>
               <w:cnfStyle w:val="000000100000" w:firstRow="0" w:lastRow="0" w:firstColumn="0" w:lastColumn="0" w:oddVBand="0" w:evenVBand="0" w:oddHBand="1" w:evenHBand="0" w:firstRowFirstColumn="0" w:firstRowLastColumn="0" w:lastRowFirstColumn="0" w:lastRowLastColumn="0"/>
             </w:pPr>
+            <w:proofErr w:type="spellStart"/>
             <w:r>
               <w:t>Discount_percentage</w:t>
             </w:r>
+            <w:proofErr w:type="spellEnd"/>
           </w:p>
         </w:tc>
         <w:tc>
@@ -13599,9 +14081,11 @@
             <w:pPr>
               <w:cnfStyle w:val="000000100000" w:firstRow="0" w:lastRow="0" w:firstColumn="0" w:lastColumn="0" w:oddVBand="0" w:evenVBand="0" w:oddHBand="1" w:evenHBand="0" w:firstRowFirstColumn="0" w:firstRowLastColumn="0" w:lastRowFirstColumn="0" w:lastRowLastColumn="0"/>
             </w:pPr>
+            <w:proofErr w:type="spellStart"/>
             <w:r>
               <w:t>Created_by</w:t>
             </w:r>
+            <w:proofErr w:type="spellEnd"/>
           </w:p>
         </w:tc>
         <w:tc>
@@ -13622,9 +14106,11 @@
             <w:pPr>
               <w:cnfStyle w:val="000000100000" w:firstRow="0" w:lastRow="0" w:firstColumn="0" w:lastColumn="0" w:oddVBand="0" w:evenVBand="0" w:oddHBand="1" w:evenHBand="0" w:firstRowFirstColumn="0" w:firstRowLastColumn="0" w:lastRowFirstColumn="0" w:lastRowLastColumn="0"/>
             </w:pPr>
+            <w:proofErr w:type="spellStart"/>
             <w:r>
               <w:t>Varachar</w:t>
             </w:r>
+            <w:proofErr w:type="spellEnd"/>
           </w:p>
         </w:tc>
         <w:tc>
@@ -13654,9 +14140,11 @@
             <w:pPr>
               <w:cnfStyle w:val="000000000000" w:firstRow="0" w:lastRow="0" w:firstColumn="0" w:lastColumn="0" w:oddVBand="0" w:evenVBand="0" w:oddHBand="0" w:evenHBand="0" w:firstRowFirstColumn="0" w:firstRowLastColumn="0" w:lastRowFirstColumn="0" w:lastRowLastColumn="0"/>
             </w:pPr>
+            <w:proofErr w:type="spellStart"/>
             <w:r>
               <w:t>Edited_by</w:t>
             </w:r>
+            <w:proofErr w:type="spellEnd"/>
           </w:p>
         </w:tc>
         <w:tc>
@@ -13712,9 +14200,11 @@
             <w:pPr>
               <w:cnfStyle w:val="000000100000" w:firstRow="0" w:lastRow="0" w:firstColumn="0" w:lastColumn="0" w:oddVBand="0" w:evenVBand="0" w:oddHBand="1" w:evenHBand="0" w:firstRowFirstColumn="0" w:firstRowLastColumn="0" w:lastRowFirstColumn="0" w:lastRowLastColumn="0"/>
             </w:pPr>
+            <w:proofErr w:type="spellStart"/>
             <w:r>
               <w:t>Is_deleted</w:t>
             </w:r>
+            <w:proofErr w:type="spellEnd"/>
           </w:p>
         </w:tc>
         <w:tc>
@@ -13767,9 +14257,11 @@
             <w:pPr>
               <w:cnfStyle w:val="000000000000" w:firstRow="0" w:lastRow="0" w:firstColumn="0" w:lastColumn="0" w:oddVBand="0" w:evenVBand="0" w:oddHBand="0" w:evenHBand="0" w:firstRowFirstColumn="0" w:firstRowLastColumn="0" w:lastRowFirstColumn="0" w:lastRowLastColumn="0"/>
             </w:pPr>
+            <w:proofErr w:type="spellStart"/>
             <w:r>
               <w:t>Deleted_by</w:t>
             </w:r>
+            <w:proofErr w:type="spellEnd"/>
           </w:p>
         </w:tc>
         <w:tc>
@@ -13813,8 +14305,13 @@
       <w:pPr>
         <w:pStyle w:val="Heading1"/>
       </w:pPr>
+      <w:proofErr w:type="spellStart"/>
       <w:r>
-        <w:t>Cfg Utilities</w:t>
+        <w:t>Cfg</w:t>
+      </w:r>
+      <w:proofErr w:type="spellEnd"/>
+      <w:r>
+        <w:t xml:space="preserve"> Utilities</w:t>
       </w:r>
     </w:p>
     <w:p/>
@@ -14014,9 +14511,11 @@
             <w:pPr>
               <w:cnfStyle w:val="000000000000" w:firstRow="0" w:lastRow="0" w:firstColumn="0" w:lastColumn="0" w:oddVBand="0" w:evenVBand="0" w:oddHBand="0" w:evenHBand="0" w:firstRowFirstColumn="0" w:firstRowLastColumn="0" w:lastRowFirstColumn="0" w:lastRowLastColumn="0"/>
             </w:pPr>
+            <w:proofErr w:type="spellStart"/>
             <w:r>
               <w:t>Util_name</w:t>
             </w:r>
+            <w:proofErr w:type="spellEnd"/>
           </w:p>
         </w:tc>
         <w:tc>
@@ -14072,9 +14571,11 @@
             <w:pPr>
               <w:cnfStyle w:val="000000100000" w:firstRow="0" w:lastRow="0" w:firstColumn="0" w:lastColumn="0" w:oddVBand="0" w:evenVBand="0" w:oddHBand="1" w:evenHBand="0" w:firstRowFirstColumn="0" w:firstRowLastColumn="0" w:lastRowFirstColumn="0" w:lastRowLastColumn="0"/>
             </w:pPr>
+            <w:proofErr w:type="spellStart"/>
             <w:r>
               <w:t>Util_int</w:t>
             </w:r>
+            <w:proofErr w:type="spellEnd"/>
           </w:p>
         </w:tc>
         <w:tc>
@@ -14127,9 +14628,11 @@
             <w:pPr>
               <w:cnfStyle w:val="000000000000" w:firstRow="0" w:lastRow="0" w:firstColumn="0" w:lastColumn="0" w:oddVBand="0" w:evenVBand="0" w:oddHBand="0" w:evenHBand="0" w:firstRowFirstColumn="0" w:firstRowLastColumn="0" w:lastRowFirstColumn="0" w:lastRowLastColumn="0"/>
             </w:pPr>
+            <w:proofErr w:type="spellStart"/>
             <w:r>
               <w:t>Util_string</w:t>
             </w:r>
+            <w:proofErr w:type="spellEnd"/>
           </w:p>
         </w:tc>
         <w:tc>
@@ -14185,9 +14688,11 @@
             <w:pPr>
               <w:cnfStyle w:val="000000100000" w:firstRow="0" w:lastRow="0" w:firstColumn="0" w:lastColumn="0" w:oddVBand="0" w:evenVBand="0" w:oddHBand="1" w:evenHBand="0" w:firstRowFirstColumn="0" w:firstRowLastColumn="0" w:lastRowFirstColumn="0" w:lastRowLastColumn="0"/>
             </w:pPr>
+            <w:proofErr w:type="spellStart"/>
             <w:r>
               <w:t>Util_boolean</w:t>
             </w:r>
+            <w:proofErr w:type="spellEnd"/>
           </w:p>
         </w:tc>
         <w:tc>
@@ -14240,9 +14745,11 @@
             <w:pPr>
               <w:cnfStyle w:val="000000000000" w:firstRow="0" w:lastRow="0" w:firstColumn="0" w:lastColumn="0" w:oddVBand="0" w:evenVBand="0" w:oddHBand="0" w:evenHBand="0" w:firstRowFirstColumn="0" w:firstRowLastColumn="0" w:lastRowFirstColumn="0" w:lastRowLastColumn="0"/>
             </w:pPr>
+            <w:proofErr w:type="spellStart"/>
             <w:r>
               <w:t>Util_date</w:t>
             </w:r>
+            <w:proofErr w:type="spellEnd"/>
           </w:p>
         </w:tc>
         <w:tc>
@@ -14417,7 +14924,7 @@
           <w:rPr>
             <w:noProof/>
           </w:rPr>
-          <w:t>4</w:t>
+          <w:t>8</w:t>
         </w:r>
         <w:r>
           <w:rPr>

</xml_diff>

<commit_message>
update process flow and database document
</commit_message>
<xml_diff>
--- a/Documents/Database/Data Dictionary.docx
+++ b/Documents/Database/Data Dictionary.docx
@@ -10,6 +10,7 @@
           <w:docPartUnique/>
         </w:docPartObj>
       </w:sdtPr>
+      <w:sdtEndPr/>
       <w:sdtContent>
         <w:p>
           <w:r>
@@ -132,6 +133,7 @@
                                     <w:dataBinding w:prefixMappings="xmlns:ns0='http://purl.org/dc/elements/1.1/' xmlns:ns1='http://schemas.openxmlformats.org/package/2006/metadata/core-properties' " w:xpath="/ns1:coreProperties[1]/ns0:creator[1]" w:storeItemID="{6C3C8BC8-F283-45AE-878A-BAB7291924A1}"/>
                                     <w:text/>
                                   </w:sdtPr>
+                                  <w:sdtEndPr/>
                                   <w:sdtContent>
                                     <w:p>
                                       <w:pPr>
@@ -173,6 +175,7 @@
                                       <w:dataBinding w:prefixMappings="xmlns:ns0='http://schemas.openxmlformats.org/officeDocument/2006/extended-properties' " w:xpath="/ns0:Properties[1]/ns0:Company[1]" w:storeItemID="{6668398D-A668-4E3E-A5EB-62B293D839F1}"/>
                                       <w:text/>
                                     </w:sdtPr>
+                                    <w:sdtEndPr/>
                                     <w:sdtContent>
                                       <w:r>
                                         <w:rPr>
@@ -201,6 +204,7 @@
                                       <w:dataBinding w:prefixMappings="xmlns:ns0='http://schemas.microsoft.com/office/2006/coverPageProps' " w:xpath="/ns0:CoverPageProperties[1]/ns0:CompanyAddress[1]" w:storeItemID="{55AF091B-3C7A-41E3-B477-F2FDAA23CFDA}"/>
                                       <w:text/>
                                     </w:sdtPr>
+                                    <w:sdtEndPr/>
                                     <w:sdtContent>
                                       <w:r>
                                         <w:rPr>
@@ -287,6 +291,7 @@
                                     <w:dataBinding w:prefixMappings="xmlns:ns0='http://purl.org/dc/elements/1.1/' xmlns:ns1='http://schemas.openxmlformats.org/package/2006/metadata/core-properties' " w:xpath="/ns1:coreProperties[1]/ns0:title[1]" w:storeItemID="{6C3C8BC8-F283-45AE-878A-BAB7291924A1}"/>
                                     <w:text/>
                                   </w:sdtPr>
+                                  <w:sdtEndPr/>
                                   <w:sdtContent>
                                     <w:p>
                                       <w:pPr>
@@ -7975,11 +7980,11 @@
         <w:tblLook w:val="04A0" w:firstRow="1" w:lastRow="0" w:firstColumn="1" w:lastColumn="0" w:noHBand="0" w:noVBand="1"/>
       </w:tblPr>
       <w:tblGrid>
-        <w:gridCol w:w="616"/>
-        <w:gridCol w:w="1756"/>
-        <w:gridCol w:w="1969"/>
-        <w:gridCol w:w="1474"/>
-        <w:gridCol w:w="3535"/>
+        <w:gridCol w:w="614"/>
+        <w:gridCol w:w="1871"/>
+        <w:gridCol w:w="1942"/>
+        <w:gridCol w:w="1458"/>
+        <w:gridCol w:w="3465"/>
       </w:tblGrid>
       <w:tr>
         <w:trPr>
@@ -8883,6 +8888,79 @@
             <w:pPr>
               <w:cnfStyle w:val="000000100000" w:firstRow="0" w:lastRow="0" w:firstColumn="0" w:lastColumn="0" w:oddVBand="0" w:evenVBand="0" w:oddHBand="1" w:evenHBand="0" w:firstRowFirstColumn="0" w:firstRowLastColumn="0" w:lastRowFirstColumn="0" w:lastRowLastColumn="0"/>
             </w:pPr>
+          </w:p>
+        </w:tc>
+      </w:tr>
+      <w:tr>
+        <w:tc>
+          <w:tcPr>
+            <w:cnfStyle w:val="001000000000" w:firstRow="0" w:lastRow="0" w:firstColumn="1" w:lastColumn="0" w:oddVBand="0" w:evenVBand="0" w:oddHBand="0" w:evenHBand="0" w:firstRowFirstColumn="0" w:firstRowLastColumn="0" w:lastRowFirstColumn="0" w:lastRowLastColumn="0"/>
+            <w:tcW w:w="616" w:type="dxa"/>
+          </w:tcPr>
+          <w:p/>
+        </w:tc>
+        <w:tc>
+          <w:tcPr>
+            <w:tcW w:w="1756" w:type="dxa"/>
+          </w:tcPr>
+          <w:p>
+            <w:pPr>
+              <w:cnfStyle w:val="000000000000" w:firstRow="0" w:lastRow="0" w:firstColumn="0" w:lastColumn="0" w:oddVBand="0" w:evenVBand="0" w:oddHBand="0" w:evenHBand="0" w:firstRowFirstColumn="0" w:firstRowLastColumn="0" w:lastRowFirstColumn="0" w:lastRowLastColumn="0"/>
+            </w:pPr>
+            <w:proofErr w:type="spellStart"/>
+            <w:r>
+              <w:t>Is_charge_by_rate</w:t>
+            </w:r>
+            <w:proofErr w:type="spellEnd"/>
+          </w:p>
+        </w:tc>
+        <w:tc>
+          <w:tcPr>
+            <w:tcW w:w="1969" w:type="dxa"/>
+          </w:tcPr>
+          <w:p>
+            <w:pPr>
+              <w:cnfStyle w:val="000000000000" w:firstRow="0" w:lastRow="0" w:firstColumn="0" w:lastColumn="0" w:oddVBand="0" w:evenVBand="0" w:oddHBand="0" w:evenHBand="0" w:firstRowFirstColumn="0" w:firstRowLastColumn="0" w:lastRowFirstColumn="0" w:lastRowLastColumn="0"/>
+            </w:pPr>
+          </w:p>
+        </w:tc>
+        <w:tc>
+          <w:tcPr>
+            <w:tcW w:w="1474" w:type="dxa"/>
+          </w:tcPr>
+          <w:p>
+            <w:pPr>
+              <w:cnfStyle w:val="000000000000" w:firstRow="0" w:lastRow="0" w:firstColumn="0" w:lastColumn="0" w:oddVBand="0" w:evenVBand="0" w:oddHBand="0" w:evenHBand="0" w:firstRowFirstColumn="0" w:firstRowLastColumn="0" w:lastRowFirstColumn="0" w:lastRowLastColumn="0"/>
+            </w:pPr>
+            <w:r>
+              <w:t>Boolean</w:t>
+            </w:r>
+          </w:p>
+        </w:tc>
+        <w:tc>
+          <w:tcPr>
+            <w:tcW w:w="3535" w:type="dxa"/>
+          </w:tcPr>
+          <w:p>
+            <w:pPr>
+              <w:cnfStyle w:val="000000000000" w:firstRow="0" w:lastRow="0" w:firstColumn="0" w:lastColumn="0" w:oddVBand="0" w:evenVBand="0" w:oddHBand="0" w:evenHBand="0" w:firstRowFirstColumn="0" w:firstRowLastColumn="0" w:lastRowFirstColumn="0" w:lastRowLastColumn="0"/>
+            </w:pPr>
+            <w:r>
+              <w:t xml:space="preserve">True = this plan uses for unlimited time when user check in </w:t>
+            </w:r>
+          </w:p>
+          <w:p>
+            <w:pPr>
+              <w:cnfStyle w:val="000000000000" w:firstRow="0" w:lastRow="0" w:firstColumn="0" w:lastColumn="0" w:oddVBand="0" w:evenVBand="0" w:oddHBand="0" w:evenHBand="0" w:firstRowFirstColumn="0" w:firstRowLastColumn="0" w:lastRowFirstColumn="0" w:lastRowLastColumn="0"/>
+            </w:pPr>
+            <w:r>
+              <w:t>False = this plan uses for lim</w:t>
+            </w:r>
+            <w:bookmarkStart w:id="0" w:name="_GoBack"/>
+            <w:bookmarkEnd w:id="0"/>
+            <w:r>
+              <w:t>it duration of stay</w:t>
+            </w:r>
           </w:p>
         </w:tc>
       </w:tr>
@@ -9520,6 +9598,9 @@
         <w:pStyle w:val="Heading1"/>
       </w:pPr>
       <w:r>
+        <w:t xml:space="preserve"> </w:t>
+      </w:r>
+      <w:r>
         <w:t>Room Master</w:t>
       </w:r>
       <w:r>
@@ -10065,6 +10146,7 @@
         <w:pStyle w:val="Heading1"/>
       </w:pPr>
       <w:r>
+        <w:lastRenderedPageBreak/>
         <w:t xml:space="preserve">Room Transaction </w:t>
       </w:r>
     </w:p>
@@ -11811,12 +11893,7 @@
             </w:pPr>
             <w:proofErr w:type="gramStart"/>
             <w:r>
-              <w:t>Va</w:t>
-            </w:r>
-            <w:bookmarkStart w:id="0" w:name="_GoBack"/>
-            <w:bookmarkEnd w:id="0"/>
-            <w:r>
-              <w:t>rchar(</w:t>
+              <w:t>Varchar(</w:t>
             </w:r>
             <w:proofErr w:type="gramEnd"/>
             <w:r>
@@ -11951,6 +12028,7 @@
           </w:tcPr>
           <w:p>
             <w:r>
+              <w:lastRenderedPageBreak/>
               <w:t>F</w:t>
             </w:r>
           </w:p>
@@ -12082,7 +12160,6 @@
         <w:pStyle w:val="Heading1"/>
       </w:pPr>
       <w:r>
-        <w:lastRenderedPageBreak/>
         <w:t>City</w:t>
       </w:r>
     </w:p>
@@ -13690,6 +13767,7 @@
         <w:pStyle w:val="Heading1"/>
       </w:pPr>
       <w:r>
+        <w:lastRenderedPageBreak/>
         <w:t>Cashier Balance</w:t>
       </w:r>
     </w:p>
@@ -15921,7 +15999,6 @@
         <w:pStyle w:val="Heading1"/>
       </w:pPr>
       <w:r>
-        <w:lastRenderedPageBreak/>
         <w:t xml:space="preserve">Discount </w:t>
       </w:r>
       <w:proofErr w:type="spellStart"/>

</xml_diff>